<commit_message>
WebserviceListe formatiert + in Doku aktualisiert und Datenmodelle in Doku eingefügt
</commit_message>
<xml_diff>
--- a/SYP(MUH)/Traveladvisor-ProjektDoku.docx
+++ b/SYP(MUH)/Traveladvisor-ProjektDoku.docx
@@ -1,6 +1,6 @@
 
 <file path=word/document.xml><?xml version="1.0" encoding="utf-8"?>
-<w:document xmlns:wpc="http://schemas.microsoft.com/office/word/2010/wordprocessingCanvas" xmlns:cx="http://schemas.microsoft.com/office/drawing/2014/chartex" xmlns:cx1="http://schemas.microsoft.com/office/drawing/2015/9/8/chartex" xmlns:cx2="http://schemas.microsoft.com/office/drawing/2015/10/21/chartex" xmlns:cx3="http://schemas.microsoft.com/office/drawing/2016/5/9/chartex" xmlns:cx4="http://schemas.microsoft.com/office/drawing/2016/5/10/chartex" xmlns:cx5="http://schemas.microsoft.com/office/drawing/2016/5/11/chartex" xmlns:cx6="http://schemas.microsoft.com/office/drawing/2016/5/12/chartex" xmlns:cx7="http://schemas.microsoft.com/office/drawing/2016/5/13/chartex" xmlns:cx8="http://schemas.microsoft.com/office/drawing/2016/5/14/chartex" xmlns:mc="http://schemas.openxmlformats.org/markup-compatibility/2006" xmlns:aink="http://schemas.microsoft.com/office/drawing/2016/ink" xmlns:am3d="http://schemas.microsoft.com/office/drawing/2017/model3d" xmlns:o="urn:schemas-microsoft-com:office:office" xmlns:r="http://schemas.openxmlformats.org/officeDocument/2006/relationships" xmlns:m="http://schemas.openxmlformats.org/officeDocument/2006/math" xmlns:v="urn:schemas-microsoft-com:vml" xmlns:wp14="http://schemas.microsoft.com/office/word/2010/wordprocessingDrawing" xmlns:wp="http://schemas.openxmlformats.org/drawingml/2006/wordprocessingDrawing" xmlns:w10="urn:schemas-microsoft-com:office:word" xmlns:w="http://schemas.openxmlformats.org/wordprocessingml/2006/main" xmlns:w14="http://schemas.microsoft.com/office/word/2010/wordml" xmlns:w15="http://schemas.microsoft.com/office/word/2012/wordml" xmlns:w16cid="http://schemas.microsoft.com/office/word/2016/wordml/cid" xmlns:w16se="http://schemas.microsoft.com/office/word/2015/wordml/symex" xmlns:wpg="http://schemas.microsoft.com/office/word/2010/wordprocessingGroup" xmlns:wpi="http://schemas.microsoft.com/office/word/2010/wordprocessingInk" xmlns:wne="http://schemas.microsoft.com/office/word/2006/wordml" xmlns:wps="http://schemas.microsoft.com/office/word/2010/wordprocessingShape" mc:Ignorable="w14 w15 w16se w16cid wp14">
+<w:document xmlns:wpc="http://schemas.microsoft.com/office/word/2010/wordprocessingCanvas" xmlns:cx="http://schemas.microsoft.com/office/drawing/2014/chartex" xmlns:cx1="http://schemas.microsoft.com/office/drawing/2015/9/8/chartex" xmlns:cx2="http://schemas.microsoft.com/office/drawing/2015/10/21/chartex" xmlns:cx3="http://schemas.microsoft.com/office/drawing/2016/5/9/chartex" xmlns:cx4="http://schemas.microsoft.com/office/drawing/2016/5/10/chartex" xmlns:cx5="http://schemas.microsoft.com/office/drawing/2016/5/11/chartex" xmlns:cx6="http://schemas.microsoft.com/office/drawing/2016/5/12/chartex" xmlns:cx7="http://schemas.microsoft.com/office/drawing/2016/5/13/chartex" xmlns:cx8="http://schemas.microsoft.com/office/drawing/2016/5/14/chartex" xmlns:mc="http://schemas.openxmlformats.org/markup-compatibility/2006" xmlns:aink="http://schemas.microsoft.com/office/drawing/2016/ink" xmlns:am3d="http://schemas.microsoft.com/office/drawing/2017/model3d" xmlns:o="urn:schemas-microsoft-com:office:office" xmlns:r="http://schemas.openxmlformats.org/officeDocument/2006/relationships" xmlns:m="http://schemas.openxmlformats.org/officeDocument/2006/math" xmlns:v="urn:schemas-microsoft-com:vml" xmlns:wp14="http://schemas.microsoft.com/office/word/2010/wordprocessingDrawing" xmlns:wp="http://schemas.openxmlformats.org/drawingml/2006/wordprocessingDrawing" xmlns:w10="urn:schemas-microsoft-com:office:word" xmlns:w="http://schemas.openxmlformats.org/wordprocessingml/2006/main" xmlns:w14="http://schemas.microsoft.com/office/word/2010/wordml" xmlns:w15="http://schemas.microsoft.com/office/word/2012/wordml" xmlns:w16cex="http://schemas.microsoft.com/office/word/2018/wordml/cex" xmlns:w16cid="http://schemas.microsoft.com/office/word/2016/wordml/cid" xmlns:w16="http://schemas.microsoft.com/office/word/2018/wordml" xmlns:w16se="http://schemas.microsoft.com/office/word/2015/wordml/symex" xmlns:wpg="http://schemas.microsoft.com/office/word/2010/wordprocessingGroup" xmlns:wpi="http://schemas.microsoft.com/office/word/2010/wordprocessingInk" xmlns:wne="http://schemas.microsoft.com/office/word/2006/wordml" xmlns:wps="http://schemas.microsoft.com/office/word/2010/wordprocessingShape" mc:Ignorable="w14 w15 w16se w16cid w16 w16cex wp14">
   <w:body>
     <w:sdt>
       <w:sdtPr>
@@ -1577,7 +1577,21 @@
                 <w:rStyle w:val="Hyperlink"/>
                 <w:noProof/>
               </w:rPr>
-              <w:t>Business Usecase-Diagramm</w:t>
+              <w:t>Business Us</w:t>
+            </w:r>
+            <w:r>
+              <w:rPr>
+                <w:rStyle w:val="Hyperlink"/>
+                <w:noProof/>
+              </w:rPr>
+              <w:t>e</w:t>
+            </w:r>
+            <w:r>
+              <w:rPr>
+                <w:rStyle w:val="Hyperlink"/>
+                <w:noProof/>
+              </w:rPr>
+              <w:t>case-Diagramm</w:t>
             </w:r>
             <w:r>
               <w:rPr>
@@ -2801,7 +2815,21 @@
                 <w:rStyle w:val="Hyperlink"/>
                 <w:noProof/>
               </w:rPr>
-              <w:t>Webservice Liste</w:t>
+              <w:t>Webservice</w:t>
+            </w:r>
+            <w:r>
+              <w:rPr>
+                <w:rStyle w:val="Hyperlink"/>
+                <w:noProof/>
+              </w:rPr>
+              <w:t xml:space="preserve"> </w:t>
+            </w:r>
+            <w:r>
+              <w:rPr>
+                <w:rStyle w:val="Hyperlink"/>
+                <w:noProof/>
+              </w:rPr>
+              <w:t>Liste</w:t>
             </w:r>
             <w:r>
               <w:rPr>
@@ -3595,15 +3623,7 @@
     </w:p>
     <w:p>
       <w:r>
-        <w:t xml:space="preserve">DG = Daniel Gilgenreiner, MK = Max Kleinegger, SS = Stefan </w:t>
-      </w:r>
-      <w:proofErr w:type="spellStart"/>
-      <w:r>
-        <w:t>Sonnek</w:t>
-      </w:r>
-      <w:proofErr w:type="spellEnd"/>
-      <w:r>
-        <w:t>, Locations = Betriebe / Ausflugsziele</w:t>
+        <w:t>DG = Daniel Gilgenreiner, MK = Max Kleinegger, SS = Stefan Sonnek, Locations = Betriebe / Ausflugsziele</w:t>
       </w:r>
     </w:p>
     <w:p>
@@ -3925,16 +3945,8 @@
               <w:rPr>
                 <w:rFonts w:ascii="Arial" w:hAnsi="Arial" w:cs="Arial"/>
               </w:rPr>
-              <w:t xml:space="preserve">Stefan </w:t>
-            </w:r>
-            <w:proofErr w:type="spellStart"/>
-            <w:r>
-              <w:rPr>
-                <w:rFonts w:ascii="Arial" w:hAnsi="Arial" w:cs="Arial"/>
-              </w:rPr>
-              <w:t>Sonnek</w:t>
-            </w:r>
-            <w:proofErr w:type="spellEnd"/>
+              <w:t>Stefan Sonnek</w:t>
+            </w:r>
           </w:p>
         </w:tc>
         <w:tc>
@@ -10215,18 +10227,15 @@
       <w:bookmarkEnd w:id="15"/>
     </w:p>
     <w:p>
-      <w:pPr>
-        <w:jc w:val="center"/>
-      </w:pPr>
       <w:r>
         <w:rPr>
           <w:noProof/>
         </w:rPr>
         <w:drawing>
-          <wp:inline distT="0" distB="0" distL="0" distR="0" wp14:anchorId="39AABD83" wp14:editId="66352A59">
-            <wp:extent cx="5271058" cy="5233917"/>
-            <wp:effectExtent l="0" t="0" r="6350" b="5080"/>
-            <wp:docPr id="2" name="Grafik 2"/>
+          <wp:inline distT="0" distB="0" distL="0" distR="0" wp14:anchorId="3003B135" wp14:editId="208D8490">
+            <wp:extent cx="5760720" cy="4580255"/>
+            <wp:effectExtent l="0" t="0" r="0" b="0"/>
+            <wp:docPr id="7" name="Grafik 7"/>
             <wp:cNvGraphicFramePr>
               <a:graphicFrameLocks xmlns:a="http://schemas.openxmlformats.org/drawingml/2006/main" noChangeAspect="1"/>
             </wp:cNvGraphicFramePr>
@@ -10234,36 +10243,23 @@
               <a:graphicData uri="http://schemas.openxmlformats.org/drawingml/2006/picture">
                 <pic:pic xmlns:pic="http://schemas.openxmlformats.org/drawingml/2006/picture">
                   <pic:nvPicPr>
-                    <pic:cNvPr id="0" name="Picture 2"/>
-                    <pic:cNvPicPr>
-                      <a:picLocks noChangeAspect="1" noChangeArrowheads="1"/>
-                    </pic:cNvPicPr>
+                    <pic:cNvPr id="1" name=""/>
+                    <pic:cNvPicPr/>
                   </pic:nvPicPr>
                   <pic:blipFill>
-                    <a:blip r:embed="rId12">
-                      <a:extLst>
-                        <a:ext uri="{28A0092B-C50C-407E-A947-70E740481C1C}">
-                          <a14:useLocalDpi xmlns:a14="http://schemas.microsoft.com/office/drawing/2010/main" val="0"/>
-                        </a:ext>
-                      </a:extLst>
-                    </a:blip>
-                    <a:srcRect/>
+                    <a:blip r:embed="rId12"/>
                     <a:stretch>
                       <a:fillRect/>
                     </a:stretch>
                   </pic:blipFill>
-                  <pic:spPr bwMode="auto">
+                  <pic:spPr>
                     <a:xfrm>
                       <a:off x="0" y="0"/>
-                      <a:ext cx="5302311" cy="5264950"/>
+                      <a:ext cx="5760720" cy="4580255"/>
                     </a:xfrm>
                     <a:prstGeom prst="rect">
                       <a:avLst/>
                     </a:prstGeom>
-                    <a:noFill/>
-                    <a:ln>
-                      <a:noFill/>
-                    </a:ln>
                   </pic:spPr>
                 </pic:pic>
               </a:graphicData>
@@ -10273,6 +10269,32 @@
       </w:r>
     </w:p>
     <w:p>
+      <w:r>
+        <w:rPr>
+          <w:color w:val="FF0000"/>
+        </w:rPr>
+        <w:t>Primary Keys</w:t>
+      </w:r>
+      <w:r>
+        <w:t xml:space="preserve"> werden in rot dargestellt, </w:t>
+      </w:r>
+      <w:proofErr w:type="spellStart"/>
+      <w:r>
+        <w:rPr>
+          <w:u w:val="single"/>
+        </w:rPr>
+        <w:t>Foreign</w:t>
+      </w:r>
+      <w:proofErr w:type="spellEnd"/>
+      <w:r>
+        <w:rPr>
+          <w:u w:val="single"/>
+        </w:rPr>
+        <w:t xml:space="preserve"> Key</w:t>
+      </w:r>
+      <w:r>
+        <w:t xml:space="preserve"> werden unterstrichen dargestellt</w:t>
+      </w:r>
       <w:r>
         <w:br w:type="page"/>
       </w:r>
@@ -11846,6 +11868,7 @@
       <w:bookmarkStart w:id="22" w:name="_Toc30261074"/>
       <w:bookmarkStart w:id="23" w:name="_Toc30446511"/>
       <w:r>
+        <w:lastRenderedPageBreak/>
         <w:t>Locations anzeigen (Anbieter)</w:t>
       </w:r>
       <w:bookmarkEnd w:id="22"/>
@@ -12929,6 +12952,7 @@
       <w:bookmarkStart w:id="27" w:name="_Toc30261076"/>
       <w:bookmarkStart w:id="28" w:name="_Toc30446513"/>
       <w:r>
+        <w:lastRenderedPageBreak/>
         <w:t>Location-Detail anzeigen (</w:t>
       </w:r>
       <w:proofErr w:type="spellStart"/>
@@ -14085,6 +14109,7 @@
       <w:bookmarkStart w:id="33" w:name="_Toc30261078"/>
       <w:bookmarkStart w:id="34" w:name="_Toc30446515"/>
       <w:r>
+        <w:lastRenderedPageBreak/>
         <w:t>Locations erstellen</w:t>
       </w:r>
       <w:bookmarkEnd w:id="32"/>
@@ -15171,7 +15196,11 @@
               <w:spacing w:after="100"/>
             </w:pPr>
             <w:r>
-              <w:t>Er wird auf eine neue Seite weitergeleitet, dort kann er nun die Akzeptanzkriterien eingeben.</w:t>
+              <w:t xml:space="preserve">Er wird auf eine neue Seite weitergeleitet, dort kann er </w:t>
+            </w:r>
+            <w:r>
+              <w:lastRenderedPageBreak/>
+              <w:t>nun die Akzeptanzkriterien eingeben.</w:t>
             </w:r>
           </w:p>
         </w:tc>
@@ -16241,6 +16270,7 @@
       <w:bookmarkStart w:id="39" w:name="_Toc30261080"/>
       <w:bookmarkStart w:id="40" w:name="_Toc30446517"/>
       <w:r>
+        <w:lastRenderedPageBreak/>
         <w:t>Locations löschen</w:t>
       </w:r>
       <w:bookmarkEnd w:id="38"/>
@@ -17198,6 +17228,7 @@
       <w:bookmarkStart w:id="42" w:name="_Toc30261081"/>
       <w:bookmarkStart w:id="43" w:name="_Toc30446518"/>
       <w:r>
+        <w:lastRenderedPageBreak/>
         <w:t>Locations aktivieren/deaktivieren</w:t>
       </w:r>
       <w:bookmarkEnd w:id="41"/>
@@ -18357,6 +18388,7 @@
       <w:bookmarkStart w:id="48" w:name="_Toc30261083"/>
       <w:bookmarkStart w:id="49" w:name="_Toc30446520"/>
       <w:r>
+        <w:lastRenderedPageBreak/>
         <w:t>Prämien</w:t>
       </w:r>
       <w:r>
@@ -18950,6 +18982,7 @@
       <w:bookmarkStart w:id="51" w:name="_Toc30261084"/>
       <w:bookmarkStart w:id="52" w:name="_Toc30446521"/>
       <w:r>
+        <w:lastRenderedPageBreak/>
         <w:t>Prämien</w:t>
       </w:r>
       <w:r>
@@ -21004,6 +21037,7 @@
           <w:rFonts w:eastAsia="Times New Roman"/>
           <w:lang w:eastAsia="de-AT"/>
         </w:rPr>
+        <w:lastRenderedPageBreak/>
         <w:t>Prämien</w:t>
       </w:r>
       <w:r>
@@ -21384,6 +21418,7 @@
         <w:ind w:firstLine="432"/>
       </w:pPr>
       <w:r>
+        <w:lastRenderedPageBreak/>
         <w:t>Punkte sammeln</w:t>
       </w:r>
     </w:p>
@@ -21744,6 +21779,7 @@
         <w:ind w:firstLine="432"/>
       </w:pPr>
       <w:r>
+        <w:lastRenderedPageBreak/>
         <w:t>Prämien einlösen</w:t>
       </w:r>
     </w:p>
@@ -22227,13 +22263,7 @@
               <w:spacing w:after="100"/>
             </w:pPr>
             <w:r>
-              <w:t xml:space="preserve">Er wird darauf hingewiesen, dass er nicht genug Punkte </w:t>
-            </w:r>
-            <w:r>
-              <w:t>hat,</w:t>
-            </w:r>
-            <w:r>
-              <w:t xml:space="preserve"> um die Aktion einzulösen</w:t>
+              <w:t>Er wird darauf hingewiesen, dass er nicht genug Punkte hat, um die Aktion einzulösen</w:t>
             </w:r>
           </w:p>
         </w:tc>
@@ -22269,6 +22299,7 @@
           <w:rFonts w:eastAsia="Times New Roman"/>
           <w:lang w:eastAsia="de-AT"/>
         </w:rPr>
+        <w:lastRenderedPageBreak/>
         <w:t>Rezension</w:t>
       </w:r>
       <w:r>
@@ -23104,6 +23135,7 @@
           <w:rFonts w:eastAsia="Times New Roman"/>
           <w:lang w:eastAsia="de-AT"/>
         </w:rPr>
+        <w:lastRenderedPageBreak/>
         <w:t>Rezension</w:t>
       </w:r>
       <w:r>
@@ -23931,6 +23963,7 @@
           <w:rFonts w:eastAsia="Times New Roman"/>
           <w:lang w:eastAsia="de-AT"/>
         </w:rPr>
+        <w:lastRenderedPageBreak/>
         <w:t>Rezension</w:t>
       </w:r>
       <w:r>
@@ -25068,6 +25101,7 @@
           <w:rFonts w:eastAsia="Times New Roman"/>
           <w:lang w:eastAsia="de-AT"/>
         </w:rPr>
+        <w:lastRenderedPageBreak/>
         <w:t>Rezension</w:t>
       </w:r>
       <w:r>
@@ -25918,6 +25952,7 @@
           <w:rFonts w:eastAsia="Times New Roman"/>
           <w:lang w:eastAsia="de-AT"/>
         </w:rPr>
+        <w:lastRenderedPageBreak/>
         <w:t>Rezension</w:t>
       </w:r>
       <w:r>
@@ -26773,6 +26808,7 @@
           <w:rFonts w:eastAsia="Times New Roman"/>
           <w:lang w:eastAsia="de-AT"/>
         </w:rPr>
+        <w:lastRenderedPageBreak/>
         <w:t>Rezension</w:t>
       </w:r>
       <w:r>
@@ -27557,6 +27593,7 @@
       </w:pPr>
       <w:r>
         <w:rPr>
+          <w:noProof/>
           <w:lang w:eastAsia="de-AT"/>
         </w:rPr>
         <w:drawing>
@@ -27618,9 +27655,9 @@
       </w:pPr>
       <w:r>
         <w:rPr>
+          <w:noProof/>
           <w:lang w:eastAsia="de-AT"/>
         </w:rPr>
-        <w:lastRenderedPageBreak/>
         <w:drawing>
           <wp:inline distT="0" distB="0" distL="0" distR="0" wp14:anchorId="47DCE2EF" wp14:editId="628958CE">
             <wp:extent cx="5760720" cy="2353945"/>
@@ -27718,6 +27755,7 @@
       </w:pPr>
       <w:r>
         <w:rPr>
+          <w:noProof/>
           <w:lang w:eastAsia="de-AT"/>
         </w:rPr>
         <w:drawing>
@@ -27786,6 +27824,7 @@
       </w:pPr>
       <w:r>
         <w:rPr>
+          <w:noProof/>
           <w:lang w:eastAsia="de-AT"/>
         </w:rPr>
         <w:drawing>
@@ -28465,6 +28504,7 @@
         </w:drawing>
       </w:r>
     </w:p>
+    <w:p/>
     <w:p>
       <w:r>
         <w:rPr>
@@ -28472,10 +28512,10 @@
         </w:rPr>
         <w:lastRenderedPageBreak/>
         <w:drawing>
-          <wp:inline distT="0" distB="0" distL="0" distR="0" wp14:anchorId="543B41E1" wp14:editId="0FB5BA4F">
-            <wp:extent cx="5760720" cy="1590040"/>
-            <wp:effectExtent l="0" t="0" r="0" b="0"/>
-            <wp:docPr id="16" name="Grafik 16"/>
+          <wp:inline distT="0" distB="0" distL="0" distR="0" wp14:anchorId="340A5A7D" wp14:editId="59D131F1">
+            <wp:extent cx="5760720" cy="1536065"/>
+            <wp:effectExtent l="0" t="0" r="0" b="6985"/>
+            <wp:docPr id="9" name="Grafik 9"/>
             <wp:cNvGraphicFramePr>
               <a:graphicFrameLocks xmlns:a="http://schemas.openxmlformats.org/drawingml/2006/main" noChangeAspect="1"/>
             </wp:cNvGraphicFramePr>
@@ -28495,7 +28535,7 @@
                   <pic:spPr>
                     <a:xfrm>
                       <a:off x="0" y="0"/>
-                      <a:ext cx="5760720" cy="1590040"/>
+                      <a:ext cx="5760720" cy="1536065"/>
                     </a:xfrm>
                     <a:prstGeom prst="rect">
                       <a:avLst/>
@@ -28514,10 +28554,10 @@
           <w:noProof/>
         </w:rPr>
         <w:drawing>
-          <wp:inline distT="0" distB="0" distL="0" distR="0" wp14:anchorId="012B15E9" wp14:editId="57C66F5A">
-            <wp:extent cx="5760720" cy="394335"/>
-            <wp:effectExtent l="0" t="0" r="0" b="5715"/>
-            <wp:docPr id="17" name="Grafik 17"/>
+          <wp:inline distT="0" distB="0" distL="0" distR="0" wp14:anchorId="490B88C9" wp14:editId="7E46C81A">
+            <wp:extent cx="5760720" cy="1593850"/>
+            <wp:effectExtent l="0" t="0" r="0" b="6350"/>
+            <wp:docPr id="28" name="Grafik 28"/>
             <wp:cNvGraphicFramePr>
               <a:graphicFrameLocks xmlns:a="http://schemas.openxmlformats.org/drawingml/2006/main" noChangeAspect="1"/>
             </wp:cNvGraphicFramePr>
@@ -28537,7 +28577,91 @@
                   <pic:spPr>
                     <a:xfrm>
                       <a:off x="0" y="0"/>
-                      <a:ext cx="5760720" cy="394335"/>
+                      <a:ext cx="5760720" cy="1593850"/>
+                    </a:xfrm>
+                    <a:prstGeom prst="rect">
+                      <a:avLst/>
+                    </a:prstGeom>
+                  </pic:spPr>
+                </pic:pic>
+              </a:graphicData>
+            </a:graphic>
+          </wp:inline>
+        </w:drawing>
+      </w:r>
+    </w:p>
+    <w:p>
+      <w:r>
+        <w:rPr>
+          <w:noProof/>
+        </w:rPr>
+        <w:drawing>
+          <wp:inline distT="0" distB="0" distL="0" distR="0" wp14:anchorId="3FBF14C3" wp14:editId="38BC647D">
+            <wp:extent cx="5760720" cy="2170430"/>
+            <wp:effectExtent l="0" t="0" r="0" b="1270"/>
+            <wp:docPr id="29" name="Grafik 29"/>
+            <wp:cNvGraphicFramePr>
+              <a:graphicFrameLocks xmlns:a="http://schemas.openxmlformats.org/drawingml/2006/main" noChangeAspect="1"/>
+            </wp:cNvGraphicFramePr>
+            <a:graphic xmlns:a="http://schemas.openxmlformats.org/drawingml/2006/main">
+              <a:graphicData uri="http://schemas.openxmlformats.org/drawingml/2006/picture">
+                <pic:pic xmlns:pic="http://schemas.openxmlformats.org/drawingml/2006/picture">
+                  <pic:nvPicPr>
+                    <pic:cNvPr id="1" name=""/>
+                    <pic:cNvPicPr/>
+                  </pic:nvPicPr>
+                  <pic:blipFill>
+                    <a:blip r:embed="rId27"/>
+                    <a:stretch>
+                      <a:fillRect/>
+                    </a:stretch>
+                  </pic:blipFill>
+                  <pic:spPr>
+                    <a:xfrm>
+                      <a:off x="0" y="0"/>
+                      <a:ext cx="5760720" cy="2170430"/>
+                    </a:xfrm>
+                    <a:prstGeom prst="rect">
+                      <a:avLst/>
+                    </a:prstGeom>
+                  </pic:spPr>
+                </pic:pic>
+              </a:graphicData>
+            </a:graphic>
+          </wp:inline>
+        </w:drawing>
+      </w:r>
+    </w:p>
+    <w:p>
+      <w:r>
+        <w:rPr>
+          <w:noProof/>
+        </w:rPr>
+        <w:drawing>
+          <wp:inline distT="0" distB="0" distL="0" distR="0" wp14:anchorId="36B87724" wp14:editId="5FDEF039">
+            <wp:extent cx="5760720" cy="794385"/>
+            <wp:effectExtent l="0" t="0" r="0" b="5715"/>
+            <wp:docPr id="30" name="Grafik 30"/>
+            <wp:cNvGraphicFramePr>
+              <a:graphicFrameLocks xmlns:a="http://schemas.openxmlformats.org/drawingml/2006/main" noChangeAspect="1"/>
+            </wp:cNvGraphicFramePr>
+            <a:graphic xmlns:a="http://schemas.openxmlformats.org/drawingml/2006/main">
+              <a:graphicData uri="http://schemas.openxmlformats.org/drawingml/2006/picture">
+                <pic:pic xmlns:pic="http://schemas.openxmlformats.org/drawingml/2006/picture">
+                  <pic:nvPicPr>
+                    <pic:cNvPr id="1" name=""/>
+                    <pic:cNvPicPr/>
+                  </pic:nvPicPr>
+                  <pic:blipFill>
+                    <a:blip r:embed="rId28"/>
+                    <a:stretch>
+                      <a:fillRect/>
+                    </a:stretch>
+                  </pic:blipFill>
+                  <pic:spPr>
+                    <a:xfrm>
+                      <a:off x="0" y="0"/>
+                      <a:ext cx="5760720" cy="794385"/>
                     </a:xfrm>
                     <a:prstGeom prst="rect">
                       <a:avLst/>
@@ -28581,7 +28705,7 @@
                     <pic:cNvPicPr/>
                   </pic:nvPicPr>
                   <pic:blipFill>
-                    <a:blip r:embed="rId27"/>
+                    <a:blip r:embed="rId29"/>
                     <a:stretch>
                       <a:fillRect/>
                     </a:stretch>
@@ -28608,6 +28732,7 @@
       </w:pPr>
       <w:bookmarkStart w:id="98" w:name="_Toc30523822"/>
       <w:r>
+        <w:lastRenderedPageBreak/>
         <w:t>Prämie</w:t>
       </w:r>
       <w:bookmarkEnd w:id="98"/>
@@ -28618,116 +28743,10 @@
           <w:noProof/>
         </w:rPr>
         <w:drawing>
-          <wp:inline distT="0" distB="0" distL="0" distR="0" wp14:anchorId="147FF3A7" wp14:editId="305EB666">
-            <wp:extent cx="5760720" cy="2065020"/>
-            <wp:effectExtent l="0" t="0" r="0" b="0"/>
-            <wp:docPr id="23" name="Grafik 23"/>
-            <wp:cNvGraphicFramePr>
-              <a:graphicFrameLocks xmlns:a="http://schemas.openxmlformats.org/drawingml/2006/main" noChangeAspect="1"/>
-            </wp:cNvGraphicFramePr>
-            <a:graphic xmlns:a="http://schemas.openxmlformats.org/drawingml/2006/main">
-              <a:graphicData uri="http://schemas.openxmlformats.org/drawingml/2006/picture">
-                <pic:pic xmlns:pic="http://schemas.openxmlformats.org/drawingml/2006/picture">
-                  <pic:nvPicPr>
-                    <pic:cNvPr id="1" name=""/>
-                    <pic:cNvPicPr/>
-                  </pic:nvPicPr>
-                  <pic:blipFill>
-                    <a:blip r:embed="rId28"/>
-                    <a:stretch>
-                      <a:fillRect/>
-                    </a:stretch>
-                  </pic:blipFill>
-                  <pic:spPr>
-                    <a:xfrm>
-                      <a:off x="0" y="0"/>
-                      <a:ext cx="5760720" cy="2065020"/>
-                    </a:xfrm>
-                    <a:prstGeom prst="rect">
-                      <a:avLst/>
-                    </a:prstGeom>
-                  </pic:spPr>
-                </pic:pic>
-              </a:graphicData>
-            </a:graphic>
-          </wp:inline>
-        </w:drawing>
-      </w:r>
-    </w:p>
-    <w:p/>
-    <w:p>
-      <w:pPr>
-        <w:pStyle w:val="berschrift2"/>
-      </w:pPr>
-      <w:bookmarkStart w:id="99" w:name="_Toc30523823"/>
-      <w:r>
-        <w:lastRenderedPageBreak/>
-        <w:t>Rezensionen</w:t>
-      </w:r>
-      <w:bookmarkEnd w:id="99"/>
-    </w:p>
-    <w:p>
-      <w:r>
-        <w:rPr>
-          <w:noProof/>
-        </w:rPr>
-        <w:drawing>
-          <wp:inline distT="0" distB="0" distL="0" distR="0" wp14:anchorId="2E2FA8F6" wp14:editId="5CD409F1">
-            <wp:extent cx="6245225" cy="2524735"/>
-            <wp:effectExtent l="0" t="0" r="3175" b="9525"/>
-            <wp:docPr id="22" name="Grafik 22"/>
-            <wp:cNvGraphicFramePr>
-              <a:graphicFrameLocks xmlns:a="http://schemas.openxmlformats.org/drawingml/2006/main" noChangeAspect="1"/>
-            </wp:cNvGraphicFramePr>
-            <a:graphic xmlns:a="http://schemas.openxmlformats.org/drawingml/2006/main">
-              <a:graphicData uri="http://schemas.openxmlformats.org/drawingml/2006/picture">
-                <pic:pic xmlns:pic="http://schemas.openxmlformats.org/drawingml/2006/picture">
-                  <pic:nvPicPr>
-                    <pic:cNvPr id="1" name=""/>
-                    <pic:cNvPicPr/>
-                  </pic:nvPicPr>
-                  <pic:blipFill>
-                    <a:blip r:embed="rId29"/>
-                    <a:stretch>
-                      <a:fillRect/>
-                    </a:stretch>
-                  </pic:blipFill>
-                  <pic:spPr>
-                    <a:xfrm>
-                      <a:off x="0" y="0"/>
-                      <a:ext cx="6342197" cy="2563937"/>
-                    </a:xfrm>
-                    <a:prstGeom prst="rect">
-                      <a:avLst/>
-                    </a:prstGeom>
-                  </pic:spPr>
-                </pic:pic>
-              </a:graphicData>
-            </a:graphic>
-          </wp:inline>
-        </w:drawing>
-      </w:r>
-    </w:p>
-    <w:p>
-      <w:pPr>
-        <w:pStyle w:val="berschrift2"/>
-      </w:pPr>
-      <w:bookmarkStart w:id="100" w:name="_Toc30523824"/>
-      <w:r>
-        <w:t>Location-Besuch</w:t>
-      </w:r>
-      <w:bookmarkEnd w:id="100"/>
-    </w:p>
-    <w:p>
-      <w:r>
-        <w:rPr>
-          <w:noProof/>
-        </w:rPr>
-        <w:drawing>
-          <wp:inline distT="0" distB="0" distL="0" distR="0" wp14:anchorId="15A7FFC0" wp14:editId="5D2D1755">
-            <wp:extent cx="5760720" cy="1729740"/>
-            <wp:effectExtent l="0" t="0" r="0" b="3810"/>
-            <wp:docPr id="24" name="Grafik 24"/>
+          <wp:inline distT="0" distB="0" distL="0" distR="0" wp14:anchorId="18881488" wp14:editId="7019C10A">
+            <wp:extent cx="5760720" cy="2052320"/>
+            <wp:effectExtent l="0" t="0" r="0" b="5080"/>
+            <wp:docPr id="31" name="Grafik 31"/>
             <wp:cNvGraphicFramePr>
               <a:graphicFrameLocks xmlns:a="http://schemas.openxmlformats.org/drawingml/2006/main" noChangeAspect="1"/>
             </wp:cNvGraphicFramePr>
@@ -28747,7 +28766,112 @@
                   <pic:spPr>
                     <a:xfrm>
                       <a:off x="0" y="0"/>
-                      <a:ext cx="5760720" cy="1729740"/>
+                      <a:ext cx="5760720" cy="2052320"/>
+                    </a:xfrm>
+                    <a:prstGeom prst="rect">
+                      <a:avLst/>
+                    </a:prstGeom>
+                  </pic:spPr>
+                </pic:pic>
+              </a:graphicData>
+            </a:graphic>
+          </wp:inline>
+        </w:drawing>
+      </w:r>
+    </w:p>
+    <w:p/>
+    <w:p>
+      <w:pPr>
+        <w:pStyle w:val="berschrift2"/>
+      </w:pPr>
+      <w:bookmarkStart w:id="99" w:name="_Toc30523823"/>
+      <w:r>
+        <w:t>Rezensionen</w:t>
+      </w:r>
+      <w:bookmarkEnd w:id="99"/>
+    </w:p>
+    <w:p>
+      <w:r>
+        <w:rPr>
+          <w:noProof/>
+        </w:rPr>
+        <w:drawing>
+          <wp:inline distT="0" distB="0" distL="0" distR="0" wp14:anchorId="640FD94B" wp14:editId="510095C9">
+            <wp:extent cx="5760720" cy="2178685"/>
+            <wp:effectExtent l="0" t="0" r="0" b="0"/>
+            <wp:docPr id="96" name="Grafik 96"/>
+            <wp:cNvGraphicFramePr>
+              <a:graphicFrameLocks xmlns:a="http://schemas.openxmlformats.org/drawingml/2006/main" noChangeAspect="1"/>
+            </wp:cNvGraphicFramePr>
+            <a:graphic xmlns:a="http://schemas.openxmlformats.org/drawingml/2006/main">
+              <a:graphicData uri="http://schemas.openxmlformats.org/drawingml/2006/picture">
+                <pic:pic xmlns:pic="http://schemas.openxmlformats.org/drawingml/2006/picture">
+                  <pic:nvPicPr>
+                    <pic:cNvPr id="1" name=""/>
+                    <pic:cNvPicPr/>
+                  </pic:nvPicPr>
+                  <pic:blipFill>
+                    <a:blip r:embed="rId31"/>
+                    <a:stretch>
+                      <a:fillRect/>
+                    </a:stretch>
+                  </pic:blipFill>
+                  <pic:spPr>
+                    <a:xfrm>
+                      <a:off x="0" y="0"/>
+                      <a:ext cx="5760720" cy="2178685"/>
+                    </a:xfrm>
+                    <a:prstGeom prst="rect">
+                      <a:avLst/>
+                    </a:prstGeom>
+                  </pic:spPr>
+                </pic:pic>
+              </a:graphicData>
+            </a:graphic>
+          </wp:inline>
+        </w:drawing>
+      </w:r>
+    </w:p>
+    <w:p>
+      <w:pPr>
+        <w:pStyle w:val="berschrift2"/>
+      </w:pPr>
+      <w:bookmarkStart w:id="100" w:name="_Toc30523824"/>
+      <w:r>
+        <w:t>Location-Besuch</w:t>
+      </w:r>
+      <w:bookmarkEnd w:id="100"/>
+    </w:p>
+    <w:p>
+      <w:r>
+        <w:rPr>
+          <w:noProof/>
+        </w:rPr>
+        <w:drawing>
+          <wp:inline distT="0" distB="0" distL="0" distR="0" wp14:anchorId="7B01876D" wp14:editId="2B9964FD">
+            <wp:extent cx="5760720" cy="1668780"/>
+            <wp:effectExtent l="0" t="0" r="0" b="7620"/>
+            <wp:docPr id="98" name="Grafik 98"/>
+            <wp:cNvGraphicFramePr>
+              <a:graphicFrameLocks xmlns:a="http://schemas.openxmlformats.org/drawingml/2006/main" noChangeAspect="1"/>
+            </wp:cNvGraphicFramePr>
+            <a:graphic xmlns:a="http://schemas.openxmlformats.org/drawingml/2006/main">
+              <a:graphicData uri="http://schemas.openxmlformats.org/drawingml/2006/picture">
+                <pic:pic xmlns:pic="http://schemas.openxmlformats.org/drawingml/2006/picture">
+                  <pic:nvPicPr>
+                    <pic:cNvPr id="1" name=""/>
+                    <pic:cNvPicPr/>
+                  </pic:nvPicPr>
+                  <pic:blipFill>
+                    <a:blip r:embed="rId32"/>
+                    <a:stretch>
+                      <a:fillRect/>
+                    </a:stretch>
+                  </pic:blipFill>
+                  <pic:spPr>
+                    <a:xfrm>
+                      <a:off x="0" y="0"/>
+                      <a:ext cx="5760720" cy="1668780"/>
                     </a:xfrm>
                     <a:prstGeom prst="rect">
                       <a:avLst/>
@@ -28791,7 +28915,7 @@
                     <pic:cNvPicPr/>
                   </pic:nvPicPr>
                   <pic:blipFill>
-                    <a:blip r:embed="rId31"/>
+                    <a:blip r:embed="rId33"/>
                     <a:stretch>
                       <a:fillRect/>
                     </a:stretch>
@@ -28817,6 +28941,57 @@
         <w:br w:type="page"/>
       </w:r>
     </w:p>
+    <w:p/>
+    <w:p>
+      <w:pPr>
+        <w:pStyle w:val="berschrift2"/>
+      </w:pPr>
+      <w:r>
+        <w:t>Besucher</w:t>
+      </w:r>
+    </w:p>
+    <w:p>
+      <w:r>
+        <w:rPr>
+          <w:noProof/>
+        </w:rPr>
+        <w:drawing>
+          <wp:inline distT="0" distB="0" distL="0" distR="0" wp14:anchorId="374F1751" wp14:editId="41F59E54">
+            <wp:extent cx="5760720" cy="1267460"/>
+            <wp:effectExtent l="0" t="0" r="0" b="8890"/>
+            <wp:docPr id="99" name="Grafik 99"/>
+            <wp:cNvGraphicFramePr>
+              <a:graphicFrameLocks xmlns:a="http://schemas.openxmlformats.org/drawingml/2006/main" noChangeAspect="1"/>
+            </wp:cNvGraphicFramePr>
+            <a:graphic xmlns:a="http://schemas.openxmlformats.org/drawingml/2006/main">
+              <a:graphicData uri="http://schemas.openxmlformats.org/drawingml/2006/picture">
+                <pic:pic xmlns:pic="http://schemas.openxmlformats.org/drawingml/2006/picture">
+                  <pic:nvPicPr>
+                    <pic:cNvPr id="1" name=""/>
+                    <pic:cNvPicPr/>
+                  </pic:nvPicPr>
+                  <pic:blipFill>
+                    <a:blip r:embed="rId34"/>
+                    <a:stretch>
+                      <a:fillRect/>
+                    </a:stretch>
+                  </pic:blipFill>
+                  <pic:spPr>
+                    <a:xfrm>
+                      <a:off x="0" y="0"/>
+                      <a:ext cx="5760720" cy="1267460"/>
+                    </a:xfrm>
+                    <a:prstGeom prst="rect">
+                      <a:avLst/>
+                    </a:prstGeom>
+                  </pic:spPr>
+                </pic:pic>
+              </a:graphicData>
+            </a:graphic>
+          </wp:inline>
+        </w:drawing>
+      </w:r>
+    </w:p>
     <w:p>
       <w:pPr>
         <w:pStyle w:val="berschrift1"/>
@@ -28828,7 +29003,6 @@
       <w:bookmarkStart w:id="102" w:name="_Toc30446541"/>
       <w:bookmarkStart w:id="103" w:name="_Toc30523826"/>
       <w:r>
-        <w:lastRenderedPageBreak/>
         <w:t>Arbeitsprotokoll</w:t>
       </w:r>
       <w:bookmarkEnd w:id="102"/>
@@ -31330,6 +31504,7 @@
                 <w:szCs w:val="20"/>
                 <w:lang w:eastAsia="de-AT"/>
               </w:rPr>
+              <w:lastRenderedPageBreak/>
               <w:t>28.12.2019</w:t>
             </w:r>
           </w:p>
@@ -32029,7 +32204,6 @@
                 <w:szCs w:val="20"/>
                 <w:lang w:eastAsia="de-AT"/>
               </w:rPr>
-              <w:lastRenderedPageBreak/>
               <w:t>Gilgenreiner</w:t>
             </w:r>
           </w:p>
@@ -34404,6 +34578,7 @@
     <w:p/>
     <w:p>
       <w:r>
+        <w:lastRenderedPageBreak/>
         <w:br w:type="page"/>
       </w:r>
     </w:p>
@@ -34454,7 +34629,6 @@
                 <w:lang w:eastAsia="de-AT"/>
               </w:rPr>
             </w:pPr>
-            <w:proofErr w:type="spellStart"/>
             <w:r>
               <w:rPr>
                 <w:rFonts w:ascii="Arial" w:eastAsia="Times New Roman" w:hAnsi="Arial" w:cs="Arial"/>
@@ -34465,7 +34639,6 @@
               <w:lastRenderedPageBreak/>
               <w:t>Sonnek</w:t>
             </w:r>
-            <w:proofErr w:type="spellEnd"/>
           </w:p>
         </w:tc>
       </w:tr>
@@ -37614,8 +37787,8 @@
     </w:p>
     <w:p/>
     <w:sectPr>
-      <w:headerReference w:type="default" r:id="rId32"/>
-      <w:footerReference w:type="default" r:id="rId33"/>
+      <w:headerReference w:type="default" r:id="rId35"/>
+      <w:footerReference w:type="default" r:id="rId36"/>
       <w:pgSz w:w="11906" w:h="16838"/>
       <w:pgMar w:top="1417" w:right="1417" w:bottom="1134" w:left="1417" w:header="708" w:footer="708" w:gutter="0"/>
       <w:pgNumType w:start="0"/>
@@ -37628,7 +37801,7 @@
 </file>
 
 <file path=word/endnotes.xml><?xml version="1.0" encoding="utf-8"?>
-<w:endnotes xmlns:wpc="http://schemas.microsoft.com/office/word/2010/wordprocessingCanvas" xmlns:cx="http://schemas.microsoft.com/office/drawing/2014/chartex" xmlns:cx1="http://schemas.microsoft.com/office/drawing/2015/9/8/chartex" xmlns:cx2="http://schemas.microsoft.com/office/drawing/2015/10/21/chartex" xmlns:cx3="http://schemas.microsoft.com/office/drawing/2016/5/9/chartex" xmlns:cx4="http://schemas.microsoft.com/office/drawing/2016/5/10/chartex" xmlns:cx5="http://schemas.microsoft.com/office/drawing/2016/5/11/chartex" xmlns:cx6="http://schemas.microsoft.com/office/drawing/2016/5/12/chartex" xmlns:cx7="http://schemas.microsoft.com/office/drawing/2016/5/13/chartex" xmlns:cx8="http://schemas.microsoft.com/office/drawing/2016/5/14/chartex" xmlns:mc="http://schemas.openxmlformats.org/markup-compatibility/2006" xmlns:aink="http://schemas.microsoft.com/office/drawing/2016/ink" xmlns:am3d="http://schemas.microsoft.com/office/drawing/2017/model3d" xmlns:o="urn:schemas-microsoft-com:office:office" xmlns:r="http://schemas.openxmlformats.org/officeDocument/2006/relationships" xmlns:m="http://schemas.openxmlformats.org/officeDocument/2006/math" xmlns:v="urn:schemas-microsoft-com:vml" xmlns:wp14="http://schemas.microsoft.com/office/word/2010/wordprocessingDrawing" xmlns:wp="http://schemas.openxmlformats.org/drawingml/2006/wordprocessingDrawing" xmlns:w10="urn:schemas-microsoft-com:office:word" xmlns:w="http://schemas.openxmlformats.org/wordprocessingml/2006/main" xmlns:w14="http://schemas.microsoft.com/office/word/2010/wordml" xmlns:w15="http://schemas.microsoft.com/office/word/2012/wordml" xmlns:w16cid="http://schemas.microsoft.com/office/word/2016/wordml/cid" xmlns:w16se="http://schemas.microsoft.com/office/word/2015/wordml/symex" xmlns:wpg="http://schemas.microsoft.com/office/word/2010/wordprocessingGroup" xmlns:wpi="http://schemas.microsoft.com/office/word/2010/wordprocessingInk" xmlns:wne="http://schemas.microsoft.com/office/word/2006/wordml" xmlns:wps="http://schemas.microsoft.com/office/word/2010/wordprocessingShape" mc:Ignorable="w14 w15 w16se w16cid wp14">
+<w:endnotes xmlns:wpc="http://schemas.microsoft.com/office/word/2010/wordprocessingCanvas" xmlns:cx="http://schemas.microsoft.com/office/drawing/2014/chartex" xmlns:cx1="http://schemas.microsoft.com/office/drawing/2015/9/8/chartex" xmlns:cx2="http://schemas.microsoft.com/office/drawing/2015/10/21/chartex" xmlns:cx3="http://schemas.microsoft.com/office/drawing/2016/5/9/chartex" xmlns:cx4="http://schemas.microsoft.com/office/drawing/2016/5/10/chartex" xmlns:cx5="http://schemas.microsoft.com/office/drawing/2016/5/11/chartex" xmlns:cx6="http://schemas.microsoft.com/office/drawing/2016/5/12/chartex" xmlns:cx7="http://schemas.microsoft.com/office/drawing/2016/5/13/chartex" xmlns:cx8="http://schemas.microsoft.com/office/drawing/2016/5/14/chartex" xmlns:mc="http://schemas.openxmlformats.org/markup-compatibility/2006" xmlns:aink="http://schemas.microsoft.com/office/drawing/2016/ink" xmlns:am3d="http://schemas.microsoft.com/office/drawing/2017/model3d" xmlns:o="urn:schemas-microsoft-com:office:office" xmlns:r="http://schemas.openxmlformats.org/officeDocument/2006/relationships" xmlns:m="http://schemas.openxmlformats.org/officeDocument/2006/math" xmlns:v="urn:schemas-microsoft-com:vml" xmlns:wp14="http://schemas.microsoft.com/office/word/2010/wordprocessingDrawing" xmlns:wp="http://schemas.openxmlformats.org/drawingml/2006/wordprocessingDrawing" xmlns:w10="urn:schemas-microsoft-com:office:word" xmlns:w="http://schemas.openxmlformats.org/wordprocessingml/2006/main" xmlns:w14="http://schemas.microsoft.com/office/word/2010/wordml" xmlns:w15="http://schemas.microsoft.com/office/word/2012/wordml" xmlns:w16cex="http://schemas.microsoft.com/office/word/2018/wordml/cex" xmlns:w16cid="http://schemas.microsoft.com/office/word/2016/wordml/cid" xmlns:w16="http://schemas.microsoft.com/office/word/2018/wordml" xmlns:w16se="http://schemas.microsoft.com/office/word/2015/wordml/symex" xmlns:wpg="http://schemas.microsoft.com/office/word/2010/wordprocessingGroup" xmlns:wpi="http://schemas.microsoft.com/office/word/2010/wordprocessingInk" xmlns:wne="http://schemas.microsoft.com/office/word/2006/wordml" xmlns:wps="http://schemas.microsoft.com/office/word/2010/wordprocessingShape" mc:Ignorable="w14 w15 w16se w16cid w16 w16cex wp14">
   <w:endnote w:type="separator" w:id="-1">
     <w:p>
       <w:pPr>
@@ -37653,13 +37826,21 @@
 </file>
 
 <file path=word/footer1.xml><?xml version="1.0" encoding="utf-8"?>
-<w:ftr xmlns:wpc="http://schemas.microsoft.com/office/word/2010/wordprocessingCanvas" xmlns:cx="http://schemas.microsoft.com/office/drawing/2014/chartex" xmlns:cx1="http://schemas.microsoft.com/office/drawing/2015/9/8/chartex" xmlns:cx2="http://schemas.microsoft.com/office/drawing/2015/10/21/chartex" xmlns:cx3="http://schemas.microsoft.com/office/drawing/2016/5/9/chartex" xmlns:cx4="http://schemas.microsoft.com/office/drawing/2016/5/10/chartex" xmlns:cx5="http://schemas.microsoft.com/office/drawing/2016/5/11/chartex" xmlns:cx6="http://schemas.microsoft.com/office/drawing/2016/5/12/chartex" xmlns:cx7="http://schemas.microsoft.com/office/drawing/2016/5/13/chartex" xmlns:cx8="http://schemas.microsoft.com/office/drawing/2016/5/14/chartex" xmlns:mc="http://schemas.openxmlformats.org/markup-compatibility/2006" xmlns:aink="http://schemas.microsoft.com/office/drawing/2016/ink" xmlns:am3d="http://schemas.microsoft.com/office/drawing/2017/model3d" xmlns:o="urn:schemas-microsoft-com:office:office" xmlns:r="http://schemas.openxmlformats.org/officeDocument/2006/relationships" xmlns:m="http://schemas.openxmlformats.org/officeDocument/2006/math" xmlns:v="urn:schemas-microsoft-com:vml" xmlns:wp14="http://schemas.microsoft.com/office/word/2010/wordprocessingDrawing" xmlns:wp="http://schemas.openxmlformats.org/drawingml/2006/wordprocessingDrawing" xmlns:w10="urn:schemas-microsoft-com:office:word" xmlns:w="http://schemas.openxmlformats.org/wordprocessingml/2006/main" xmlns:w14="http://schemas.microsoft.com/office/word/2010/wordml" xmlns:w15="http://schemas.microsoft.com/office/word/2012/wordml" xmlns:w16cid="http://schemas.microsoft.com/office/word/2016/wordml/cid" xmlns:w16se="http://schemas.microsoft.com/office/word/2015/wordml/symex" xmlns:wpg="http://schemas.microsoft.com/office/word/2010/wordprocessingGroup" xmlns:wpi="http://schemas.microsoft.com/office/word/2010/wordprocessingInk" xmlns:wne="http://schemas.microsoft.com/office/word/2006/wordml" xmlns:wps="http://schemas.microsoft.com/office/word/2010/wordprocessingShape" mc:Ignorable="w14 w15 w16se w16cid wp14">
+<w:ftr xmlns:wpc="http://schemas.microsoft.com/office/word/2010/wordprocessingCanvas" xmlns:cx="http://schemas.microsoft.com/office/drawing/2014/chartex" xmlns:cx1="http://schemas.microsoft.com/office/drawing/2015/9/8/chartex" xmlns:cx2="http://schemas.microsoft.com/office/drawing/2015/10/21/chartex" xmlns:cx3="http://schemas.microsoft.com/office/drawing/2016/5/9/chartex" xmlns:cx4="http://schemas.microsoft.com/office/drawing/2016/5/10/chartex" xmlns:cx5="http://schemas.microsoft.com/office/drawing/2016/5/11/chartex" xmlns:cx6="http://schemas.microsoft.com/office/drawing/2016/5/12/chartex" xmlns:cx7="http://schemas.microsoft.com/office/drawing/2016/5/13/chartex" xmlns:cx8="http://schemas.microsoft.com/office/drawing/2016/5/14/chartex" xmlns:mc="http://schemas.openxmlformats.org/markup-compatibility/2006" xmlns:aink="http://schemas.microsoft.com/office/drawing/2016/ink" xmlns:am3d="http://schemas.microsoft.com/office/drawing/2017/model3d" xmlns:o="urn:schemas-microsoft-com:office:office" xmlns:r="http://schemas.openxmlformats.org/officeDocument/2006/relationships" xmlns:m="http://schemas.openxmlformats.org/officeDocument/2006/math" xmlns:v="urn:schemas-microsoft-com:vml" xmlns:wp14="http://schemas.microsoft.com/office/word/2010/wordprocessingDrawing" xmlns:wp="http://schemas.openxmlformats.org/drawingml/2006/wordprocessingDrawing" xmlns:w10="urn:schemas-microsoft-com:office:word" xmlns:w="http://schemas.openxmlformats.org/wordprocessingml/2006/main" xmlns:w14="http://schemas.microsoft.com/office/word/2010/wordml" xmlns:w15="http://schemas.microsoft.com/office/word/2012/wordml" xmlns:w16cex="http://schemas.microsoft.com/office/word/2018/wordml/cex" xmlns:w16cid="http://schemas.microsoft.com/office/word/2016/wordml/cid" xmlns:w16="http://schemas.microsoft.com/office/word/2018/wordml" xmlns:w16se="http://schemas.microsoft.com/office/word/2015/wordml/symex" xmlns:wpg="http://schemas.microsoft.com/office/word/2010/wordprocessingGroup" xmlns:wpi="http://schemas.microsoft.com/office/word/2010/wordprocessingInk" xmlns:wne="http://schemas.microsoft.com/office/word/2006/wordml" xmlns:wps="http://schemas.microsoft.com/office/word/2010/wordprocessingShape" mc:Ignorable="w14 w15 w16se w16cid w16 w16cex wp14">
   <w:p>
     <w:pPr>
       <w:pStyle w:val="Fuzeile"/>
     </w:pPr>
     <w:r>
-      <w:t xml:space="preserve">Daniel Gilgenreiner, Max </w:t>
+      <w:t xml:space="preserve">Daniel </w:t>
+    </w:r>
+    <w:proofErr w:type="spellStart"/>
+    <w:r>
+      <w:t>Gilgenreiner</w:t>
+    </w:r>
+    <w:proofErr w:type="spellEnd"/>
+    <w:r>
+      <w:t xml:space="preserve">, Max </w:t>
     </w:r>
     <w:proofErr w:type="spellStart"/>
     <w:r>
@@ -37667,13 +37848,8 @@
     </w:r>
     <w:proofErr w:type="spellEnd"/>
     <w:r>
-      <w:t xml:space="preserve">, Stefan </w:t>
+      <w:t>, Stefan Sonnek</w:t>
     </w:r>
-    <w:proofErr w:type="spellStart"/>
-    <w:r>
-      <w:t>Sonnek</w:t>
-    </w:r>
-    <w:proofErr w:type="spellEnd"/>
     <w:r>
       <w:tab/>
     </w:r>
@@ -37703,7 +37879,7 @@
 </file>
 
 <file path=word/footnotes.xml><?xml version="1.0" encoding="utf-8"?>
-<w:footnotes xmlns:wpc="http://schemas.microsoft.com/office/word/2010/wordprocessingCanvas" xmlns:cx="http://schemas.microsoft.com/office/drawing/2014/chartex" xmlns:cx1="http://schemas.microsoft.com/office/drawing/2015/9/8/chartex" xmlns:cx2="http://schemas.microsoft.com/office/drawing/2015/10/21/chartex" xmlns:cx3="http://schemas.microsoft.com/office/drawing/2016/5/9/chartex" xmlns:cx4="http://schemas.microsoft.com/office/drawing/2016/5/10/chartex" xmlns:cx5="http://schemas.microsoft.com/office/drawing/2016/5/11/chartex" xmlns:cx6="http://schemas.microsoft.com/office/drawing/2016/5/12/chartex" xmlns:cx7="http://schemas.microsoft.com/office/drawing/2016/5/13/chartex" xmlns:cx8="http://schemas.microsoft.com/office/drawing/2016/5/14/chartex" xmlns:mc="http://schemas.openxmlformats.org/markup-compatibility/2006" xmlns:aink="http://schemas.microsoft.com/office/drawing/2016/ink" xmlns:am3d="http://schemas.microsoft.com/office/drawing/2017/model3d" xmlns:o="urn:schemas-microsoft-com:office:office" xmlns:r="http://schemas.openxmlformats.org/officeDocument/2006/relationships" xmlns:m="http://schemas.openxmlformats.org/officeDocument/2006/math" xmlns:v="urn:schemas-microsoft-com:vml" xmlns:wp14="http://schemas.microsoft.com/office/word/2010/wordprocessingDrawing" xmlns:wp="http://schemas.openxmlformats.org/drawingml/2006/wordprocessingDrawing" xmlns:w10="urn:schemas-microsoft-com:office:word" xmlns:w="http://schemas.openxmlformats.org/wordprocessingml/2006/main" xmlns:w14="http://schemas.microsoft.com/office/word/2010/wordml" xmlns:w15="http://schemas.microsoft.com/office/word/2012/wordml" xmlns:w16cid="http://schemas.microsoft.com/office/word/2016/wordml/cid" xmlns:w16se="http://schemas.microsoft.com/office/word/2015/wordml/symex" xmlns:wpg="http://schemas.microsoft.com/office/word/2010/wordprocessingGroup" xmlns:wpi="http://schemas.microsoft.com/office/word/2010/wordprocessingInk" xmlns:wne="http://schemas.microsoft.com/office/word/2006/wordml" xmlns:wps="http://schemas.microsoft.com/office/word/2010/wordprocessingShape" mc:Ignorable="w14 w15 w16se w16cid wp14">
+<w:footnotes xmlns:wpc="http://schemas.microsoft.com/office/word/2010/wordprocessingCanvas" xmlns:cx="http://schemas.microsoft.com/office/drawing/2014/chartex" xmlns:cx1="http://schemas.microsoft.com/office/drawing/2015/9/8/chartex" xmlns:cx2="http://schemas.microsoft.com/office/drawing/2015/10/21/chartex" xmlns:cx3="http://schemas.microsoft.com/office/drawing/2016/5/9/chartex" xmlns:cx4="http://schemas.microsoft.com/office/drawing/2016/5/10/chartex" xmlns:cx5="http://schemas.microsoft.com/office/drawing/2016/5/11/chartex" xmlns:cx6="http://schemas.microsoft.com/office/drawing/2016/5/12/chartex" xmlns:cx7="http://schemas.microsoft.com/office/drawing/2016/5/13/chartex" xmlns:cx8="http://schemas.microsoft.com/office/drawing/2016/5/14/chartex" xmlns:mc="http://schemas.openxmlformats.org/markup-compatibility/2006" xmlns:aink="http://schemas.microsoft.com/office/drawing/2016/ink" xmlns:am3d="http://schemas.microsoft.com/office/drawing/2017/model3d" xmlns:o="urn:schemas-microsoft-com:office:office" xmlns:r="http://schemas.openxmlformats.org/officeDocument/2006/relationships" xmlns:m="http://schemas.openxmlformats.org/officeDocument/2006/math" xmlns:v="urn:schemas-microsoft-com:vml" xmlns:wp14="http://schemas.microsoft.com/office/word/2010/wordprocessingDrawing" xmlns:wp="http://schemas.openxmlformats.org/drawingml/2006/wordprocessingDrawing" xmlns:w10="urn:schemas-microsoft-com:office:word" xmlns:w="http://schemas.openxmlformats.org/wordprocessingml/2006/main" xmlns:w14="http://schemas.microsoft.com/office/word/2010/wordml" xmlns:w15="http://schemas.microsoft.com/office/word/2012/wordml" xmlns:w16cex="http://schemas.microsoft.com/office/word/2018/wordml/cex" xmlns:w16cid="http://schemas.microsoft.com/office/word/2016/wordml/cid" xmlns:w16="http://schemas.microsoft.com/office/word/2018/wordml" xmlns:w16se="http://schemas.microsoft.com/office/word/2015/wordml/symex" xmlns:wpg="http://schemas.microsoft.com/office/word/2010/wordprocessingGroup" xmlns:wpi="http://schemas.microsoft.com/office/word/2010/wordprocessingInk" xmlns:wne="http://schemas.microsoft.com/office/word/2006/wordml" xmlns:wps="http://schemas.microsoft.com/office/word/2010/wordprocessingShape" mc:Ignorable="w14 w15 w16se w16cid w16 w16cex wp14">
   <w:footnote w:type="separator" w:id="-1">
     <w:p>
       <w:pPr>
@@ -37728,7 +37904,7 @@
 </file>
 
 <file path=word/header1.xml><?xml version="1.0" encoding="utf-8"?>
-<w:hdr xmlns:wpc="http://schemas.microsoft.com/office/word/2010/wordprocessingCanvas" xmlns:cx="http://schemas.microsoft.com/office/drawing/2014/chartex" xmlns:cx1="http://schemas.microsoft.com/office/drawing/2015/9/8/chartex" xmlns:cx2="http://schemas.microsoft.com/office/drawing/2015/10/21/chartex" xmlns:cx3="http://schemas.microsoft.com/office/drawing/2016/5/9/chartex" xmlns:cx4="http://schemas.microsoft.com/office/drawing/2016/5/10/chartex" xmlns:cx5="http://schemas.microsoft.com/office/drawing/2016/5/11/chartex" xmlns:cx6="http://schemas.microsoft.com/office/drawing/2016/5/12/chartex" xmlns:cx7="http://schemas.microsoft.com/office/drawing/2016/5/13/chartex" xmlns:cx8="http://schemas.microsoft.com/office/drawing/2016/5/14/chartex" xmlns:mc="http://schemas.openxmlformats.org/markup-compatibility/2006" xmlns:aink="http://schemas.microsoft.com/office/drawing/2016/ink" xmlns:am3d="http://schemas.microsoft.com/office/drawing/2017/model3d" xmlns:o="urn:schemas-microsoft-com:office:office" xmlns:r="http://schemas.openxmlformats.org/officeDocument/2006/relationships" xmlns:m="http://schemas.openxmlformats.org/officeDocument/2006/math" xmlns:v="urn:schemas-microsoft-com:vml" xmlns:wp14="http://schemas.microsoft.com/office/word/2010/wordprocessingDrawing" xmlns:wp="http://schemas.openxmlformats.org/drawingml/2006/wordprocessingDrawing" xmlns:w10="urn:schemas-microsoft-com:office:word" xmlns:w="http://schemas.openxmlformats.org/wordprocessingml/2006/main" xmlns:w14="http://schemas.microsoft.com/office/word/2010/wordml" xmlns:w15="http://schemas.microsoft.com/office/word/2012/wordml" xmlns:w16cid="http://schemas.microsoft.com/office/word/2016/wordml/cid" xmlns:w16se="http://schemas.microsoft.com/office/word/2015/wordml/symex" xmlns:wpg="http://schemas.microsoft.com/office/word/2010/wordprocessingGroup" xmlns:wpi="http://schemas.microsoft.com/office/word/2010/wordprocessingInk" xmlns:wne="http://schemas.microsoft.com/office/word/2006/wordml" xmlns:wps="http://schemas.microsoft.com/office/word/2010/wordprocessingShape" mc:Ignorable="w14 w15 w16se w16cid wp14">
+<w:hdr xmlns:wpc="http://schemas.microsoft.com/office/word/2010/wordprocessingCanvas" xmlns:cx="http://schemas.microsoft.com/office/drawing/2014/chartex" xmlns:cx1="http://schemas.microsoft.com/office/drawing/2015/9/8/chartex" xmlns:cx2="http://schemas.microsoft.com/office/drawing/2015/10/21/chartex" xmlns:cx3="http://schemas.microsoft.com/office/drawing/2016/5/9/chartex" xmlns:cx4="http://schemas.microsoft.com/office/drawing/2016/5/10/chartex" xmlns:cx5="http://schemas.microsoft.com/office/drawing/2016/5/11/chartex" xmlns:cx6="http://schemas.microsoft.com/office/drawing/2016/5/12/chartex" xmlns:cx7="http://schemas.microsoft.com/office/drawing/2016/5/13/chartex" xmlns:cx8="http://schemas.microsoft.com/office/drawing/2016/5/14/chartex" xmlns:mc="http://schemas.openxmlformats.org/markup-compatibility/2006" xmlns:aink="http://schemas.microsoft.com/office/drawing/2016/ink" xmlns:am3d="http://schemas.microsoft.com/office/drawing/2017/model3d" xmlns:o="urn:schemas-microsoft-com:office:office" xmlns:r="http://schemas.openxmlformats.org/officeDocument/2006/relationships" xmlns:m="http://schemas.openxmlformats.org/officeDocument/2006/math" xmlns:v="urn:schemas-microsoft-com:vml" xmlns:wp14="http://schemas.microsoft.com/office/word/2010/wordprocessingDrawing" xmlns:wp="http://schemas.openxmlformats.org/drawingml/2006/wordprocessingDrawing" xmlns:w10="urn:schemas-microsoft-com:office:word" xmlns:w="http://schemas.openxmlformats.org/wordprocessingml/2006/main" xmlns:w14="http://schemas.microsoft.com/office/word/2010/wordml" xmlns:w15="http://schemas.microsoft.com/office/word/2012/wordml" xmlns:w16cex="http://schemas.microsoft.com/office/word/2018/wordml/cex" xmlns:w16cid="http://schemas.microsoft.com/office/word/2016/wordml/cid" xmlns:w16="http://schemas.microsoft.com/office/word/2018/wordml" xmlns:w16se="http://schemas.microsoft.com/office/word/2015/wordml/symex" xmlns:wpg="http://schemas.microsoft.com/office/word/2010/wordprocessingGroup" xmlns:wpi="http://schemas.microsoft.com/office/word/2010/wordprocessingInk" xmlns:wne="http://schemas.microsoft.com/office/word/2006/wordml" xmlns:wps="http://schemas.microsoft.com/office/word/2010/wordprocessingShape" mc:Ignorable="w14 w15 w16se w16cid w16 w16cex wp14">
   <w:p>
     <w:pPr>
       <w:pStyle w:val="Kopfzeile"/>
@@ -37827,7 +38003,7 @@
 </file>
 
 <file path=word/numbering.xml><?xml version="1.0" encoding="utf-8"?>
-<w:numbering xmlns:wpc="http://schemas.microsoft.com/office/word/2010/wordprocessingCanvas" xmlns:cx="http://schemas.microsoft.com/office/drawing/2014/chartex" xmlns:cx1="http://schemas.microsoft.com/office/drawing/2015/9/8/chartex" xmlns:cx2="http://schemas.microsoft.com/office/drawing/2015/10/21/chartex" xmlns:cx3="http://schemas.microsoft.com/office/drawing/2016/5/9/chartex" xmlns:cx4="http://schemas.microsoft.com/office/drawing/2016/5/10/chartex" xmlns:cx5="http://schemas.microsoft.com/office/drawing/2016/5/11/chartex" xmlns:cx6="http://schemas.microsoft.com/office/drawing/2016/5/12/chartex" xmlns:cx7="http://schemas.microsoft.com/office/drawing/2016/5/13/chartex" xmlns:cx8="http://schemas.microsoft.com/office/drawing/2016/5/14/chartex" xmlns:mc="http://schemas.openxmlformats.org/markup-compatibility/2006" xmlns:aink="http://schemas.microsoft.com/office/drawing/2016/ink" xmlns:am3d="http://schemas.microsoft.com/office/drawing/2017/model3d" xmlns:o="urn:schemas-microsoft-com:office:office" xmlns:r="http://schemas.openxmlformats.org/officeDocument/2006/relationships" xmlns:m="http://schemas.openxmlformats.org/officeDocument/2006/math" xmlns:v="urn:schemas-microsoft-com:vml" xmlns:wp14="http://schemas.microsoft.com/office/word/2010/wordprocessingDrawing" xmlns:wp="http://schemas.openxmlformats.org/drawingml/2006/wordprocessingDrawing" xmlns:w10="urn:schemas-microsoft-com:office:word" xmlns:w="http://schemas.openxmlformats.org/wordprocessingml/2006/main" xmlns:w14="http://schemas.microsoft.com/office/word/2010/wordml" xmlns:w15="http://schemas.microsoft.com/office/word/2012/wordml" xmlns:w16cid="http://schemas.microsoft.com/office/word/2016/wordml/cid" xmlns:w16se="http://schemas.microsoft.com/office/word/2015/wordml/symex" xmlns:wpg="http://schemas.microsoft.com/office/word/2010/wordprocessingGroup" xmlns:wpi="http://schemas.microsoft.com/office/word/2010/wordprocessingInk" xmlns:wne="http://schemas.microsoft.com/office/word/2006/wordml" xmlns:wps="http://schemas.microsoft.com/office/word/2010/wordprocessingShape" mc:Ignorable="w14 w15 w16se w16cid wp14">
+<w:numbering xmlns:wpc="http://schemas.microsoft.com/office/word/2010/wordprocessingCanvas" xmlns:cx="http://schemas.microsoft.com/office/drawing/2014/chartex" xmlns:cx1="http://schemas.microsoft.com/office/drawing/2015/9/8/chartex" xmlns:cx2="http://schemas.microsoft.com/office/drawing/2015/10/21/chartex" xmlns:cx3="http://schemas.microsoft.com/office/drawing/2016/5/9/chartex" xmlns:cx4="http://schemas.microsoft.com/office/drawing/2016/5/10/chartex" xmlns:cx5="http://schemas.microsoft.com/office/drawing/2016/5/11/chartex" xmlns:cx6="http://schemas.microsoft.com/office/drawing/2016/5/12/chartex" xmlns:cx7="http://schemas.microsoft.com/office/drawing/2016/5/13/chartex" xmlns:cx8="http://schemas.microsoft.com/office/drawing/2016/5/14/chartex" xmlns:mc="http://schemas.openxmlformats.org/markup-compatibility/2006" xmlns:aink="http://schemas.microsoft.com/office/drawing/2016/ink" xmlns:am3d="http://schemas.microsoft.com/office/drawing/2017/model3d" xmlns:o="urn:schemas-microsoft-com:office:office" xmlns:r="http://schemas.openxmlformats.org/officeDocument/2006/relationships" xmlns:m="http://schemas.openxmlformats.org/officeDocument/2006/math" xmlns:v="urn:schemas-microsoft-com:vml" xmlns:wp14="http://schemas.microsoft.com/office/word/2010/wordprocessingDrawing" xmlns:wp="http://schemas.openxmlformats.org/drawingml/2006/wordprocessingDrawing" xmlns:w10="urn:schemas-microsoft-com:office:word" xmlns:w="http://schemas.openxmlformats.org/wordprocessingml/2006/main" xmlns:w14="http://schemas.microsoft.com/office/word/2010/wordml" xmlns:w15="http://schemas.microsoft.com/office/word/2012/wordml" xmlns:w16cex="http://schemas.microsoft.com/office/word/2018/wordml/cex" xmlns:w16cid="http://schemas.microsoft.com/office/word/2016/wordml/cid" xmlns:w16="http://schemas.microsoft.com/office/word/2018/wordml" xmlns:w16se="http://schemas.microsoft.com/office/word/2015/wordml/symex" xmlns:wpg="http://schemas.microsoft.com/office/word/2010/wordprocessingGroup" xmlns:wpi="http://schemas.microsoft.com/office/word/2010/wordprocessingInk" xmlns:wne="http://schemas.microsoft.com/office/word/2006/wordml" xmlns:wps="http://schemas.microsoft.com/office/word/2010/wordprocessingShape" mc:Ignorable="w14 w15 w16se w16cid w16 w16cex wp14">
   <w:abstractNum w:abstractNumId="0" w15:restartNumberingAfterBreak="0">
     <w:nsid w:val="170C67FB"/>
     <w:multiLevelType w:val="multilevel"/>
@@ -39486,7 +39662,7 @@
 </file>
 
 <file path=word/styles.xml><?xml version="1.0" encoding="utf-8"?>
-<w:styles xmlns:mc="http://schemas.openxmlformats.org/markup-compatibility/2006" xmlns:r="http://schemas.openxmlformats.org/officeDocument/2006/relationships" xmlns:w="http://schemas.openxmlformats.org/wordprocessingml/2006/main" xmlns:w14="http://schemas.microsoft.com/office/word/2010/wordml" xmlns:w15="http://schemas.microsoft.com/office/word/2012/wordml" xmlns:w16cid="http://schemas.microsoft.com/office/word/2016/wordml/cid" xmlns:w16se="http://schemas.microsoft.com/office/word/2015/wordml/symex" mc:Ignorable="w14 w15 w16se w16cid">
+<w:styles xmlns:mc="http://schemas.openxmlformats.org/markup-compatibility/2006" xmlns:r="http://schemas.openxmlformats.org/officeDocument/2006/relationships" xmlns:w="http://schemas.openxmlformats.org/wordprocessingml/2006/main" xmlns:w14="http://schemas.microsoft.com/office/word/2010/wordml" xmlns:w15="http://schemas.microsoft.com/office/word/2012/wordml" xmlns:w16cex="http://schemas.microsoft.com/office/word/2018/wordml/cex" xmlns:w16cid="http://schemas.microsoft.com/office/word/2016/wordml/cid" xmlns:w16="http://schemas.microsoft.com/office/word/2018/wordml" xmlns:w16se="http://schemas.microsoft.com/office/word/2015/wordml/symex" mc:Ignorable="w14 w15 w16se w16cid w16 w16cex">
   <w:docDefaults>
     <w:rPrDefault>
       <w:rPr>
@@ -39974,6 +40150,7 @@
   <w:style w:type="character" w:default="1" w:styleId="Absatz-Standardschriftart">
     <w:name w:val="Default Paragraph Font"/>
     <w:uiPriority w:val="1"/>
+    <w:semiHidden/>
     <w:unhideWhenUsed/>
   </w:style>
   <w:style w:type="table" w:default="1" w:styleId="NormaleTabelle">
@@ -40640,7 +40817,7 @@
 </file>
 
 <file path=customXml/itemProps2.xml><?xml version="1.0" encoding="utf-8"?>
-<ds:datastoreItem xmlns:ds="http://schemas.openxmlformats.org/officeDocument/2006/customXml" ds:itemID="{EF05E94B-F8FB-4454-92E7-1876B4BAC2E1}">
+<ds:datastoreItem xmlns:ds="http://schemas.openxmlformats.org/officeDocument/2006/customXml" ds:itemID="{3B6E5A2D-F846-4DCA-97E5-08A6775653FC}">
   <ds:schemaRefs>
     <ds:schemaRef ds:uri="http://schemas.openxmlformats.org/officeDocument/2006/bibliography"/>
   </ds:schemaRefs>

</xml_diff>

<commit_message>
Neu zeichnen von Klassendiagram und Konz.Modell, damit alles einheitlich ist
</commit_message>
<xml_diff>
--- a/SYP(MUH)/Traveladvisor-ProjektDoku.docx
+++ b/SYP(MUH)/Traveladvisor-ProjektDoku.docx
@@ -1,6 +1,6 @@
 
 <file path=word/document.xml><?xml version="1.0" encoding="utf-8"?>
-<w:document xmlns:wpc="http://schemas.microsoft.com/office/word/2010/wordprocessingCanvas" xmlns:cx="http://schemas.microsoft.com/office/drawing/2014/chartex" xmlns:cx1="http://schemas.microsoft.com/office/drawing/2015/9/8/chartex" xmlns:cx2="http://schemas.microsoft.com/office/drawing/2015/10/21/chartex" xmlns:cx3="http://schemas.microsoft.com/office/drawing/2016/5/9/chartex" xmlns:cx4="http://schemas.microsoft.com/office/drawing/2016/5/10/chartex" xmlns:cx5="http://schemas.microsoft.com/office/drawing/2016/5/11/chartex" xmlns:cx6="http://schemas.microsoft.com/office/drawing/2016/5/12/chartex" xmlns:cx7="http://schemas.microsoft.com/office/drawing/2016/5/13/chartex" xmlns:cx8="http://schemas.microsoft.com/office/drawing/2016/5/14/chartex" xmlns:mc="http://schemas.openxmlformats.org/markup-compatibility/2006" xmlns:aink="http://schemas.microsoft.com/office/drawing/2016/ink" xmlns:am3d="http://schemas.microsoft.com/office/drawing/2017/model3d" xmlns:o="urn:schemas-microsoft-com:office:office" xmlns:r="http://schemas.openxmlformats.org/officeDocument/2006/relationships" xmlns:m="http://schemas.openxmlformats.org/officeDocument/2006/math" xmlns:v="urn:schemas-microsoft-com:vml" xmlns:wp14="http://schemas.microsoft.com/office/word/2010/wordprocessingDrawing" xmlns:wp="http://schemas.openxmlformats.org/drawingml/2006/wordprocessingDrawing" xmlns:w10="urn:schemas-microsoft-com:office:word" xmlns:w="http://schemas.openxmlformats.org/wordprocessingml/2006/main" xmlns:w14="http://schemas.microsoft.com/office/word/2010/wordml" xmlns:w15="http://schemas.microsoft.com/office/word/2012/wordml" xmlns:w16cid="http://schemas.microsoft.com/office/word/2016/wordml/cid" xmlns:w16se="http://schemas.microsoft.com/office/word/2015/wordml/symex" xmlns:wpg="http://schemas.microsoft.com/office/word/2010/wordprocessingGroup" xmlns:wpi="http://schemas.microsoft.com/office/word/2010/wordprocessingInk" xmlns:wne="http://schemas.microsoft.com/office/word/2006/wordml" xmlns:wps="http://schemas.microsoft.com/office/word/2010/wordprocessingShape" mc:Ignorable="w14 w15 w16se w16cid wp14">
+<w:document xmlns:wpc="http://schemas.microsoft.com/office/word/2010/wordprocessingCanvas" xmlns:cx="http://schemas.microsoft.com/office/drawing/2014/chartex" xmlns:cx1="http://schemas.microsoft.com/office/drawing/2015/9/8/chartex" xmlns:cx2="http://schemas.microsoft.com/office/drawing/2015/10/21/chartex" xmlns:cx3="http://schemas.microsoft.com/office/drawing/2016/5/9/chartex" xmlns:cx4="http://schemas.microsoft.com/office/drawing/2016/5/10/chartex" xmlns:cx5="http://schemas.microsoft.com/office/drawing/2016/5/11/chartex" xmlns:cx6="http://schemas.microsoft.com/office/drawing/2016/5/12/chartex" xmlns:cx7="http://schemas.microsoft.com/office/drawing/2016/5/13/chartex" xmlns:cx8="http://schemas.microsoft.com/office/drawing/2016/5/14/chartex" xmlns:mc="http://schemas.openxmlformats.org/markup-compatibility/2006" xmlns:aink="http://schemas.microsoft.com/office/drawing/2016/ink" xmlns:am3d="http://schemas.microsoft.com/office/drawing/2017/model3d" xmlns:o="urn:schemas-microsoft-com:office:office" xmlns:r="http://schemas.openxmlformats.org/officeDocument/2006/relationships" xmlns:m="http://schemas.openxmlformats.org/officeDocument/2006/math" xmlns:v="urn:schemas-microsoft-com:vml" xmlns:wp14="http://schemas.microsoft.com/office/word/2010/wordprocessingDrawing" xmlns:wp="http://schemas.openxmlformats.org/drawingml/2006/wordprocessingDrawing" xmlns:w10="urn:schemas-microsoft-com:office:word" xmlns:w="http://schemas.openxmlformats.org/wordprocessingml/2006/main" xmlns:w14="http://schemas.microsoft.com/office/word/2010/wordml" xmlns:w15="http://schemas.microsoft.com/office/word/2012/wordml" xmlns:w16cex="http://schemas.microsoft.com/office/word/2018/wordml/cex" xmlns:w16cid="http://schemas.microsoft.com/office/word/2016/wordml/cid" xmlns:w16="http://schemas.microsoft.com/office/word/2018/wordml" xmlns:w16se="http://schemas.microsoft.com/office/word/2015/wordml/symex" xmlns:wpg="http://schemas.microsoft.com/office/word/2010/wordprocessingGroup" xmlns:wpi="http://schemas.microsoft.com/office/word/2010/wordprocessingInk" xmlns:wne="http://schemas.microsoft.com/office/word/2006/wordml" xmlns:wps="http://schemas.microsoft.com/office/word/2010/wordprocessingShape" mc:Ignorable="w14 w15 w16se w16cid w16 w16cex wp14">
   <w:body>
     <w:sdt>
       <w:sdtPr>
@@ -954,7 +954,7 @@
                   </wp:anchor>
                 </w:drawing>
               </mc:Choice>
-              <mc:Fallback xmlns:w16="http://schemas.microsoft.com/office/word/2018/wordml" xmlns:w16cex="http://schemas.microsoft.com/office/word/2018/wordml/cex">
+              <mc:Fallback>
                 <w:pict>
                   <v:group w14:anchorId="50C23A9A" id="Gruppe 114" o:spid="_x0000_s1026" style="position:absolute;margin-left:0;margin-top:0;width:18pt;height:10in;z-index:251659264;mso-width-percent:29;mso-height-percent:909;mso-left-percent:45;mso-position-horizontal-relative:page;mso-position-vertical:center;mso-position-vertical-relative:page;mso-width-percent:29;mso-height-percent:909;mso-left-percent:45" coordsize="2286,91440" o:gfxdata="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">
                     <v:rect id="Rechteck 115" o:spid="_x0000_s1027" style="position:absolute;width:2286;height:87820;visibility:visible;mso-wrap-style:square;v-text-anchor:middle" o:gfxdata="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" filled="f" stroked="f" strokeweight="1pt"/>
@@ -978,12 +978,10 @@
         <w:pStyle w:val="Titel"/>
         <w:jc w:val="center"/>
       </w:pPr>
-      <w:proofErr w:type="spellStart"/>
       <w:r>
         <w:lastRenderedPageBreak/>
         <w:t>Traveladvisor</w:t>
       </w:r>
-      <w:proofErr w:type="spellEnd"/>
     </w:p>
     <w:sdt>
       <w:sdtPr>
@@ -4423,15 +4421,7 @@
     </w:p>
     <w:p>
       <w:r>
-        <w:t>Dieses Lastenheft beschreibt das SYP1-Projekt. Betreuung der praktischen Umsetzung durch die Professoren REL/LIN. Prozessbegleitung/</w:t>
-      </w:r>
-      <w:proofErr w:type="spellStart"/>
-      <w:r>
-        <w:t>planung</w:t>
-      </w:r>
-      <w:proofErr w:type="spellEnd"/>
-      <w:r>
-        <w:t xml:space="preserve"> durch Professorin MUH.</w:t>
+        <w:t>Dieses Lastenheft beschreibt das SYP1-Projekt. Betreuung der praktischen Umsetzung durch die Professoren REL/LIN. Prozessbegleitung/planung durch Professorin MUH.</w:t>
       </w:r>
     </w:p>
     <w:p>
@@ -4458,15 +4448,7 @@
     </w:p>
     <w:p>
       <w:r>
-        <w:t xml:space="preserve">Schulaufgabe (Auftraggeber / </w:t>
-      </w:r>
-      <w:proofErr w:type="spellStart"/>
-      <w:r>
-        <w:t>Auftragerfüller</w:t>
-      </w:r>
-      <w:proofErr w:type="spellEnd"/>
-      <w:r>
-        <w:t>)</w:t>
+        <w:t>Schulaufgabe (Auftraggeber / Auftragerfüller)</w:t>
       </w:r>
     </w:p>
     <w:p>
@@ -5155,15 +5137,7 @@
     </w:p>
     <w:p>
       <w:r>
-        <w:t xml:space="preserve">Abgrenzung: Reservierungen bzw. Ticketkauf sollen vom System nicht </w:t>
-      </w:r>
-      <w:proofErr w:type="spellStart"/>
-      <w:r>
-        <w:t>unterstüzt</w:t>
-      </w:r>
-      <w:proofErr w:type="spellEnd"/>
-      <w:r>
-        <w:t xml:space="preserve"> werden.</w:t>
+        <w:t>Abgrenzung: Reservierungen bzw. Ticketkauf sollen vom System nicht unterstüzt werden.</w:t>
       </w:r>
     </w:p>
     <w:p>
@@ -5493,21 +5467,7 @@
           <w:rFonts w:ascii="Arial" w:hAnsi="Arial" w:cs="Arial"/>
         </w:rPr>
         <w:br/>
-        <w:t xml:space="preserve">Benutzer: </w:t>
-      </w:r>
-      <w:proofErr w:type="gramStart"/>
-      <w:r>
-        <w:rPr>
-          <w:rFonts w:ascii="Arial" w:hAnsi="Arial" w:cs="Arial"/>
-        </w:rPr>
-        <w:t>kann</w:t>
-      </w:r>
-      <w:proofErr w:type="gramEnd"/>
-      <w:r>
-        <w:rPr>
-          <w:rFonts w:ascii="Arial" w:hAnsi="Arial" w:cs="Arial"/>
-        </w:rPr>
-        <w:t xml:space="preserve"> alle Locations sehen, Rezessionen schreiben und verwalten, seine Punkte sehen und einlösen können.</w:t>
+        <w:t>Benutzer: kann alle Locations sehen, Rezessionen schreiben und verwalten, seine Punkte sehen und einlösen können.</w:t>
       </w:r>
     </w:p>
     <w:p>
@@ -6361,21 +6321,7 @@
         <w:rPr>
           <w:rFonts w:ascii="Arial" w:hAnsi="Arial" w:cs="Arial"/>
         </w:rPr>
-        <w:t xml:space="preserve">Man soll sich als Benutzer oder Anbieter von der Webapp </w:t>
-      </w:r>
-      <w:proofErr w:type="spellStart"/>
-      <w:r>
-        <w:rPr>
-          <w:rFonts w:ascii="Arial" w:hAnsi="Arial" w:cs="Arial"/>
-        </w:rPr>
-        <w:t>bzw</w:t>
-      </w:r>
-      <w:proofErr w:type="spellEnd"/>
-      <w:r>
-        <w:rPr>
-          <w:rFonts w:ascii="Arial" w:hAnsi="Arial" w:cs="Arial"/>
-        </w:rPr>
-        <w:t xml:space="preserve"> mobilen Anwendung abmelden können.</w:t>
+        <w:t>Man soll sich als Benutzer oder Anbieter von der Webapp bzw mobilen Anwendung abmelden können.</w:t>
       </w:r>
     </w:p>
     <w:p>
@@ -6799,21 +6745,7 @@
         <w:rPr>
           <w:rFonts w:ascii="Arial" w:hAnsi="Arial" w:cs="Arial"/>
         </w:rPr>
-        <w:t xml:space="preserve">Der Benutzer </w:t>
-      </w:r>
-      <w:proofErr w:type="spellStart"/>
-      <w:r>
-        <w:rPr>
-          <w:rFonts w:ascii="Arial" w:hAnsi="Arial" w:cs="Arial"/>
-        </w:rPr>
-        <w:t>bzw</w:t>
-      </w:r>
-      <w:proofErr w:type="spellEnd"/>
-      <w:r>
-        <w:rPr>
-          <w:rFonts w:ascii="Arial" w:hAnsi="Arial" w:cs="Arial"/>
-        </w:rPr>
-        <w:t xml:space="preserve"> Anbieter soll in der Webapp und mobilen Anwendung eine Karte angezeigt bekommen, dort sollen die Locations in einem bestimmten Umkreis eingezeichnet werden.</w:t>
+        <w:t>Der Benutzer bzw Anbieter soll in der Webapp und mobilen Anwendung eine Karte angezeigt bekommen, dort sollen die Locations in einem bestimmten Umkreis eingezeichnet werden.</w:t>
       </w:r>
     </w:p>
     <w:p>
@@ -7231,21 +7163,7 @@
         <w:rPr>
           <w:rFonts w:ascii="Arial" w:hAnsi="Arial" w:cs="Arial"/>
         </w:rPr>
-        <w:t xml:space="preserve">Wenn der Benutzer </w:t>
-      </w:r>
-      <w:proofErr w:type="spellStart"/>
-      <w:r>
-        <w:rPr>
-          <w:rFonts w:ascii="Arial" w:hAnsi="Arial" w:cs="Arial"/>
-        </w:rPr>
-        <w:t>bzw</w:t>
-      </w:r>
-      <w:proofErr w:type="spellEnd"/>
-      <w:r>
-        <w:rPr>
-          <w:rFonts w:ascii="Arial" w:hAnsi="Arial" w:cs="Arial"/>
-        </w:rPr>
-        <w:t xml:space="preserve"> der Anbieter auf eine Location auf der Karte klickt soll er die Details (Fotos / Informationen) angezeigt werden, und auf der mobilen Anwendung die Möglichkeit haben eine Routenplanung zur ausgewählten Location zu starten. </w:t>
+        <w:t xml:space="preserve">Wenn der Benutzer bzw der Anbieter auf eine Location auf der Karte klickt soll er die Details (Fotos / Informationen) angezeigt werden, und auf der mobilen Anwendung die Möglichkeit haben eine Routenplanung zur ausgewählten Location zu starten. </w:t>
       </w:r>
     </w:p>
     <w:p>
@@ -8534,21 +8452,7 @@
         <w:rPr>
           <w:rFonts w:ascii="Arial" w:hAnsi="Arial" w:cs="Arial"/>
         </w:rPr>
-        <w:t xml:space="preserve">Benutzer können mit der mobilen Anwendung über QR-Codes an den jeweiligen Locations Punkte sammeln. Diese können dann bei Locations, welche Prämien (z.B. 5% Nachlass für 60 Punkte) registriert haben, eingelöst werden. Dies </w:t>
-      </w:r>
-      <w:proofErr w:type="gramStart"/>
-      <w:r>
-        <w:rPr>
-          <w:rFonts w:ascii="Arial" w:hAnsi="Arial" w:cs="Arial"/>
-        </w:rPr>
-        <w:t>soll</w:t>
-      </w:r>
-      <w:proofErr w:type="gramEnd"/>
-      <w:r>
-        <w:rPr>
-          <w:rFonts w:ascii="Arial" w:hAnsi="Arial" w:cs="Arial"/>
-        </w:rPr>
-        <w:t xml:space="preserve"> die Nutzer anregen viel zu unternehmen.</w:t>
+        <w:t>Benutzer können mit der mobilen Anwendung über QR-Codes an den jeweiligen Locations Punkte sammeln. Diese können dann bei Locations, welche Prämien (z.B. 5% Nachlass für 60 Punkte) registriert haben, eingelöst werden. Dies soll die Nutzer anregen viel zu unternehmen.</w:t>
       </w:r>
     </w:p>
     <w:p>
@@ -10616,36 +10520,12 @@
     </w:p>
     <w:p>
       <w:r>
-        <w:t xml:space="preserve">V1: Die technische </w:t>
-      </w:r>
-      <w:proofErr w:type="spellStart"/>
-      <w:r>
-        <w:t>Umsetzug</w:t>
-      </w:r>
-      <w:proofErr w:type="spellEnd"/>
-      <w:r>
-        <w:t xml:space="preserve"> soll die 3 Phasen der Projektvorgabe umfassen. Grundsätzlich sollen alle Funktionalitäten in der Webapp sowie der mobilen Applikation verfügbar sein (Anforderungen siehe Punkt 3). In der 1. Phase soll die Webapp erstellt werden, in der 2. Phase soll dann diese um Webservices erweitert werden und mit der mobilen App (Android) gestartet werden und im 3. Sprint soll die mobile Applikation fertiggestellt werden und beim Rest Fehler, wenn vorhanden beseitigt werden. (genauere Anforderungen siehe Unterpunkt von 4)</w:t>
-      </w:r>
-    </w:p>
-    <w:p>
-      <w:r>
-        <w:t xml:space="preserve">V2: Die technische </w:t>
-      </w:r>
-      <w:proofErr w:type="spellStart"/>
-      <w:r>
-        <w:t>Umsetzug</w:t>
-      </w:r>
-      <w:proofErr w:type="spellEnd"/>
-      <w:r>
-        <w:t xml:space="preserve"> soll die 3 Phasen der Projektvorgabe umfassen. Die Webapp soll als Verwaltungstool für die Besitzer benutzt werden und die mobile Applikation soll als Tool für den Besucher eingesetzt werden (Anforderungen siehe Punkt 3). In der 1. Phase soll die Webapp erstellt werden, in der 2. Phase soll dann diese um Webservices erweitert werden und mit der mobilen App (Android) gestartet werden und im 3. Sprint soll die mobile Applikation fertiggestellt werden und beim Rest </w:t>
-      </w:r>
-      <w:proofErr w:type="gramStart"/>
-      <w:r>
-        <w:t>Fehler</w:t>
-      </w:r>
-      <w:proofErr w:type="gramEnd"/>
-      <w:r>
-        <w:t xml:space="preserve"> wenn vorhanden beseitigt werden. (genauere Anforderungen siehe Unterpunkt von 4)</w:t>
+        <w:t>V1: Die technische Umsetzug soll die 3 Phasen der Projektvorgabe umfassen. Grundsätzlich sollen alle Funktionalitäten in der Webapp sowie der mobilen Applikation verfügbar sein (Anforderungen siehe Punkt 3). In der 1. Phase soll die Webapp erstellt werden, in der 2. Phase soll dann diese um Webservices erweitert werden und mit der mobilen App (Android) gestartet werden und im 3. Sprint soll die mobile Applikation fertiggestellt werden und beim Rest Fehler, wenn vorhanden beseitigt werden. (genauere Anforderungen siehe Unterpunkt von 4)</w:t>
+      </w:r>
+    </w:p>
+    <w:p>
+      <w:r>
+        <w:t>V2: Die technische Umsetzug soll die 3 Phasen der Projektvorgabe umfassen. Die Webapp soll als Verwaltungstool für die Besitzer benutzt werden und die mobile Applikation soll als Tool für den Besucher eingesetzt werden (Anforderungen siehe Punkt 3). In der 1. Phase soll die Webapp erstellt werden, in der 2. Phase soll dann diese um Webservices erweitert werden und mit der mobilen App (Android) gestartet werden und im 3. Sprint soll die mobile Applikation fertiggestellt werden und beim Rest Fehler wenn vorhanden beseitigt werden. (genauere Anforderungen siehe Unterpunkt von 4)</w:t>
       </w:r>
     </w:p>
     <w:p>
@@ -10662,31 +10542,7 @@
     </w:p>
     <w:p>
       <w:r>
-        <w:t xml:space="preserve">Die Webanwendung wäre unseres Wissen nach am besten als Single-Page-Applikation zu programmieren, wir würden dafür </w:t>
-      </w:r>
-      <w:proofErr w:type="spellStart"/>
-      <w:r>
-        <w:t>VueJS</w:t>
-      </w:r>
-      <w:proofErr w:type="spellEnd"/>
-      <w:r>
-        <w:t xml:space="preserve"> auf Basis von </w:t>
-      </w:r>
-      <w:proofErr w:type="spellStart"/>
-      <w:r>
-        <w:t>Javascript</w:t>
-      </w:r>
-      <w:proofErr w:type="spellEnd"/>
-      <w:r>
-        <w:t xml:space="preserve"> verwenden da es eine bessere Lernkurve im Vergleich zu </w:t>
-      </w:r>
-      <w:proofErr w:type="spellStart"/>
-      <w:r>
-        <w:t>ReactJS</w:t>
-      </w:r>
-      <w:proofErr w:type="spellEnd"/>
-      <w:r>
-        <w:t xml:space="preserve"> hat und MK bei der Diplomarbeit damit schon in Berührung gekommen ist.</w:t>
+        <w:t>Die Webanwendung wäre unseres Wissen nach am besten als Single-Page-Applikation zu programmieren, wir würden dafür VueJS auf Basis von Javascript verwenden da es eine bessere Lernkurve im Vergleich zu ReactJS hat und MK bei der Diplomarbeit damit schon in Berührung gekommen ist.</w:t>
       </w:r>
     </w:p>
     <w:p>
@@ -10703,15 +10559,7 @@
     </w:p>
     <w:p>
       <w:r>
-        <w:t xml:space="preserve">Als Webserver würden wir </w:t>
-      </w:r>
-      <w:proofErr w:type="spellStart"/>
-      <w:r>
-        <w:t>NodeJS</w:t>
-      </w:r>
-      <w:proofErr w:type="spellEnd"/>
-      <w:r>
-        <w:t xml:space="preserve"> mit express verwenden oder mit Java.</w:t>
+        <w:t>Als Webserver würden wir NodeJS mit express verwenden oder mit Java.</w:t>
       </w:r>
     </w:p>
     <w:p>
@@ -10723,44 +10571,12 @@
         </w:numPr>
       </w:pPr>
       <w:r>
-        <w:t>Usermanagement (</w:t>
-      </w:r>
-      <w:proofErr w:type="spellStart"/>
-      <w:r>
-        <w:t>No</w:t>
-      </w:r>
-      <w:proofErr w:type="spellEnd"/>
-      <w:r>
-        <w:t>-SQL)</w:t>
-      </w:r>
-    </w:p>
-    <w:p>
-      <w:r>
-        <w:t xml:space="preserve">Das gesamte Usermanagement soll über </w:t>
-      </w:r>
-      <w:proofErr w:type="spellStart"/>
-      <w:r>
-        <w:t>Firebase</w:t>
-      </w:r>
-      <w:proofErr w:type="spellEnd"/>
-      <w:r>
-        <w:t xml:space="preserve"> (</w:t>
-      </w:r>
-      <w:proofErr w:type="spellStart"/>
-      <w:r>
-        <w:t>No</w:t>
-      </w:r>
-      <w:proofErr w:type="spellEnd"/>
-      <w:r>
-        <w:t xml:space="preserve">-SQL) Datenbank laufen, da diese viele Aufgaben, wie z.B. </w:t>
-      </w:r>
-      <w:proofErr w:type="gramStart"/>
-      <w:r>
-        <w:t>das verschlüsseln</w:t>
-      </w:r>
-      <w:proofErr w:type="gramEnd"/>
-      <w:r>
-        <w:t xml:space="preserve"> der Daten sichert. Eventuell kommen weitere Daten dazu momentan ist jedoch nur dieser Zweck geplant.</w:t>
+        <w:t>Usermanagement (No-SQL)</w:t>
+      </w:r>
+    </w:p>
+    <w:p>
+      <w:r>
+        <w:t>Das gesamte Usermanagement soll über Firebase (No-SQL) Datenbank laufen, da diese viele Aufgaben, wie z.B. das verschlüsseln der Daten sichert. Eventuell kommen weitere Daten dazu momentan ist jedoch nur dieser Zweck geplant.</w:t>
       </w:r>
     </w:p>
     <w:p>
@@ -10777,15 +10593,7 @@
     </w:p>
     <w:p>
       <w:r>
-        <w:t>Als Hauptdatenbank werden wir Oracle-DB verwenden, unser Datenmodell umfasst mehr als 5 Tabellen und Möglichkeiten Trigger bzw. Prozeduren einzubinden. Wenn möglich wird das Speichern und Evaluieren der Locations über Oracle-</w:t>
-      </w:r>
-      <w:proofErr w:type="spellStart"/>
-      <w:r>
-        <w:t>Spartial</w:t>
-      </w:r>
-      <w:proofErr w:type="spellEnd"/>
-      <w:r>
-        <w:t xml:space="preserve"> geregelt.</w:t>
+        <w:t>Als Hauptdatenbank werden wir Oracle-DB verwenden, unser Datenmodell umfasst mehr als 5 Tabellen und Möglichkeiten Trigger bzw. Prozeduren einzubinden. Wenn möglich wird das Speichern und Evaluieren der Locations über Oracle-Spartial geregelt.</w:t>
       </w:r>
     </w:p>
     <w:p>
@@ -10802,15 +10610,7 @@
     </w:p>
     <w:p>
       <w:r>
-        <w:t xml:space="preserve">Diese soll auf Android basieren, wird wahrscheinlich Plugins bezüglich Google Maps, </w:t>
-      </w:r>
-      <w:proofErr w:type="spellStart"/>
-      <w:r>
-        <w:t>etc</w:t>
-      </w:r>
-      <w:proofErr w:type="spellEnd"/>
-      <w:r>
-        <w:t xml:space="preserve"> beinhalten</w:t>
+        <w:t>Diese soll auf Android basieren, wird wahrscheinlich Plugins bezüglich Google Maps, etc beinhalten</w:t>
       </w:r>
     </w:p>
     <w:p>
@@ -10837,15 +10637,7 @@
     </w:p>
     <w:p>
       <w:r>
-        <w:t xml:space="preserve">In diesem Kapitel werden alle Modellierungsaufgaben gezeigt, wie z.B. das Business </w:t>
-      </w:r>
-      <w:proofErr w:type="spellStart"/>
-      <w:r>
-        <w:t>Usecase</w:t>
-      </w:r>
-      <w:proofErr w:type="spellEnd"/>
-      <w:r>
-        <w:t>-Diagramm oder das Klassendiagramm.</w:t>
+        <w:t>In diesem Kapitel werden alle Modellierungsaufgaben gezeigt, wie z.B. das Business Usecase-Diagramm oder das Klassendiagramm.</w:t>
       </w:r>
     </w:p>
     <w:p>
@@ -10859,15 +10651,7 @@
       <w:bookmarkStart w:id="8" w:name="_Toc30446505"/>
       <w:bookmarkStart w:id="9" w:name="_Toc38810362"/>
       <w:r>
-        <w:t xml:space="preserve">Business </w:t>
-      </w:r>
-      <w:proofErr w:type="spellStart"/>
-      <w:r>
-        <w:t>Usecase</w:t>
-      </w:r>
-      <w:proofErr w:type="spellEnd"/>
-      <w:r>
-        <w:t>-Diagramm</w:t>
+        <w:t>Business Usecase-Diagramm</w:t>
       </w:r>
       <w:bookmarkEnd w:id="8"/>
       <w:bookmarkEnd w:id="9"/>
@@ -10959,10 +10743,10 @@
           <w:noProof/>
         </w:rPr>
         <w:drawing>
-          <wp:inline distT="0" distB="0" distL="0" distR="0" wp14:anchorId="3390BBAD" wp14:editId="527CB7B5">
-            <wp:extent cx="5206621" cy="3955217"/>
-            <wp:effectExtent l="0" t="0" r="0" b="7620"/>
-            <wp:docPr id="6" name="Grafik 6"/>
+          <wp:inline distT="0" distB="0" distL="0" distR="0" wp14:anchorId="1114B50E" wp14:editId="121983BB">
+            <wp:extent cx="4762500" cy="4578093"/>
+            <wp:effectExtent l="0" t="0" r="0" b="0"/>
+            <wp:docPr id="15" name="Grafik 15"/>
             <wp:cNvGraphicFramePr>
               <a:graphicFrameLocks xmlns:a="http://schemas.openxmlformats.org/drawingml/2006/main" noChangeAspect="1"/>
             </wp:cNvGraphicFramePr>
@@ -10970,36 +10754,23 @@
               <a:graphicData uri="http://schemas.openxmlformats.org/drawingml/2006/picture">
                 <pic:pic xmlns:pic="http://schemas.openxmlformats.org/drawingml/2006/picture">
                   <pic:nvPicPr>
-                    <pic:cNvPr id="0" name="Picture 4"/>
-                    <pic:cNvPicPr>
-                      <a:picLocks noChangeAspect="1" noChangeArrowheads="1"/>
-                    </pic:cNvPicPr>
+                    <pic:cNvPr id="1" name=""/>
+                    <pic:cNvPicPr/>
                   </pic:nvPicPr>
                   <pic:blipFill>
-                    <a:blip r:embed="rId10">
-                      <a:extLst>
-                        <a:ext uri="{28A0092B-C50C-407E-A947-70E740481C1C}">
-                          <a14:useLocalDpi xmlns:a14="http://schemas.microsoft.com/office/drawing/2010/main" val="0"/>
-                        </a:ext>
-                      </a:extLst>
-                    </a:blip>
-                    <a:srcRect/>
+                    <a:blip r:embed="rId10"/>
                     <a:stretch>
                       <a:fillRect/>
                     </a:stretch>
                   </pic:blipFill>
-                  <pic:spPr bwMode="auto">
+                  <pic:spPr>
                     <a:xfrm>
                       <a:off x="0" y="0"/>
-                      <a:ext cx="5231801" cy="3974345"/>
+                      <a:ext cx="4772085" cy="4587307"/>
                     </a:xfrm>
                     <a:prstGeom prst="rect">
                       <a:avLst/>
                     </a:prstGeom>
-                    <a:noFill/>
-                    <a:ln>
-                      <a:noFill/>
-                    </a:ln>
                   </pic:spPr>
                 </pic:pic>
               </a:graphicData>
@@ -11033,10 +10804,10 @@
           <w:noProof/>
         </w:rPr>
         <w:drawing>
-          <wp:inline distT="0" distB="0" distL="0" distR="0" wp14:anchorId="15A08F1F" wp14:editId="4B9F4F1C">
-            <wp:extent cx="4823713" cy="4217159"/>
+          <wp:inline distT="0" distB="0" distL="0" distR="0" wp14:anchorId="34365BE6" wp14:editId="5D10B7B5">
+            <wp:extent cx="5760720" cy="3704590"/>
             <wp:effectExtent l="0" t="0" r="0" b="0"/>
-            <wp:docPr id="4" name="Grafik 4"/>
+            <wp:docPr id="2" name="Grafik 2"/>
             <wp:cNvGraphicFramePr>
               <a:graphicFrameLocks xmlns:a="http://schemas.openxmlformats.org/drawingml/2006/main" noChangeAspect="1"/>
             </wp:cNvGraphicFramePr>
@@ -11044,36 +10815,23 @@
               <a:graphicData uri="http://schemas.openxmlformats.org/drawingml/2006/picture">
                 <pic:pic xmlns:pic="http://schemas.openxmlformats.org/drawingml/2006/picture">
                   <pic:nvPicPr>
-                    <pic:cNvPr id="0" name="Picture 3"/>
-                    <pic:cNvPicPr>
-                      <a:picLocks noChangeAspect="1" noChangeArrowheads="1"/>
-                    </pic:cNvPicPr>
+                    <pic:cNvPr id="1" name=""/>
+                    <pic:cNvPicPr/>
                   </pic:nvPicPr>
                   <pic:blipFill>
-                    <a:blip r:embed="rId11">
-                      <a:extLst>
-                        <a:ext uri="{28A0092B-C50C-407E-A947-70E740481C1C}">
-                          <a14:useLocalDpi xmlns:a14="http://schemas.microsoft.com/office/drawing/2010/main" val="0"/>
-                        </a:ext>
-                      </a:extLst>
-                    </a:blip>
-                    <a:srcRect/>
+                    <a:blip r:embed="rId11"/>
                     <a:stretch>
                       <a:fillRect/>
                     </a:stretch>
                   </pic:blipFill>
-                  <pic:spPr bwMode="auto">
+                  <pic:spPr>
                     <a:xfrm>
                       <a:off x="0" y="0"/>
-                      <a:ext cx="4877965" cy="4264589"/>
+                      <a:ext cx="5760720" cy="3704590"/>
                     </a:xfrm>
                     <a:prstGeom prst="rect">
                       <a:avLst/>
                     </a:prstGeom>
-                    <a:noFill/>
-                    <a:ln>
-                      <a:noFill/>
-                    </a:ln>
                   </pic:spPr>
                 </pic:pic>
               </a:graphicData>
@@ -11157,19 +10915,11 @@
       <w:r>
         <w:t xml:space="preserve"> dargestellt, </w:t>
       </w:r>
-      <w:proofErr w:type="spellStart"/>
       <w:r>
         <w:rPr>
           <w:u w:val="single"/>
         </w:rPr>
-        <w:t>Foreign</w:t>
-      </w:r>
-      <w:proofErr w:type="spellEnd"/>
-      <w:r>
-        <w:rPr>
-          <w:u w:val="single"/>
-        </w:rPr>
-        <w:t xml:space="preserve"> Key</w:t>
+        <w:t>Foreign Key</w:t>
       </w:r>
       <w:r>
         <w:t xml:space="preserve"> werden unterstrichen dargestellt</w:t>
@@ -11188,7 +10938,6 @@
       </w:pPr>
       <w:bookmarkStart w:id="16" w:name="_Toc30446509"/>
       <w:bookmarkStart w:id="17" w:name="_Toc38810366"/>
-      <w:proofErr w:type="spellStart"/>
       <w:r>
         <w:lastRenderedPageBreak/>
         <w:t>User</w:t>
@@ -11202,19 +10951,10 @@
       <w:bookmarkStart w:id="18" w:name="_Toc30261073"/>
       <w:bookmarkEnd w:id="16"/>
       <w:bookmarkEnd w:id="17"/>
-      <w:proofErr w:type="spellEnd"/>
-    </w:p>
-    <w:p>
-      <w:r>
-        <w:t xml:space="preserve">Diese Kapitel gibt einen Überblick über alle </w:t>
-      </w:r>
-      <w:proofErr w:type="spellStart"/>
-      <w:r>
-        <w:t>Userstories</w:t>
-      </w:r>
-      <w:proofErr w:type="spellEnd"/>
-      <w:r>
-        <w:t xml:space="preserve"> sowie genau Beschreibungen von diesen.</w:t>
+    </w:p>
+    <w:p>
+      <w:r>
+        <w:t>Diese Kapitel gibt einen Überblick über alle Userstories sowie genau Beschreibungen von diesen.</w:t>
       </w:r>
     </w:p>
     <w:p>
@@ -11227,14 +10967,9 @@
       </w:pPr>
       <w:bookmarkStart w:id="19" w:name="_Toc38810367"/>
       <w:r>
-        <w:t xml:space="preserve">Liste der </w:t>
-      </w:r>
-      <w:proofErr w:type="spellStart"/>
-      <w:r>
-        <w:t>Userstories</w:t>
+        <w:t>Liste der Userstories</w:t>
       </w:r>
       <w:bookmarkEnd w:id="19"/>
-      <w:proofErr w:type="spellEnd"/>
     </w:p>
     <w:tbl>
       <w:tblPr>
@@ -12281,14 +12016,9 @@
       </w:pPr>
       <w:bookmarkStart w:id="20" w:name="_Toc38810368"/>
       <w:r>
-        <w:t xml:space="preserve">Ausgearbeitete </w:t>
-      </w:r>
-      <w:proofErr w:type="spellStart"/>
-      <w:r>
-        <w:t>Userstories</w:t>
+        <w:t>Ausgearbeitete Userstories</w:t>
       </w:r>
       <w:bookmarkEnd w:id="20"/>
-      <w:proofErr w:type="spellEnd"/>
     </w:p>
     <w:p>
       <w:pPr>
@@ -12297,15 +12027,10 @@
       </w:pPr>
       <w:bookmarkStart w:id="21" w:name="_Toc30446510"/>
       <w:r>
-        <w:t xml:space="preserve">Locations anzeigen auf der </w:t>
-      </w:r>
-      <w:proofErr w:type="spellStart"/>
-      <w:r>
-        <w:t>Map</w:t>
+        <w:t>Locations anzeigen auf der Map</w:t>
       </w:r>
       <w:bookmarkEnd w:id="18"/>
       <w:bookmarkEnd w:id="21"/>
-      <w:proofErr w:type="spellEnd"/>
     </w:p>
     <w:tbl>
       <w:tblPr>
@@ -12435,15 +12160,7 @@
               <w:spacing w:after="100"/>
             </w:pPr>
             <w:r>
-              <w:t xml:space="preserve">die Locations auf der </w:t>
-            </w:r>
-            <w:proofErr w:type="spellStart"/>
-            <w:r>
-              <w:t>Map</w:t>
-            </w:r>
-            <w:proofErr w:type="spellEnd"/>
-            <w:r>
-              <w:t xml:space="preserve"> angezeigt bekommen</w:t>
+              <w:t>die Locations auf der Map angezeigt bekommen</w:t>
             </w:r>
           </w:p>
         </w:tc>
@@ -12682,15 +12399,7 @@
               <w:spacing w:after="100"/>
             </w:pPr>
             <w:r>
-              <w:t>Der Benutzer öffnet den Reiter „Home (</w:t>
-            </w:r>
-            <w:proofErr w:type="spellStart"/>
-            <w:r>
-              <w:t>Map</w:t>
-            </w:r>
-            <w:proofErr w:type="spellEnd"/>
-            <w:r>
-              <w:t>)“</w:t>
+              <w:t>Der Benutzer öffnet den Reiter „Home (Map)“</w:t>
             </w:r>
           </w:p>
         </w:tc>
@@ -12710,15 +12419,7 @@
               <w:spacing w:after="100"/>
             </w:pPr>
             <w:r>
-              <w:t xml:space="preserve">Die </w:t>
-            </w:r>
-            <w:proofErr w:type="spellStart"/>
-            <w:r>
-              <w:t>Map</w:t>
-            </w:r>
-            <w:proofErr w:type="spellEnd"/>
-            <w:r>
-              <w:t xml:space="preserve"> mit den Locations wird angezeigt.</w:t>
+              <w:t>Die Map mit den Locations wird angezeigt.</w:t>
             </w:r>
           </w:p>
         </w:tc>
@@ -13157,15 +12858,7 @@
       <w:bookmarkStart w:id="25" w:name="_Toc30261075"/>
       <w:bookmarkStart w:id="26" w:name="_Toc30446512"/>
       <w:r>
-        <w:t>Location-Detail anzeigen (</w:t>
-      </w:r>
-      <w:proofErr w:type="spellStart"/>
-      <w:r>
-        <w:t>Map</w:t>
-      </w:r>
-      <w:proofErr w:type="spellEnd"/>
-      <w:r>
-        <w:t>)</w:t>
+        <w:t>Location-Detail anzeigen (Map)</w:t>
       </w:r>
       <w:bookmarkEnd w:id="24"/>
       <w:r>
@@ -13553,15 +13246,7 @@
               <w:spacing w:after="100"/>
             </w:pPr>
             <w:r>
-              <w:t xml:space="preserve">Auf der </w:t>
-            </w:r>
-            <w:proofErr w:type="spellStart"/>
-            <w:r>
-              <w:t>Map</w:t>
-            </w:r>
-            <w:proofErr w:type="spellEnd"/>
-            <w:r>
-              <w:t xml:space="preserve"> wählt man eine Location aus.</w:t>
+              <w:t>Auf der Map wählt man eine Location aus.</w:t>
             </w:r>
           </w:p>
         </w:tc>
@@ -13712,15 +13397,7 @@
               <w:spacing w:after="100"/>
             </w:pPr>
             <w:r>
-              <w:t xml:space="preserve">Auf der </w:t>
-            </w:r>
-            <w:proofErr w:type="spellStart"/>
-            <w:r>
-              <w:t>Map</w:t>
-            </w:r>
-            <w:proofErr w:type="spellEnd"/>
-            <w:r>
-              <w:t xml:space="preserve"> wählt man eine Location aus.</w:t>
+              <w:t>Auf der Map wählt man eine Location aus.</w:t>
             </w:r>
           </w:p>
         </w:tc>
@@ -13832,15 +13509,7 @@
       <w:bookmarkStart w:id="28" w:name="_Toc30446513"/>
       <w:r>
         <w:lastRenderedPageBreak/>
-        <w:t>Location-Detail anzeigen (</w:t>
-      </w:r>
-      <w:proofErr w:type="spellStart"/>
-      <w:r>
-        <w:t>Map</w:t>
-      </w:r>
-      <w:proofErr w:type="spellEnd"/>
-      <w:r>
-        <w:t>) V2</w:t>
+        <w:t>Location-Detail anzeigen (Map) V2</w:t>
       </w:r>
       <w:bookmarkEnd w:id="27"/>
       <w:bookmarkEnd w:id="28"/>
@@ -14224,15 +13893,7 @@
               <w:spacing w:after="100"/>
             </w:pPr>
             <w:r>
-              <w:t xml:space="preserve">Auf der </w:t>
-            </w:r>
-            <w:proofErr w:type="spellStart"/>
-            <w:r>
-              <w:t>Map</w:t>
-            </w:r>
-            <w:proofErr w:type="spellEnd"/>
-            <w:r>
-              <w:t xml:space="preserve"> wählt man eine Location aus.</w:t>
+              <w:t>Auf der Map wählt man eine Location aus.</w:t>
             </w:r>
           </w:p>
         </w:tc>
@@ -16393,15 +16054,7 @@
         <w:contextualSpacing/>
       </w:pPr>
       <w:r>
-        <w:t xml:space="preserve">Es können einzelne Stammdaten auch </w:t>
-      </w:r>
-      <w:proofErr w:type="spellStart"/>
-      <w:r>
-        <w:t>upgedated</w:t>
-      </w:r>
-      <w:proofErr w:type="spellEnd"/>
-      <w:r>
-        <w:t xml:space="preserve"> werden</w:t>
+        <w:t>Es können einzelne Stammdaten auch upgedated werden</w:t>
       </w:r>
     </w:p>
     <w:p>
@@ -18678,15 +18331,7 @@
               <w:spacing w:after="100"/>
             </w:pPr>
             <w:r>
-              <w:t xml:space="preserve">Er bekommt seine Locations + eine </w:t>
-            </w:r>
-            <w:proofErr w:type="spellStart"/>
-            <w:r>
-              <w:t>update</w:t>
-            </w:r>
-            <w:proofErr w:type="spellEnd"/>
-            <w:r>
-              <w:t xml:space="preserve"> - Button angezeigt.</w:t>
+              <w:t>Er bekommt seine Locations + eine update - Button angezeigt.</w:t>
             </w:r>
           </w:p>
         </w:tc>
@@ -18811,15 +18456,7 @@
               <w:spacing w:after="100"/>
             </w:pPr>
             <w:r>
-              <w:t xml:space="preserve">Der Benutzer ändert den Status der </w:t>
-            </w:r>
-            <w:proofErr w:type="spellStart"/>
-            <w:r>
-              <w:t>checkBox</w:t>
-            </w:r>
-            <w:proofErr w:type="spellEnd"/>
-            <w:r>
-              <w:t xml:space="preserve"> aktiv/inaktiv</w:t>
+              <w:t>Der Benutzer ändert den Status der checkBox aktiv/inaktiv</w:t>
             </w:r>
           </w:p>
         </w:tc>
@@ -20086,15 +19723,7 @@
         <w:contextualSpacing/>
       </w:pPr>
       <w:r>
-        <w:t xml:space="preserve">Die Pflichtfelder der Prämie müssen ausgefüllt sein, wenn er sie </w:t>
-      </w:r>
-      <w:proofErr w:type="spellStart"/>
-      <w:r>
-        <w:t>updated</w:t>
-      </w:r>
-      <w:proofErr w:type="spellEnd"/>
-      <w:r>
-        <w:t xml:space="preserve"> (Location, Bezeichnung und Punkte)</w:t>
+        <w:t>Die Pflichtfelder der Prämie müssen ausgefüllt sein, wenn er sie updated (Location, Bezeichnung und Punkte)</w:t>
       </w:r>
     </w:p>
     <w:p>
@@ -20442,15 +20071,7 @@
               <w:spacing w:after="100"/>
             </w:pPr>
             <w:r>
-              <w:t xml:space="preserve">Die Prämie wird </w:t>
-            </w:r>
-            <w:proofErr w:type="spellStart"/>
-            <w:r>
-              <w:t>geupdated</w:t>
-            </w:r>
-            <w:proofErr w:type="spellEnd"/>
-            <w:r>
-              <w:t xml:space="preserve"> und je nachdem ob sie aktiv war oder nicht als dieses auch angezeigt</w:t>
+              <w:t>Die Prämie wird geupdated und je nachdem ob sie aktiv war oder nicht als dieses auch angezeigt</w:t>
             </w:r>
           </w:p>
         </w:tc>
@@ -20487,6 +20108,7 @@
       <w:r>
         <w:rPr>
           <w:rFonts w:asciiTheme="majorHAnsi" w:eastAsia="Times New Roman" w:hAnsiTheme="majorHAnsi" w:cstheme="majorBidi"/>
+          <w:noProof/>
           <w:color w:val="2F5496" w:themeColor="accent1" w:themeShade="BF"/>
           <w:sz w:val="32"/>
           <w:szCs w:val="32"/>
@@ -20579,6 +20201,7 @@
       <w:r>
         <w:rPr>
           <w:rFonts w:asciiTheme="majorHAnsi" w:eastAsia="Times New Roman" w:hAnsiTheme="majorHAnsi" w:cstheme="majorBidi"/>
+          <w:noProof/>
           <w:color w:val="2F5496" w:themeColor="accent1" w:themeShade="BF"/>
           <w:sz w:val="32"/>
           <w:szCs w:val="32"/>
@@ -21587,15 +21210,7 @@
               <w:spacing w:after="100"/>
             </w:pPr>
             <w:r>
-              <w:t xml:space="preserve">Drückt er </w:t>
-            </w:r>
-            <w:proofErr w:type="gramStart"/>
-            <w:r>
-              <w:t>auf aktivieren</w:t>
-            </w:r>
-            <w:proofErr w:type="gramEnd"/>
-            <w:r>
-              <w:t>/deaktivieren</w:t>
+              <w:t>Drückt er auf aktivieren/deaktivieren</w:t>
             </w:r>
           </w:p>
         </w:tc>
@@ -23786,15 +23401,7 @@
               <w:spacing w:after="100"/>
             </w:pPr>
             <w:r>
-              <w:t xml:space="preserve">Benutzer kann nicht auf das </w:t>
-            </w:r>
-            <w:proofErr w:type="spellStart"/>
-            <w:r>
-              <w:t>Locationdetail</w:t>
-            </w:r>
-            <w:proofErr w:type="spellEnd"/>
-            <w:r>
-              <w:t>-Fenster und wird aufgefordert sich einzuloggen</w:t>
+              <w:t>Benutzer kann nicht auf das Locationdetail-Fenster und wird aufgefordert sich einzuloggen</w:t>
             </w:r>
           </w:p>
         </w:tc>
@@ -23856,15 +23463,7 @@
               <w:spacing w:after="100"/>
             </w:pPr>
             <w:r>
-              <w:t xml:space="preserve">Klick auf eine Location auf der </w:t>
-            </w:r>
-            <w:proofErr w:type="spellStart"/>
-            <w:r>
-              <w:t>Map</w:t>
-            </w:r>
-            <w:proofErr w:type="spellEnd"/>
-            <w:r>
-              <w:t xml:space="preserve"> und öffnen der Detail-Ansicht und den Button „Rezension abgeben“ klicken.</w:t>
+              <w:t>Klick auf eine Location auf der Map und öffnen der Detail-Ansicht und den Button „Rezension abgeben“ klicken.</w:t>
             </w:r>
           </w:p>
         </w:tc>
@@ -23883,13 +23482,8 @@
             <w:pPr>
               <w:spacing w:after="100"/>
             </w:pPr>
-            <w:proofErr w:type="spellStart"/>
-            <w:r>
-              <w:t>Locationdetail</w:t>
-            </w:r>
-            <w:proofErr w:type="spellEnd"/>
-            <w:r>
-              <w:t>-Fenster kann geöffnet werden und es wird eine Bewertung angezeigt, bei der der Benutzer zwischen 1 und 5 Sternen auswählen kann und eine Nachricht schreiben kann.</w:t>
+            <w:r>
+              <w:t>Locationdetail-Fenster kann geöffnet werden und es wird eine Bewertung angezeigt, bei der der Benutzer zwischen 1 und 5 Sternen auswählen kann und eine Nachricht schreiben kann.</w:t>
             </w:r>
           </w:p>
         </w:tc>
@@ -23954,15 +23548,7 @@
               </w:rPr>
             </w:pPr>
             <w:r>
-              <w:t xml:space="preserve">Benutzer versucht manuell auf die Detail-Ansicht der </w:t>
-            </w:r>
-            <w:proofErr w:type="gramStart"/>
-            <w:r>
-              <w:t>nicht existierenden</w:t>
-            </w:r>
-            <w:proofErr w:type="gramEnd"/>
-            <w:r>
-              <w:t xml:space="preserve"> Location zu kommen und eine Bewertung abzugeben.</w:t>
+              <w:t>Benutzer versucht manuell auf die Detail-Ansicht der nicht existierenden Location zu kommen und eine Bewertung abzugeben.</w:t>
             </w:r>
           </w:p>
         </w:tc>
@@ -24622,15 +24208,7 @@
               <w:spacing w:after="100"/>
             </w:pPr>
             <w:r>
-              <w:t xml:space="preserve">Der Benutzer bekommt </w:t>
-            </w:r>
-            <w:proofErr w:type="gramStart"/>
-            <w:r>
-              <w:t>kein Rezension</w:t>
-            </w:r>
-            <w:proofErr w:type="gramEnd"/>
-            <w:r>
-              <w:t xml:space="preserve"> erstellen Button angezeigt solange er nicht angemeldet ist.</w:t>
+              <w:t>Der Benutzer bekommt kein Rezension erstellen Button angezeigt solange er nicht angemeldet ist.</w:t>
             </w:r>
           </w:p>
         </w:tc>
@@ -24692,15 +24270,7 @@
               <w:spacing w:after="100"/>
             </w:pPr>
             <w:r>
-              <w:t xml:space="preserve">Klick auf eine Location auf der </w:t>
-            </w:r>
-            <w:proofErr w:type="spellStart"/>
-            <w:r>
-              <w:t>Map</w:t>
-            </w:r>
-            <w:proofErr w:type="spellEnd"/>
-            <w:r>
-              <w:t xml:space="preserve"> und öffnen der Detail-Ansicht und den Button „Rezension abgeben“ klicken.</w:t>
+              <w:t>Klick auf eine Location auf der Map und öffnen der Detail-Ansicht und den Button „Rezension abgeben“ klicken.</w:t>
             </w:r>
           </w:p>
         </w:tc>
@@ -24719,13 +24289,8 @@
             <w:pPr>
               <w:spacing w:after="100"/>
             </w:pPr>
-            <w:proofErr w:type="spellStart"/>
-            <w:r>
-              <w:t>Locationdetail</w:t>
-            </w:r>
-            <w:proofErr w:type="spellEnd"/>
-            <w:r>
-              <w:t>-Fenster kann geöffnet werden und es wird eine Bewertung angezeigt, bei der der Benutzer zwischen 1 und 5 Sternen auswählen kann und eine Nachricht schreiben kann.</w:t>
+            <w:r>
+              <w:t>Locationdetail-Fenster kann geöffnet werden und es wird eine Bewertung angezeigt, bei der der Benutzer zwischen 1 und 5 Sternen auswählen kann und eine Nachricht schreiben kann.</w:t>
             </w:r>
           </w:p>
         </w:tc>
@@ -25404,15 +24969,7 @@
               <w:spacing w:after="100"/>
             </w:pPr>
             <w:r>
-              <w:t xml:space="preserve">Klick auf eine Location auf der </w:t>
-            </w:r>
-            <w:proofErr w:type="spellStart"/>
-            <w:r>
-              <w:t>Map</w:t>
-            </w:r>
-            <w:proofErr w:type="spellEnd"/>
-            <w:r>
-              <w:t xml:space="preserve"> und öffnen der Detail-Ansicht</w:t>
+              <w:t>Klick auf eine Location auf der Map und öffnen der Detail-Ansicht</w:t>
             </w:r>
           </w:p>
         </w:tc>
@@ -25494,15 +25051,7 @@
               <w:spacing w:after="100"/>
             </w:pPr>
             <w:r>
-              <w:t xml:space="preserve">Klick auf eine Location auf der </w:t>
-            </w:r>
-            <w:proofErr w:type="spellStart"/>
-            <w:r>
-              <w:t>Map</w:t>
-            </w:r>
-            <w:proofErr w:type="spellEnd"/>
-            <w:r>
-              <w:t xml:space="preserve"> und öffnen der Detail-Ansicht</w:t>
+              <w:t>Klick auf eine Location auf der Map und öffnen der Detail-Ansicht</w:t>
             </w:r>
           </w:p>
         </w:tc>
@@ -26005,15 +25554,7 @@
               <w:spacing w:after="100"/>
             </w:pPr>
             <w:r>
-              <w:t xml:space="preserve">Klick auf eine Location auf der </w:t>
-            </w:r>
-            <w:proofErr w:type="spellStart"/>
-            <w:r>
-              <w:t>Map</w:t>
-            </w:r>
-            <w:proofErr w:type="spellEnd"/>
-            <w:r>
-              <w:t xml:space="preserve"> und öffnen der Detail-Ansicht</w:t>
+              <w:t>Klick auf eine Location auf der Map und öffnen der Detail-Ansicht</w:t>
             </w:r>
           </w:p>
         </w:tc>
@@ -26568,15 +26109,7 @@
               <w:spacing w:after="100"/>
             </w:pPr>
             <w:r>
-              <w:t xml:space="preserve">Klick auf Location auf der </w:t>
-            </w:r>
-            <w:proofErr w:type="spellStart"/>
-            <w:r>
-              <w:t>Map</w:t>
-            </w:r>
-            <w:proofErr w:type="spellEnd"/>
-            <w:r>
-              <w:t xml:space="preserve"> und Versuch die Detail-Ansicht zu öffnen.</w:t>
+              <w:t>Klick auf Location auf der Map und Versuch die Detail-Ansicht zu öffnen.</w:t>
             </w:r>
           </w:p>
         </w:tc>
@@ -26596,15 +26129,7 @@
               <w:spacing w:after="100"/>
             </w:pPr>
             <w:r>
-              <w:t xml:space="preserve">Benutzer kann nicht auf das </w:t>
-            </w:r>
-            <w:proofErr w:type="spellStart"/>
-            <w:r>
-              <w:t>Locationdetail</w:t>
-            </w:r>
-            <w:proofErr w:type="spellEnd"/>
-            <w:r>
-              <w:t>-Fenster und wird aufgefordert sich einzuloggen</w:t>
+              <w:t>Benutzer kann nicht auf das Locationdetail-Fenster und wird aufgefordert sich einzuloggen</w:t>
             </w:r>
           </w:p>
         </w:tc>
@@ -26666,15 +26191,7 @@
               <w:spacing w:after="100"/>
             </w:pPr>
             <w:r>
-              <w:t xml:space="preserve">Klick auf eine Location auf der </w:t>
-            </w:r>
-            <w:proofErr w:type="spellStart"/>
-            <w:r>
-              <w:t>Map</w:t>
-            </w:r>
-            <w:proofErr w:type="spellEnd"/>
-            <w:r>
-              <w:t xml:space="preserve"> und öffnen der Detail-Ansicht.</w:t>
+              <w:t>Klick auf eine Location auf der Map und öffnen der Detail-Ansicht.</w:t>
             </w:r>
           </w:p>
         </w:tc>
@@ -26759,15 +26276,7 @@
               </w:rPr>
             </w:pPr>
             <w:r>
-              <w:t xml:space="preserve">Klick auf eine Location auf der </w:t>
-            </w:r>
-            <w:proofErr w:type="spellStart"/>
-            <w:r>
-              <w:t>Map</w:t>
-            </w:r>
-            <w:proofErr w:type="spellEnd"/>
-            <w:r>
-              <w:t xml:space="preserve"> und öffnen der Detail-Ansicht.</w:t>
+              <w:t>Klick auf eine Location auf der Map und öffnen der Detail-Ansicht.</w:t>
             </w:r>
           </w:p>
         </w:tc>
@@ -27488,15 +26997,7 @@
               <w:spacing w:after="100"/>
             </w:pPr>
             <w:r>
-              <w:t xml:space="preserve">Klick auf eine Location auf der </w:t>
-            </w:r>
-            <w:proofErr w:type="spellStart"/>
-            <w:r>
-              <w:t>Map</w:t>
-            </w:r>
-            <w:proofErr w:type="spellEnd"/>
-            <w:r>
-              <w:t xml:space="preserve"> und öffnen der Detail-Ansicht.</w:t>
+              <w:t>Klick auf eine Location auf der Map und öffnen der Detail-Ansicht.</w:t>
             </w:r>
           </w:p>
         </w:tc>
@@ -27581,15 +27082,7 @@
               </w:rPr>
             </w:pPr>
             <w:r>
-              <w:t xml:space="preserve">Klick auf eine Location auf der </w:t>
-            </w:r>
-            <w:proofErr w:type="spellStart"/>
-            <w:r>
-              <w:t>Map</w:t>
-            </w:r>
-            <w:proofErr w:type="spellEnd"/>
-            <w:r>
-              <w:t xml:space="preserve"> und öffnen der Detail-Ansicht.</w:t>
+              <w:t>Klick auf eine Location auf der Map und öffnen der Detail-Ansicht.</w:t>
             </w:r>
           </w:p>
         </w:tc>
@@ -28429,15 +27922,7 @@
               </w:rPr>
             </w:pPr>
             <w:r>
-              <w:t xml:space="preserve">Klick auf eine Location auf der </w:t>
-            </w:r>
-            <w:proofErr w:type="spellStart"/>
-            <w:r>
-              <w:t>Map</w:t>
-            </w:r>
-            <w:proofErr w:type="spellEnd"/>
-            <w:r>
-              <w:t xml:space="preserve"> und öffnen der Detail-Ansicht.</w:t>
+              <w:t>Klick auf eine Location auf der Map und öffnen der Detail-Ansicht.</w:t>
             </w:r>
           </w:p>
         </w:tc>
@@ -28600,13 +28085,11 @@
       <w:r>
         <w:t>-</w:t>
       </w:r>
-      <w:proofErr w:type="spellStart"/>
       <w:r>
         <w:t>Map</w:t>
       </w:r>
       <w:bookmarkEnd w:id="78"/>
       <w:bookmarkEnd w:id="79"/>
-      <w:proofErr w:type="spellEnd"/>
     </w:p>
     <w:p>
       <w:r>
@@ -29188,15 +28671,7 @@
         <w:t>zu der jeweiligen Iteration</w:t>
       </w:r>
       <w:r>
-        <w:t xml:space="preserve">. Alle erledigten </w:t>
-      </w:r>
-      <w:proofErr w:type="spellStart"/>
-      <w:r>
-        <w:t>Userstories</w:t>
-      </w:r>
-      <w:proofErr w:type="spellEnd"/>
-      <w:r>
-        <w:t xml:space="preserve"> sind mit einem </w:t>
+        <w:t xml:space="preserve">. Alle erledigten Userstories sind mit einem </w:t>
       </w:r>
       <w:r>
         <w:t>„</w:t>
@@ -29232,13 +28707,8 @@
         <w:t>“</w:t>
       </w:r>
       <w:r>
-        <w:t xml:space="preserve">. Dabei ist zu beachten, dass alle </w:t>
-      </w:r>
-      <w:proofErr w:type="spellStart"/>
-      <w:r>
-        <w:t>Userstories</w:t>
-      </w:r>
-      <w:proofErr w:type="spellEnd"/>
+        <w:t>. Dabei ist zu beachten, dass alle Userstories</w:t>
+      </w:r>
       <w:r>
         <w:t xml:space="preserve"> die mit</w:t>
       </w:r>
@@ -30105,6 +29575,7 @@
       </w:pPr>
       <w:r>
         <w:rPr>
+          <w:noProof/>
           <w:lang w:eastAsia="de-AT"/>
         </w:rPr>
         <w:drawing>
@@ -30472,39 +29943,8 @@
                 <w:szCs w:val="20"/>
                 <w:lang w:eastAsia="de-AT"/>
               </w:rPr>
-              <w:t xml:space="preserve">Erstellen </w:t>
-            </w:r>
-            <w:proofErr w:type="gramStart"/>
-            <w:r>
-              <w:rPr>
-                <w:rFonts w:ascii="Arial" w:eastAsia="Times New Roman" w:hAnsi="Arial" w:cs="Arial"/>
-                <w:sz w:val="20"/>
-                <w:szCs w:val="20"/>
-                <w:lang w:eastAsia="de-AT"/>
-              </w:rPr>
-              <w:t xml:space="preserve">eines </w:t>
-            </w:r>
-            <w:proofErr w:type="spellStart"/>
-            <w:r>
-              <w:rPr>
-                <w:rFonts w:ascii="Arial" w:eastAsia="Times New Roman" w:hAnsi="Arial" w:cs="Arial"/>
-                <w:sz w:val="20"/>
-                <w:szCs w:val="20"/>
-                <w:lang w:eastAsia="de-AT"/>
-              </w:rPr>
-              <w:t>UseCase</w:t>
-            </w:r>
-            <w:proofErr w:type="spellEnd"/>
-            <w:r>
-              <w:rPr>
-                <w:rFonts w:ascii="Arial" w:eastAsia="Times New Roman" w:hAnsi="Arial" w:cs="Arial"/>
-                <w:sz w:val="20"/>
-                <w:szCs w:val="20"/>
-                <w:lang w:eastAsia="de-AT"/>
-              </w:rPr>
-              <w:t>-Diagramm</w:t>
-            </w:r>
-            <w:proofErr w:type="gramEnd"/>
+              <w:t>Erstellen eines UseCase-Diagramm</w:t>
+            </w:r>
           </w:p>
         </w:tc>
       </w:tr>
@@ -30559,27 +29999,7 @@
                 <w:szCs w:val="20"/>
                 <w:lang w:eastAsia="de-AT"/>
               </w:rPr>
-              <w:t xml:space="preserve">Planung des </w:t>
-            </w:r>
-            <w:proofErr w:type="spellStart"/>
-            <w:r>
-              <w:rPr>
-                <w:rFonts w:ascii="Arial" w:eastAsia="Times New Roman" w:hAnsi="Arial" w:cs="Arial"/>
-                <w:sz w:val="20"/>
-                <w:szCs w:val="20"/>
-                <w:lang w:eastAsia="de-AT"/>
-              </w:rPr>
-              <w:t>ersen</w:t>
-            </w:r>
-            <w:proofErr w:type="spellEnd"/>
-            <w:r>
-              <w:rPr>
-                <w:rFonts w:ascii="Arial" w:eastAsia="Times New Roman" w:hAnsi="Arial" w:cs="Arial"/>
-                <w:sz w:val="20"/>
-                <w:szCs w:val="20"/>
-                <w:lang w:eastAsia="de-AT"/>
-              </w:rPr>
-              <w:t xml:space="preserve"> Sprints</w:t>
+              <w:t>Planung des ersen Sprints</w:t>
             </w:r>
           </w:p>
         </w:tc>
@@ -30851,25 +30271,14 @@
                 <w:lang w:eastAsia="de-AT"/>
               </w:rPr>
             </w:pPr>
-            <w:proofErr w:type="spellStart"/>
-            <w:r>
-              <w:rPr>
-                <w:rFonts w:ascii="Arial" w:eastAsia="Times New Roman" w:hAnsi="Arial" w:cs="Arial"/>
-                <w:sz w:val="20"/>
-                <w:szCs w:val="20"/>
-                <w:lang w:eastAsia="de-AT"/>
-              </w:rPr>
-              <w:t>Locationdetails</w:t>
-            </w:r>
-            <w:proofErr w:type="spellEnd"/>
-            <w:r>
-              <w:rPr>
-                <w:rFonts w:ascii="Arial" w:eastAsia="Times New Roman" w:hAnsi="Arial" w:cs="Arial"/>
-                <w:sz w:val="20"/>
-                <w:szCs w:val="20"/>
-                <w:lang w:eastAsia="de-AT"/>
-              </w:rPr>
-              <w:t xml:space="preserve"> auf der Weboberfläche anzeigen</w:t>
+            <w:r>
+              <w:rPr>
+                <w:rFonts w:ascii="Arial" w:eastAsia="Times New Roman" w:hAnsi="Arial" w:cs="Arial"/>
+                <w:sz w:val="20"/>
+                <w:szCs w:val="20"/>
+                <w:lang w:eastAsia="de-AT"/>
+              </w:rPr>
+              <w:t>Locationdetails auf der Weboberfläche anzeigen</w:t>
             </w:r>
           </w:p>
         </w:tc>
@@ -30925,19 +30334,8 @@
                 <w:szCs w:val="20"/>
                 <w:lang w:eastAsia="de-AT"/>
               </w:rPr>
-              <w:t xml:space="preserve">Start Ausarbeitung </w:t>
-            </w:r>
-            <w:proofErr w:type="spellStart"/>
-            <w:r>
-              <w:rPr>
-                <w:rFonts w:ascii="Arial" w:eastAsia="Times New Roman" w:hAnsi="Arial" w:cs="Arial"/>
-                <w:sz w:val="20"/>
-                <w:szCs w:val="20"/>
-                <w:lang w:eastAsia="de-AT"/>
-              </w:rPr>
-              <w:t>UserStories</w:t>
-            </w:r>
-            <w:proofErr w:type="spellEnd"/>
+              <w:t>Start Ausarbeitung UserStories</w:t>
+            </w:r>
           </w:p>
         </w:tc>
       </w:tr>
@@ -31160,27 +30558,7 @@
                 <w:szCs w:val="20"/>
                 <w:lang w:eastAsia="de-AT"/>
               </w:rPr>
-              <w:t xml:space="preserve">Ausbesserungen von </w:t>
-            </w:r>
-            <w:proofErr w:type="spellStart"/>
-            <w:r>
-              <w:rPr>
-                <w:rFonts w:ascii="Arial" w:eastAsia="Times New Roman" w:hAnsi="Arial" w:cs="Arial"/>
-                <w:sz w:val="20"/>
-                <w:szCs w:val="20"/>
-                <w:lang w:eastAsia="de-AT"/>
-              </w:rPr>
-              <w:t>Map</w:t>
-            </w:r>
-            <w:proofErr w:type="spellEnd"/>
-            <w:r>
-              <w:rPr>
-                <w:rFonts w:ascii="Arial" w:eastAsia="Times New Roman" w:hAnsi="Arial" w:cs="Arial"/>
-                <w:sz w:val="20"/>
-                <w:szCs w:val="20"/>
-                <w:lang w:eastAsia="de-AT"/>
-              </w:rPr>
-              <w:t xml:space="preserve"> Details</w:t>
+              <w:t>Ausbesserungen von Map Details</w:t>
             </w:r>
           </w:p>
         </w:tc>
@@ -31236,27 +30614,7 @@
                 <w:szCs w:val="20"/>
                 <w:lang w:eastAsia="de-AT"/>
               </w:rPr>
-              <w:t xml:space="preserve">Start </w:t>
-            </w:r>
-            <w:proofErr w:type="spellStart"/>
-            <w:r>
-              <w:rPr>
-                <w:rFonts w:ascii="Arial" w:eastAsia="Times New Roman" w:hAnsi="Arial" w:cs="Arial"/>
-                <w:sz w:val="20"/>
-                <w:szCs w:val="20"/>
-                <w:lang w:eastAsia="de-AT"/>
-              </w:rPr>
-              <w:t>anbindung</w:t>
-            </w:r>
-            <w:proofErr w:type="spellEnd"/>
-            <w:r>
-              <w:rPr>
-                <w:rFonts w:ascii="Arial" w:eastAsia="Times New Roman" w:hAnsi="Arial" w:cs="Arial"/>
-                <w:sz w:val="20"/>
-                <w:szCs w:val="20"/>
-                <w:lang w:eastAsia="de-AT"/>
-              </w:rPr>
-              <w:t xml:space="preserve"> Frontend ans Webservice</w:t>
+              <w:t>Start anbindung Frontend ans Webservice</w:t>
             </w:r>
           </w:p>
         </w:tc>
@@ -31641,7 +30999,6 @@
                 <w:lang w:eastAsia="de-AT"/>
               </w:rPr>
             </w:pPr>
-            <w:proofErr w:type="spellStart"/>
             <w:r>
               <w:rPr>
                 <w:rFonts w:ascii="Arial" w:eastAsia="Times New Roman" w:hAnsi="Arial" w:cs="Arial"/>
@@ -31651,7 +31008,6 @@
               </w:rPr>
               <w:t>Sprintplannung</w:t>
             </w:r>
-            <w:proofErr w:type="spellEnd"/>
           </w:p>
         </w:tc>
       </w:tr>
@@ -31755,57 +31111,15 @@
                 <w:lang w:eastAsia="de-AT"/>
               </w:rPr>
             </w:pPr>
-            <w:proofErr w:type="spellStart"/>
-            <w:r>
-              <w:rPr>
-                <w:rFonts w:ascii="Arial" w:eastAsia="Times New Roman" w:hAnsi="Arial" w:cs="Arial"/>
-                <w:sz w:val="20"/>
-                <w:szCs w:val="20"/>
-                <w:lang w:eastAsia="de-AT"/>
-              </w:rPr>
-              <w:t>Anfgefangen</w:t>
-            </w:r>
-            <w:proofErr w:type="spellEnd"/>
-            <w:r>
-              <w:rPr>
-                <w:rFonts w:ascii="Arial" w:eastAsia="Times New Roman" w:hAnsi="Arial" w:cs="Arial"/>
-                <w:sz w:val="20"/>
-                <w:szCs w:val="20"/>
-                <w:lang w:eastAsia="de-AT"/>
-              </w:rPr>
-              <w:t xml:space="preserve"> </w:t>
-            </w:r>
-            <w:proofErr w:type="spellStart"/>
-            <w:r>
-              <w:rPr>
-                <w:rFonts w:ascii="Arial" w:eastAsia="Times New Roman" w:hAnsi="Arial" w:cs="Arial"/>
-                <w:sz w:val="20"/>
-                <w:szCs w:val="20"/>
-                <w:lang w:eastAsia="de-AT"/>
-              </w:rPr>
-              <w:t>Map</w:t>
-            </w:r>
-            <w:proofErr w:type="spellEnd"/>
-            <w:r>
-              <w:rPr>
-                <w:rFonts w:ascii="Arial" w:eastAsia="Times New Roman" w:hAnsi="Arial" w:cs="Arial"/>
-                <w:sz w:val="20"/>
-                <w:szCs w:val="20"/>
-                <w:lang w:eastAsia="de-AT"/>
-              </w:rPr>
-              <w:t xml:space="preserve"> </w:t>
-            </w:r>
-            <w:proofErr w:type="spellStart"/>
-            <w:r>
-              <w:rPr>
-                <w:rFonts w:ascii="Arial" w:eastAsia="Times New Roman" w:hAnsi="Arial" w:cs="Arial"/>
-                <w:sz w:val="20"/>
-                <w:szCs w:val="20"/>
-                <w:lang w:eastAsia="de-AT"/>
-              </w:rPr>
-              <w:t>AndroidApp</w:t>
-            </w:r>
-            <w:proofErr w:type="spellEnd"/>
+            <w:r>
+              <w:rPr>
+                <w:rFonts w:ascii="Arial" w:eastAsia="Times New Roman" w:hAnsi="Arial" w:cs="Arial"/>
+                <w:sz w:val="20"/>
+                <w:szCs w:val="20"/>
+                <w:lang w:eastAsia="de-AT"/>
+              </w:rPr>
+              <w:t>Anfgefangen Map AndroidApp</w:t>
+            </w:r>
           </w:p>
         </w:tc>
       </w:tr>
@@ -31860,27 +31174,7 @@
                 <w:szCs w:val="20"/>
                 <w:lang w:eastAsia="de-AT"/>
               </w:rPr>
-              <w:t xml:space="preserve">Locations auf </w:t>
-            </w:r>
-            <w:proofErr w:type="spellStart"/>
-            <w:r>
-              <w:rPr>
-                <w:rFonts w:ascii="Arial" w:eastAsia="Times New Roman" w:hAnsi="Arial" w:cs="Arial"/>
-                <w:sz w:val="20"/>
-                <w:szCs w:val="20"/>
-                <w:lang w:eastAsia="de-AT"/>
-              </w:rPr>
-              <w:t>Map</w:t>
-            </w:r>
-            <w:proofErr w:type="spellEnd"/>
-            <w:r>
-              <w:rPr>
-                <w:rFonts w:ascii="Arial" w:eastAsia="Times New Roman" w:hAnsi="Arial" w:cs="Arial"/>
-                <w:sz w:val="20"/>
-                <w:szCs w:val="20"/>
-                <w:lang w:eastAsia="de-AT"/>
-              </w:rPr>
-              <w:t xml:space="preserve"> Darstellen Android</w:t>
+              <w:t>Locations auf Map Darstellen Android</w:t>
             </w:r>
           </w:p>
         </w:tc>
@@ -31938,29 +31232,7 @@
                 <w:szCs w:val="20"/>
                 <w:lang w:eastAsia="de-AT"/>
               </w:rPr>
-              <w:t xml:space="preserve">Locations auf </w:t>
-            </w:r>
-            <w:proofErr w:type="spellStart"/>
-            <w:r>
-              <w:rPr>
-                <w:rFonts w:ascii="Arial" w:eastAsia="Times New Roman" w:hAnsi="Arial" w:cs="Arial"/>
-                <w:color w:val="000000"/>
-                <w:sz w:val="20"/>
-                <w:szCs w:val="20"/>
-                <w:lang w:eastAsia="de-AT"/>
-              </w:rPr>
-              <w:t>Map</w:t>
-            </w:r>
-            <w:proofErr w:type="spellEnd"/>
-            <w:r>
-              <w:rPr>
-                <w:rFonts w:ascii="Arial" w:eastAsia="Times New Roman" w:hAnsi="Arial" w:cs="Arial"/>
-                <w:color w:val="000000"/>
-                <w:sz w:val="20"/>
-                <w:szCs w:val="20"/>
-                <w:lang w:eastAsia="de-AT"/>
-              </w:rPr>
-              <w:t xml:space="preserve"> Darstellen Android</w:t>
+              <w:t>Locations auf Map Darstellen Android</w:t>
             </w:r>
           </w:p>
         </w:tc>
@@ -32009,25 +31281,14 @@
                 <w:lang w:eastAsia="de-AT"/>
               </w:rPr>
             </w:pPr>
-            <w:proofErr w:type="spellStart"/>
-            <w:r>
-              <w:rPr>
-                <w:rFonts w:ascii="Arial" w:eastAsia="Times New Roman" w:hAnsi="Arial" w:cs="Arial"/>
-                <w:sz w:val="20"/>
-                <w:szCs w:val="20"/>
-                <w:lang w:eastAsia="de-AT"/>
-              </w:rPr>
-              <w:t>LocationsDetail</w:t>
-            </w:r>
-            <w:proofErr w:type="spellEnd"/>
-            <w:r>
-              <w:rPr>
-                <w:rFonts w:ascii="Arial" w:eastAsia="Times New Roman" w:hAnsi="Arial" w:cs="Arial"/>
-                <w:sz w:val="20"/>
-                <w:szCs w:val="20"/>
-                <w:lang w:eastAsia="de-AT"/>
-              </w:rPr>
-              <w:t xml:space="preserve"> Ansicht auf Android </w:t>
+            <w:r>
+              <w:rPr>
+                <w:rFonts w:ascii="Arial" w:eastAsia="Times New Roman" w:hAnsi="Arial" w:cs="Arial"/>
+                <w:sz w:val="20"/>
+                <w:szCs w:val="20"/>
+                <w:lang w:eastAsia="de-AT"/>
+              </w:rPr>
+              <w:t xml:space="preserve">LocationsDetail Ansicht auf Android </w:t>
             </w:r>
           </w:p>
         </w:tc>
@@ -32195,19 +31456,8 @@
                 <w:szCs w:val="20"/>
                 <w:lang w:eastAsia="de-AT"/>
               </w:rPr>
-              <w:t xml:space="preserve">Rezensionen laden + erstellen </w:t>
-            </w:r>
-            <w:proofErr w:type="spellStart"/>
-            <w:r>
-              <w:rPr>
-                <w:rFonts w:ascii="Arial" w:eastAsia="Times New Roman" w:hAnsi="Arial" w:cs="Arial"/>
-                <w:sz w:val="20"/>
-                <w:szCs w:val="20"/>
-                <w:lang w:eastAsia="de-AT"/>
-              </w:rPr>
-              <w:t>WebApp</w:t>
-            </w:r>
-            <w:proofErr w:type="spellEnd"/>
+              <w:t>Rezensionen laden + erstellen WebApp</w:t>
+            </w:r>
           </w:p>
         </w:tc>
       </w:tr>
@@ -32262,19 +31512,8 @@
                 <w:szCs w:val="20"/>
                 <w:lang w:eastAsia="de-AT"/>
               </w:rPr>
-              <w:t xml:space="preserve">Rezensionen updaten </w:t>
-            </w:r>
-            <w:proofErr w:type="spellStart"/>
-            <w:r>
-              <w:rPr>
-                <w:rFonts w:ascii="Arial" w:eastAsia="Times New Roman" w:hAnsi="Arial" w:cs="Arial"/>
-                <w:sz w:val="20"/>
-                <w:szCs w:val="20"/>
-                <w:lang w:eastAsia="de-AT"/>
-              </w:rPr>
-              <w:t>WebApp</w:t>
-            </w:r>
-            <w:proofErr w:type="spellEnd"/>
+              <w:t>Rezensionen updaten WebApp</w:t>
+            </w:r>
           </w:p>
         </w:tc>
       </w:tr>
@@ -32329,19 +31568,8 @@
                 <w:szCs w:val="20"/>
                 <w:lang w:eastAsia="de-AT"/>
               </w:rPr>
-              <w:t xml:space="preserve">Rezensionen löschen </w:t>
-            </w:r>
-            <w:proofErr w:type="spellStart"/>
-            <w:r>
-              <w:rPr>
-                <w:rFonts w:ascii="Arial" w:eastAsia="Times New Roman" w:hAnsi="Arial" w:cs="Arial"/>
-                <w:sz w:val="20"/>
-                <w:szCs w:val="20"/>
-                <w:lang w:eastAsia="de-AT"/>
-              </w:rPr>
-              <w:t>WebApp</w:t>
-            </w:r>
-            <w:proofErr w:type="spellEnd"/>
+              <w:t>Rezensionen löschen WebApp</w:t>
+            </w:r>
           </w:p>
         </w:tc>
       </w:tr>
@@ -32397,39 +31625,8 @@
                 <w:szCs w:val="20"/>
                 <w:lang w:eastAsia="de-AT"/>
               </w:rPr>
-              <w:t xml:space="preserve">Usermanagement </w:t>
-            </w:r>
-            <w:proofErr w:type="spellStart"/>
-            <w:r>
-              <w:rPr>
-                <w:rFonts w:ascii="Arial" w:eastAsia="Times New Roman" w:hAnsi="Arial" w:cs="Arial"/>
-                <w:sz w:val="20"/>
-                <w:szCs w:val="20"/>
-                <w:lang w:eastAsia="de-AT"/>
-              </w:rPr>
-              <w:t>integration</w:t>
-            </w:r>
-            <w:proofErr w:type="spellEnd"/>
-            <w:r>
-              <w:rPr>
-                <w:rFonts w:ascii="Arial" w:eastAsia="Times New Roman" w:hAnsi="Arial" w:cs="Arial"/>
-                <w:sz w:val="20"/>
-                <w:szCs w:val="20"/>
-                <w:lang w:eastAsia="de-AT"/>
-              </w:rPr>
-              <w:t xml:space="preserve"> in die </w:t>
-            </w:r>
-            <w:proofErr w:type="spellStart"/>
-            <w:r>
-              <w:rPr>
-                <w:rFonts w:ascii="Arial" w:eastAsia="Times New Roman" w:hAnsi="Arial" w:cs="Arial"/>
-                <w:sz w:val="20"/>
-                <w:szCs w:val="20"/>
-                <w:lang w:eastAsia="de-AT"/>
-              </w:rPr>
-              <w:t>WebApp</w:t>
-            </w:r>
-            <w:proofErr w:type="spellEnd"/>
+              <w:t>Usermanagement integration in die WebApp</w:t>
+            </w:r>
           </w:p>
         </w:tc>
       </w:tr>
@@ -32484,39 +31681,8 @@
                 <w:szCs w:val="20"/>
                 <w:lang w:eastAsia="de-AT"/>
               </w:rPr>
-              <w:t xml:space="preserve">Usermanagement </w:t>
-            </w:r>
-            <w:proofErr w:type="spellStart"/>
-            <w:r>
-              <w:rPr>
-                <w:rFonts w:ascii="Arial" w:eastAsia="Times New Roman" w:hAnsi="Arial" w:cs="Arial"/>
-                <w:sz w:val="20"/>
-                <w:szCs w:val="20"/>
-                <w:lang w:eastAsia="de-AT"/>
-              </w:rPr>
-              <w:t>integration</w:t>
-            </w:r>
-            <w:proofErr w:type="spellEnd"/>
-            <w:r>
-              <w:rPr>
-                <w:rFonts w:ascii="Arial" w:eastAsia="Times New Roman" w:hAnsi="Arial" w:cs="Arial"/>
-                <w:sz w:val="20"/>
-                <w:szCs w:val="20"/>
-                <w:lang w:eastAsia="de-AT"/>
-              </w:rPr>
-              <w:t xml:space="preserve"> in die </w:t>
-            </w:r>
-            <w:proofErr w:type="spellStart"/>
-            <w:r>
-              <w:rPr>
-                <w:rFonts w:ascii="Arial" w:eastAsia="Times New Roman" w:hAnsi="Arial" w:cs="Arial"/>
-                <w:sz w:val="20"/>
-                <w:szCs w:val="20"/>
-                <w:lang w:eastAsia="de-AT"/>
-              </w:rPr>
-              <w:t>WebApp</w:t>
-            </w:r>
-            <w:proofErr w:type="spellEnd"/>
+              <w:t>Usermanagement integration in die WebApp</w:t>
+            </w:r>
           </w:p>
         </w:tc>
       </w:tr>
@@ -32627,27 +31793,7 @@
                 <w:szCs w:val="20"/>
                 <w:lang w:eastAsia="de-AT"/>
               </w:rPr>
-              <w:t xml:space="preserve">Generelle Probleme beheben + </w:t>
-            </w:r>
-            <w:proofErr w:type="spellStart"/>
-            <w:r>
-              <w:rPr>
-                <w:rFonts w:ascii="Arial" w:eastAsia="Times New Roman" w:hAnsi="Arial" w:cs="Arial"/>
-                <w:sz w:val="20"/>
-                <w:szCs w:val="20"/>
-                <w:lang w:eastAsia="de-AT"/>
-              </w:rPr>
-              <w:t>Errorhandling</w:t>
-            </w:r>
-            <w:proofErr w:type="spellEnd"/>
-            <w:r>
-              <w:rPr>
-                <w:rFonts w:ascii="Arial" w:eastAsia="Times New Roman" w:hAnsi="Arial" w:cs="Arial"/>
-                <w:sz w:val="20"/>
-                <w:szCs w:val="20"/>
-                <w:lang w:eastAsia="de-AT"/>
-              </w:rPr>
-              <w:t xml:space="preserve"> überarbeiten Webapp </w:t>
+              <w:t xml:space="preserve">Generelle Probleme beheben + Errorhandling überarbeiten Webapp </w:t>
             </w:r>
           </w:p>
         </w:tc>
@@ -32753,7 +31899,6 @@
                 <w:lang w:eastAsia="de-AT"/>
               </w:rPr>
             </w:pPr>
-            <w:proofErr w:type="spellStart"/>
             <w:r>
               <w:rPr>
                 <w:rFonts w:ascii="Arial" w:eastAsia="Times New Roman" w:hAnsi="Arial" w:cs="Arial"/>
@@ -32762,18 +31907,7 @@
                 <w:szCs w:val="20"/>
                 <w:lang w:eastAsia="de-AT"/>
               </w:rPr>
-              <w:t>Darkmode</w:t>
-            </w:r>
-            <w:proofErr w:type="spellEnd"/>
-            <w:r>
-              <w:rPr>
-                <w:rFonts w:ascii="Arial" w:eastAsia="Times New Roman" w:hAnsi="Arial" w:cs="Arial"/>
-                <w:color w:val="000000"/>
-                <w:sz w:val="20"/>
-                <w:szCs w:val="20"/>
-                <w:lang w:eastAsia="de-AT"/>
-              </w:rPr>
-              <w:t xml:space="preserve"> Webapp </w:t>
+              <w:t xml:space="preserve">Darkmode Webapp </w:t>
             </w:r>
           </w:p>
         </w:tc>
@@ -32822,45 +31956,14 @@
                 <w:lang w:eastAsia="de-AT"/>
               </w:rPr>
             </w:pPr>
-            <w:proofErr w:type="spellStart"/>
-            <w:r>
-              <w:rPr>
-                <w:rFonts w:ascii="Arial" w:eastAsia="Times New Roman" w:hAnsi="Arial" w:cs="Arial"/>
-                <w:sz w:val="20"/>
-                <w:szCs w:val="20"/>
-                <w:lang w:eastAsia="de-AT"/>
-              </w:rPr>
-              <w:t>Darkmode</w:t>
-            </w:r>
-            <w:proofErr w:type="spellEnd"/>
-            <w:r>
-              <w:rPr>
-                <w:rFonts w:ascii="Arial" w:eastAsia="Times New Roman" w:hAnsi="Arial" w:cs="Arial"/>
-                <w:sz w:val="20"/>
-                <w:szCs w:val="20"/>
-                <w:lang w:eastAsia="de-AT"/>
-              </w:rPr>
-              <w:t xml:space="preserve">: </w:t>
-            </w:r>
-            <w:proofErr w:type="spellStart"/>
-            <w:r>
-              <w:rPr>
-                <w:rFonts w:ascii="Arial" w:eastAsia="Times New Roman" w:hAnsi="Arial" w:cs="Arial"/>
-                <w:sz w:val="20"/>
-                <w:szCs w:val="20"/>
-                <w:lang w:eastAsia="de-AT"/>
-              </w:rPr>
-              <w:t>Map</w:t>
-            </w:r>
-            <w:proofErr w:type="spellEnd"/>
-            <w:r>
-              <w:rPr>
-                <w:rFonts w:ascii="Arial" w:eastAsia="Times New Roman" w:hAnsi="Arial" w:cs="Arial"/>
-                <w:sz w:val="20"/>
-                <w:szCs w:val="20"/>
-                <w:lang w:eastAsia="de-AT"/>
-              </w:rPr>
-              <w:t xml:space="preserve"> updaten Webapp </w:t>
+            <w:r>
+              <w:rPr>
+                <w:rFonts w:ascii="Arial" w:eastAsia="Times New Roman" w:hAnsi="Arial" w:cs="Arial"/>
+                <w:sz w:val="20"/>
+                <w:szCs w:val="20"/>
+                <w:lang w:eastAsia="de-AT"/>
+              </w:rPr>
+              <w:t xml:space="preserve">Darkmode: Map updaten Webapp </w:t>
             </w:r>
           </w:p>
         </w:tc>
@@ -32909,45 +32012,14 @@
                 <w:lang w:eastAsia="de-AT"/>
               </w:rPr>
             </w:pPr>
-            <w:proofErr w:type="spellStart"/>
-            <w:r>
-              <w:rPr>
-                <w:rFonts w:ascii="Arial" w:eastAsia="Times New Roman" w:hAnsi="Arial" w:cs="Arial"/>
-                <w:sz w:val="20"/>
-                <w:szCs w:val="20"/>
-                <w:lang w:eastAsia="de-AT"/>
-              </w:rPr>
-              <w:t>Loading</w:t>
-            </w:r>
-            <w:proofErr w:type="spellEnd"/>
-            <w:r>
-              <w:rPr>
-                <w:rFonts w:ascii="Arial" w:eastAsia="Times New Roman" w:hAnsi="Arial" w:cs="Arial"/>
-                <w:sz w:val="20"/>
-                <w:szCs w:val="20"/>
-                <w:lang w:eastAsia="de-AT"/>
-              </w:rPr>
-              <w:t xml:space="preserve"> </w:t>
-            </w:r>
-            <w:proofErr w:type="spellStart"/>
-            <w:r>
-              <w:rPr>
-                <w:rFonts w:ascii="Arial" w:eastAsia="Times New Roman" w:hAnsi="Arial" w:cs="Arial"/>
-                <w:sz w:val="20"/>
-                <w:szCs w:val="20"/>
-                <w:lang w:eastAsia="de-AT"/>
-              </w:rPr>
-              <w:t>Animations</w:t>
-            </w:r>
-            <w:proofErr w:type="spellEnd"/>
-            <w:r>
-              <w:rPr>
-                <w:rFonts w:ascii="Arial" w:eastAsia="Times New Roman" w:hAnsi="Arial" w:cs="Arial"/>
-                <w:sz w:val="20"/>
-                <w:szCs w:val="20"/>
-                <w:lang w:eastAsia="de-AT"/>
-              </w:rPr>
-              <w:t xml:space="preserve"> überarbeiten Webapp </w:t>
+            <w:r>
+              <w:rPr>
+                <w:rFonts w:ascii="Arial" w:eastAsia="Times New Roman" w:hAnsi="Arial" w:cs="Arial"/>
+                <w:sz w:val="20"/>
+                <w:szCs w:val="20"/>
+                <w:lang w:eastAsia="de-AT"/>
+              </w:rPr>
+              <w:t xml:space="preserve">Loading Animations überarbeiten Webapp </w:t>
             </w:r>
           </w:p>
         </w:tc>
@@ -33075,7 +32147,6 @@
         </w:numPr>
       </w:pPr>
       <w:bookmarkStart w:id="107" w:name="_Toc38810387"/>
-      <w:proofErr w:type="spellStart"/>
       <w:r>
         <w:rPr>
           <w:lang w:eastAsia="de-AT"/>
@@ -33083,7 +32154,6 @@
         <w:t>Gilgenreiner</w:t>
       </w:r>
       <w:bookmarkEnd w:id="107"/>
-      <w:proofErr w:type="spellEnd"/>
     </w:p>
     <w:tbl>
       <w:tblPr>
@@ -33117,7 +32187,6 @@
                 <w:lang w:eastAsia="de-AT"/>
               </w:rPr>
             </w:pPr>
-            <w:proofErr w:type="spellStart"/>
             <w:r>
               <w:rPr>
                 <w:rFonts w:ascii="Arial" w:eastAsia="Times New Roman" w:hAnsi="Arial" w:cs="Arial"/>
@@ -33129,7 +32198,6 @@
               </w:rPr>
               <w:t>Gilgenreiner</w:t>
             </w:r>
-            <w:proofErr w:type="spellEnd"/>
           </w:p>
         </w:tc>
       </w:tr>
@@ -33315,27 +32383,7 @@
                 <w:szCs w:val="20"/>
                 <w:lang w:eastAsia="de-AT"/>
               </w:rPr>
-              <w:t xml:space="preserve">Planung des </w:t>
-            </w:r>
-            <w:proofErr w:type="spellStart"/>
-            <w:r>
-              <w:rPr>
-                <w:rFonts w:ascii="Arial" w:eastAsia="Times New Roman" w:hAnsi="Arial" w:cs="Arial"/>
-                <w:sz w:val="20"/>
-                <w:szCs w:val="20"/>
-                <w:lang w:eastAsia="de-AT"/>
-              </w:rPr>
-              <w:t>ersen</w:t>
-            </w:r>
-            <w:proofErr w:type="spellEnd"/>
-            <w:r>
-              <w:rPr>
-                <w:rFonts w:ascii="Arial" w:eastAsia="Times New Roman" w:hAnsi="Arial" w:cs="Arial"/>
-                <w:sz w:val="20"/>
-                <w:szCs w:val="20"/>
-                <w:lang w:eastAsia="de-AT"/>
-              </w:rPr>
-              <w:t xml:space="preserve"> Sprints</w:t>
+              <w:t>Planung des ersen Sprints</w:t>
             </w:r>
           </w:p>
         </w:tc>
@@ -33498,45 +32546,14 @@
                 <w:lang w:eastAsia="de-AT"/>
               </w:rPr>
             </w:pPr>
-            <w:proofErr w:type="spellStart"/>
-            <w:r>
-              <w:rPr>
-                <w:rFonts w:ascii="Arial" w:eastAsia="Times New Roman" w:hAnsi="Arial" w:cs="Arial"/>
-                <w:sz w:val="20"/>
-                <w:szCs w:val="20"/>
-                <w:lang w:eastAsia="de-AT"/>
-              </w:rPr>
-              <w:t>Scrum</w:t>
-            </w:r>
-            <w:proofErr w:type="spellEnd"/>
-            <w:r>
-              <w:rPr>
-                <w:rFonts w:ascii="Arial" w:eastAsia="Times New Roman" w:hAnsi="Arial" w:cs="Arial"/>
-                <w:sz w:val="20"/>
-                <w:szCs w:val="20"/>
-                <w:lang w:eastAsia="de-AT"/>
-              </w:rPr>
-              <w:t xml:space="preserve"> Board erstellt und </w:t>
-            </w:r>
-            <w:proofErr w:type="spellStart"/>
-            <w:r>
-              <w:rPr>
-                <w:rFonts w:ascii="Arial" w:eastAsia="Times New Roman" w:hAnsi="Arial" w:cs="Arial"/>
-                <w:sz w:val="20"/>
-                <w:szCs w:val="20"/>
-                <w:lang w:eastAsia="de-AT"/>
-              </w:rPr>
-              <w:t>ProductBacklog</w:t>
-            </w:r>
-            <w:proofErr w:type="spellEnd"/>
-            <w:r>
-              <w:rPr>
-                <w:rFonts w:ascii="Arial" w:eastAsia="Times New Roman" w:hAnsi="Arial" w:cs="Arial"/>
-                <w:sz w:val="20"/>
-                <w:szCs w:val="20"/>
-                <w:lang w:eastAsia="de-AT"/>
-              </w:rPr>
-              <w:t xml:space="preserve"> geändert</w:t>
+            <w:r>
+              <w:rPr>
+                <w:rFonts w:ascii="Arial" w:eastAsia="Times New Roman" w:hAnsi="Arial" w:cs="Arial"/>
+                <w:sz w:val="20"/>
+                <w:szCs w:val="20"/>
+                <w:lang w:eastAsia="de-AT"/>
+              </w:rPr>
+              <w:t>Scrum Board erstellt und ProductBacklog geändert</w:t>
             </w:r>
           </w:p>
         </w:tc>
@@ -33585,25 +32602,14 @@
                 <w:lang w:eastAsia="de-AT"/>
               </w:rPr>
             </w:pPr>
-            <w:proofErr w:type="spellStart"/>
-            <w:r>
-              <w:rPr>
-                <w:rFonts w:ascii="Arial" w:eastAsia="Times New Roman" w:hAnsi="Arial" w:cs="Arial"/>
-                <w:sz w:val="20"/>
-                <w:szCs w:val="20"/>
-                <w:lang w:eastAsia="de-AT"/>
-              </w:rPr>
-              <w:t>Scrum</w:t>
-            </w:r>
-            <w:proofErr w:type="spellEnd"/>
-            <w:r>
-              <w:rPr>
-                <w:rFonts w:ascii="Arial" w:eastAsia="Times New Roman" w:hAnsi="Arial" w:cs="Arial"/>
-                <w:sz w:val="20"/>
-                <w:szCs w:val="20"/>
-                <w:lang w:eastAsia="de-AT"/>
-              </w:rPr>
-              <w:t xml:space="preserve"> Board auf GitHub erstellen und eintragen</w:t>
+            <w:r>
+              <w:rPr>
+                <w:rFonts w:ascii="Arial" w:eastAsia="Times New Roman" w:hAnsi="Arial" w:cs="Arial"/>
+                <w:sz w:val="20"/>
+                <w:szCs w:val="20"/>
+                <w:lang w:eastAsia="de-AT"/>
+              </w:rPr>
+              <w:t>Scrum Board auf GitHub erstellen und eintragen</w:t>
             </w:r>
             <w:r>
               <w:rPr>
@@ -33613,59 +32619,8 @@
                 <w:lang w:eastAsia="de-AT"/>
               </w:rPr>
               <w:br/>
-              <w:t xml:space="preserve">Starten mit der </w:t>
-            </w:r>
-            <w:proofErr w:type="spellStart"/>
-            <w:r>
-              <w:rPr>
-                <w:rFonts w:ascii="Arial" w:eastAsia="Times New Roman" w:hAnsi="Arial" w:cs="Arial"/>
-                <w:sz w:val="20"/>
-                <w:szCs w:val="20"/>
-                <w:lang w:eastAsia="de-AT"/>
-              </w:rPr>
-              <w:t>UserStory</w:t>
-            </w:r>
-            <w:proofErr w:type="spellEnd"/>
-            <w:r>
-              <w:rPr>
-                <w:rFonts w:ascii="Arial" w:eastAsia="Times New Roman" w:hAnsi="Arial" w:cs="Arial"/>
-                <w:sz w:val="20"/>
-                <w:szCs w:val="20"/>
-                <w:lang w:eastAsia="de-AT"/>
-              </w:rPr>
-              <w:t xml:space="preserve"> </w:t>
-            </w:r>
-            <w:proofErr w:type="spellStart"/>
-            <w:r>
-              <w:rPr>
-                <w:rFonts w:ascii="Arial" w:eastAsia="Times New Roman" w:hAnsi="Arial" w:cs="Arial"/>
-                <w:sz w:val="20"/>
-                <w:szCs w:val="20"/>
-                <w:lang w:eastAsia="de-AT"/>
-              </w:rPr>
-              <w:t>map</w:t>
-            </w:r>
-            <w:proofErr w:type="spellEnd"/>
-            <w:r>
-              <w:rPr>
-                <w:rFonts w:ascii="Arial" w:eastAsia="Times New Roman" w:hAnsi="Arial" w:cs="Arial"/>
-                <w:sz w:val="20"/>
-                <w:szCs w:val="20"/>
-                <w:lang w:eastAsia="de-AT"/>
-              </w:rPr>
-              <w:t xml:space="preserve"> Benutzer &amp; Ausarbeitung der </w:t>
-            </w:r>
-            <w:proofErr w:type="spellStart"/>
-            <w:r>
-              <w:rPr>
-                <w:rFonts w:ascii="Arial" w:eastAsia="Times New Roman" w:hAnsi="Arial" w:cs="Arial"/>
-                <w:sz w:val="20"/>
-                <w:szCs w:val="20"/>
-                <w:lang w:eastAsia="de-AT"/>
-              </w:rPr>
-              <w:t>UserStories</w:t>
-            </w:r>
-            <w:proofErr w:type="spellEnd"/>
+              <w:t>Starten mit der UserStory map Benutzer &amp; Ausarbeitung der UserStories</w:t>
+            </w:r>
           </w:p>
         </w:tc>
       </w:tr>
@@ -33720,47 +32675,7 @@
                 <w:szCs w:val="20"/>
                 <w:lang w:eastAsia="de-AT"/>
               </w:rPr>
-              <w:t xml:space="preserve">Fertigstellen der </w:t>
-            </w:r>
-            <w:proofErr w:type="spellStart"/>
-            <w:r>
-              <w:rPr>
-                <w:rFonts w:ascii="Arial" w:eastAsia="Times New Roman" w:hAnsi="Arial" w:cs="Arial"/>
-                <w:sz w:val="20"/>
-                <w:szCs w:val="20"/>
-                <w:lang w:eastAsia="de-AT"/>
-              </w:rPr>
-              <w:t>UserStory</w:t>
-            </w:r>
-            <w:proofErr w:type="spellEnd"/>
-            <w:r>
-              <w:rPr>
-                <w:rFonts w:ascii="Arial" w:eastAsia="Times New Roman" w:hAnsi="Arial" w:cs="Arial"/>
-                <w:sz w:val="20"/>
-                <w:szCs w:val="20"/>
-                <w:lang w:eastAsia="de-AT"/>
-              </w:rPr>
-              <w:t xml:space="preserve"> </w:t>
-            </w:r>
-            <w:proofErr w:type="spellStart"/>
-            <w:r>
-              <w:rPr>
-                <w:rFonts w:ascii="Arial" w:eastAsia="Times New Roman" w:hAnsi="Arial" w:cs="Arial"/>
-                <w:sz w:val="20"/>
-                <w:szCs w:val="20"/>
-                <w:lang w:eastAsia="de-AT"/>
-              </w:rPr>
-              <w:t>map</w:t>
-            </w:r>
-            <w:proofErr w:type="spellEnd"/>
-            <w:r>
-              <w:rPr>
-                <w:rFonts w:ascii="Arial" w:eastAsia="Times New Roman" w:hAnsi="Arial" w:cs="Arial"/>
-                <w:sz w:val="20"/>
-                <w:szCs w:val="20"/>
-                <w:lang w:eastAsia="de-AT"/>
-              </w:rPr>
-              <w:t xml:space="preserve"> Benutzer + </w:t>
+              <w:t xml:space="preserve">Fertigstellen der UserStory map Benutzer + </w:t>
             </w:r>
             <w:r>
               <w:rPr>
@@ -33770,19 +32685,8 @@
                 <w:lang w:eastAsia="de-AT"/>
               </w:rPr>
               <w:br/>
-              <w:t xml:space="preserve">Fertigstellung er ausgearbeiteten </w:t>
-            </w:r>
-            <w:proofErr w:type="spellStart"/>
-            <w:r>
-              <w:rPr>
-                <w:rFonts w:ascii="Arial" w:eastAsia="Times New Roman" w:hAnsi="Arial" w:cs="Arial"/>
-                <w:sz w:val="20"/>
-                <w:szCs w:val="20"/>
-                <w:lang w:eastAsia="de-AT"/>
-              </w:rPr>
-              <w:t>UserStories</w:t>
-            </w:r>
-            <w:proofErr w:type="spellEnd"/>
+              <w:t>Fertigstellung er ausgearbeiteten UserStories</w:t>
+            </w:r>
           </w:p>
         </w:tc>
       </w:tr>
@@ -34279,7 +33183,6 @@
                 <w:lang w:eastAsia="de-AT"/>
               </w:rPr>
             </w:pPr>
-            <w:proofErr w:type="spellStart"/>
             <w:r>
               <w:rPr>
                 <w:rFonts w:ascii="Arial" w:eastAsia="Times New Roman" w:hAnsi="Arial" w:cs="Arial"/>
@@ -34290,7 +33193,6 @@
               </w:rPr>
               <w:t>Sprintplannung</w:t>
             </w:r>
-            <w:proofErr w:type="spellEnd"/>
           </w:p>
         </w:tc>
       </w:tr>
@@ -34401,27 +33303,7 @@
                 <w:szCs w:val="20"/>
                 <w:lang w:eastAsia="de-AT"/>
               </w:rPr>
-              <w:t xml:space="preserve">Update </w:t>
-            </w:r>
-            <w:proofErr w:type="spellStart"/>
-            <w:r>
-              <w:rPr>
-                <w:rFonts w:ascii="Arial" w:eastAsia="Times New Roman" w:hAnsi="Arial" w:cs="Arial"/>
-                <w:sz w:val="20"/>
-                <w:szCs w:val="20"/>
-                <w:lang w:eastAsia="de-AT"/>
-              </w:rPr>
-              <w:t>Userstorymap</w:t>
-            </w:r>
-            <w:proofErr w:type="spellEnd"/>
-            <w:r>
-              <w:rPr>
-                <w:rFonts w:ascii="Arial" w:eastAsia="Times New Roman" w:hAnsi="Arial" w:cs="Arial"/>
-                <w:sz w:val="20"/>
-                <w:szCs w:val="20"/>
-                <w:lang w:eastAsia="de-AT"/>
-              </w:rPr>
-              <w:t xml:space="preserve"> Anbieter</w:t>
+              <w:t>Update Userstorymap Anbieter</w:t>
             </w:r>
           </w:p>
         </w:tc>
@@ -34477,27 +33359,7 @@
                 <w:szCs w:val="20"/>
                 <w:lang w:eastAsia="de-AT"/>
               </w:rPr>
-              <w:t xml:space="preserve">Update </w:t>
-            </w:r>
-            <w:proofErr w:type="spellStart"/>
-            <w:r>
-              <w:rPr>
-                <w:rFonts w:ascii="Arial" w:eastAsia="Times New Roman" w:hAnsi="Arial" w:cs="Arial"/>
-                <w:sz w:val="20"/>
-                <w:szCs w:val="20"/>
-                <w:lang w:eastAsia="de-AT"/>
-              </w:rPr>
-              <w:t>Userstorymap</w:t>
-            </w:r>
-            <w:proofErr w:type="spellEnd"/>
-            <w:r>
-              <w:rPr>
-                <w:rFonts w:ascii="Arial" w:eastAsia="Times New Roman" w:hAnsi="Arial" w:cs="Arial"/>
-                <w:sz w:val="20"/>
-                <w:szCs w:val="20"/>
-                <w:lang w:eastAsia="de-AT"/>
-              </w:rPr>
-              <w:t xml:space="preserve"> Benutzer</w:t>
+              <w:t>Update Userstorymap Benutzer</w:t>
             </w:r>
           </w:p>
         </w:tc>
@@ -34602,25 +33464,14 @@
                 <w:lang w:eastAsia="de-AT"/>
               </w:rPr>
             </w:pPr>
-            <w:proofErr w:type="spellStart"/>
-            <w:r>
-              <w:rPr>
-                <w:rFonts w:ascii="Arial" w:eastAsia="Times New Roman" w:hAnsi="Arial" w:cs="Arial"/>
-                <w:sz w:val="20"/>
-                <w:szCs w:val="20"/>
-                <w:lang w:eastAsia="de-AT"/>
-              </w:rPr>
-              <w:t>Relationship</w:t>
-            </w:r>
-            <w:proofErr w:type="spellEnd"/>
-            <w:r>
-              <w:rPr>
-                <w:rFonts w:ascii="Arial" w:eastAsia="Times New Roman" w:hAnsi="Arial" w:cs="Arial"/>
-                <w:sz w:val="20"/>
-                <w:szCs w:val="20"/>
-                <w:lang w:eastAsia="de-AT"/>
-              </w:rPr>
-              <w:t xml:space="preserve"> Prämie User einbinden</w:t>
+            <w:r>
+              <w:rPr>
+                <w:rFonts w:ascii="Arial" w:eastAsia="Times New Roman" w:hAnsi="Arial" w:cs="Arial"/>
+                <w:sz w:val="20"/>
+                <w:szCs w:val="20"/>
+                <w:lang w:eastAsia="de-AT"/>
+              </w:rPr>
+              <w:t>Relationship Prämie User einbinden</w:t>
             </w:r>
           </w:p>
         </w:tc>
@@ -34669,25 +33520,14 @@
                 <w:lang w:eastAsia="de-AT"/>
               </w:rPr>
             </w:pPr>
-            <w:proofErr w:type="spellStart"/>
-            <w:r>
-              <w:rPr>
-                <w:rFonts w:ascii="Arial" w:eastAsia="Times New Roman" w:hAnsi="Arial" w:cs="Arial"/>
-                <w:sz w:val="20"/>
-                <w:szCs w:val="20"/>
-                <w:lang w:eastAsia="de-AT"/>
-              </w:rPr>
-              <w:t>Relationship</w:t>
-            </w:r>
-            <w:proofErr w:type="spellEnd"/>
-            <w:r>
-              <w:rPr>
-                <w:rFonts w:ascii="Arial" w:eastAsia="Times New Roman" w:hAnsi="Arial" w:cs="Arial"/>
-                <w:sz w:val="20"/>
-                <w:szCs w:val="20"/>
-                <w:lang w:eastAsia="de-AT"/>
-              </w:rPr>
-              <w:t xml:space="preserve"> Prämie User einbinden</w:t>
+            <w:r>
+              <w:rPr>
+                <w:rFonts w:ascii="Arial" w:eastAsia="Times New Roman" w:hAnsi="Arial" w:cs="Arial"/>
+                <w:sz w:val="20"/>
+                <w:szCs w:val="20"/>
+                <w:lang w:eastAsia="de-AT"/>
+              </w:rPr>
+              <w:t>Relationship Prämie User einbinden</w:t>
             </w:r>
           </w:p>
         </w:tc>
@@ -34859,20 +33699,8 @@
                 <w:szCs w:val="20"/>
                 <w:lang w:eastAsia="de-AT"/>
               </w:rPr>
-              <w:t xml:space="preserve">Punkteverlauf </w:t>
-            </w:r>
-            <w:proofErr w:type="spellStart"/>
-            <w:r>
-              <w:rPr>
-                <w:rFonts w:ascii="Arial" w:eastAsia="Times New Roman" w:hAnsi="Arial" w:cs="Arial"/>
-                <w:color w:val="000000"/>
-                <w:sz w:val="20"/>
-                <w:szCs w:val="20"/>
-                <w:lang w:eastAsia="de-AT"/>
-              </w:rPr>
-              <w:t>WebApp</w:t>
-            </w:r>
-            <w:proofErr w:type="spellEnd"/>
+              <w:t>Punkteverlauf WebApp</w:t>
+            </w:r>
           </w:p>
         </w:tc>
       </w:tr>
@@ -34923,7 +33751,6 @@
                 <w:lang w:eastAsia="de-AT"/>
               </w:rPr>
             </w:pPr>
-            <w:proofErr w:type="spellStart"/>
             <w:r>
               <w:rPr>
                 <w:rFonts w:ascii="Arial" w:eastAsia="Times New Roman" w:hAnsi="Arial" w:cs="Arial"/>
@@ -34932,40 +33759,7 @@
                 <w:szCs w:val="20"/>
                 <w:lang w:eastAsia="de-AT"/>
               </w:rPr>
-              <w:t>Qr-Code</w:t>
-            </w:r>
-            <w:proofErr w:type="spellEnd"/>
-            <w:r>
-              <w:rPr>
-                <w:rFonts w:ascii="Arial" w:eastAsia="Times New Roman" w:hAnsi="Arial" w:cs="Arial"/>
-                <w:color w:val="000000"/>
-                <w:sz w:val="20"/>
-                <w:szCs w:val="20"/>
-                <w:lang w:eastAsia="de-AT"/>
-              </w:rPr>
-              <w:t xml:space="preserve"> Scan </w:t>
-            </w:r>
-            <w:proofErr w:type="spellStart"/>
-            <w:r>
-              <w:rPr>
-                <w:rFonts w:ascii="Arial" w:eastAsia="Times New Roman" w:hAnsi="Arial" w:cs="Arial"/>
-                <w:color w:val="000000"/>
-                <w:sz w:val="20"/>
-                <w:szCs w:val="20"/>
-                <w:lang w:eastAsia="de-AT"/>
-              </w:rPr>
-              <w:t>implementierung</w:t>
-            </w:r>
-            <w:proofErr w:type="spellEnd"/>
-            <w:r>
-              <w:rPr>
-                <w:rFonts w:ascii="Arial" w:eastAsia="Times New Roman" w:hAnsi="Arial" w:cs="Arial"/>
-                <w:color w:val="000000"/>
-                <w:sz w:val="20"/>
-                <w:szCs w:val="20"/>
-                <w:lang w:eastAsia="de-AT"/>
-              </w:rPr>
-              <w:t xml:space="preserve"> anfangen</w:t>
+              <w:t>Qr-Code Scan implementierung anfangen</w:t>
             </w:r>
           </w:p>
         </w:tc>
@@ -35017,7 +33811,6 @@
                 <w:lang w:eastAsia="de-AT"/>
               </w:rPr>
             </w:pPr>
-            <w:proofErr w:type="spellStart"/>
             <w:r>
               <w:rPr>
                 <w:rFonts w:ascii="Arial" w:eastAsia="Times New Roman" w:hAnsi="Arial" w:cs="Arial"/>
@@ -35026,31 +33819,8 @@
                 <w:szCs w:val="20"/>
                 <w:lang w:eastAsia="de-AT"/>
               </w:rPr>
-              <w:t>Qr-Code</w:t>
-            </w:r>
-            <w:proofErr w:type="spellEnd"/>
-            <w:r>
-              <w:rPr>
-                <w:rFonts w:ascii="Arial" w:eastAsia="Times New Roman" w:hAnsi="Arial" w:cs="Arial"/>
-                <w:color w:val="000000"/>
-                <w:sz w:val="20"/>
-                <w:szCs w:val="20"/>
-                <w:lang w:eastAsia="de-AT"/>
-              </w:rPr>
-              <w:t xml:space="preserve"> Scan </w:t>
-            </w:r>
-            <w:proofErr w:type="spellStart"/>
-            <w:r>
-              <w:rPr>
-                <w:rFonts w:ascii="Arial" w:eastAsia="Times New Roman" w:hAnsi="Arial" w:cs="Arial"/>
-                <w:color w:val="000000"/>
-                <w:sz w:val="20"/>
-                <w:szCs w:val="20"/>
-                <w:lang w:eastAsia="de-AT"/>
-              </w:rPr>
-              <w:t>implementierung</w:t>
-            </w:r>
-            <w:proofErr w:type="spellEnd"/>
+              <w:t>Qr-Code Scan implementierung</w:t>
+            </w:r>
           </w:p>
         </w:tc>
       </w:tr>
@@ -35101,7 +33871,6 @@
                 <w:lang w:eastAsia="de-AT"/>
               </w:rPr>
             </w:pPr>
-            <w:proofErr w:type="spellStart"/>
             <w:r>
               <w:rPr>
                 <w:rFonts w:ascii="Arial" w:eastAsia="Times New Roman" w:hAnsi="Arial" w:cs="Arial"/>
@@ -35110,40 +33879,7 @@
                 <w:szCs w:val="20"/>
                 <w:lang w:eastAsia="de-AT"/>
               </w:rPr>
-              <w:t>Qr-Code</w:t>
-            </w:r>
-            <w:proofErr w:type="spellEnd"/>
-            <w:r>
-              <w:rPr>
-                <w:rFonts w:ascii="Arial" w:eastAsia="Times New Roman" w:hAnsi="Arial" w:cs="Arial"/>
-                <w:color w:val="000000"/>
-                <w:sz w:val="20"/>
-                <w:szCs w:val="20"/>
-                <w:lang w:eastAsia="de-AT"/>
-              </w:rPr>
-              <w:t xml:space="preserve"> Scan fertig und </w:t>
-            </w:r>
-            <w:proofErr w:type="spellStart"/>
-            <w:r>
-              <w:rPr>
-                <w:rFonts w:ascii="Arial" w:eastAsia="Times New Roman" w:hAnsi="Arial" w:cs="Arial"/>
-                <w:color w:val="000000"/>
-                <w:sz w:val="20"/>
-                <w:szCs w:val="20"/>
-                <w:lang w:eastAsia="de-AT"/>
-              </w:rPr>
-              <w:t>anfang</w:t>
-            </w:r>
-            <w:proofErr w:type="spellEnd"/>
-            <w:r>
-              <w:rPr>
-                <w:rFonts w:ascii="Arial" w:eastAsia="Times New Roman" w:hAnsi="Arial" w:cs="Arial"/>
-                <w:color w:val="000000"/>
-                <w:sz w:val="20"/>
-                <w:szCs w:val="20"/>
-                <w:lang w:eastAsia="de-AT"/>
-              </w:rPr>
-              <w:t xml:space="preserve"> mit Prämien in der App anzeigen</w:t>
+              <w:t>Qr-Code Scan fertig und anfang mit Prämien in der App anzeigen</w:t>
             </w:r>
           </w:p>
         </w:tc>
@@ -35323,20 +34059,8 @@
                 <w:szCs w:val="20"/>
                 <w:lang w:eastAsia="de-AT"/>
               </w:rPr>
-              <w:t xml:space="preserve">Prämien einlösen </w:t>
-            </w:r>
-            <w:proofErr w:type="spellStart"/>
-            <w:r>
-              <w:rPr>
-                <w:rFonts w:ascii="Arial" w:eastAsia="Times New Roman" w:hAnsi="Arial" w:cs="Arial"/>
-                <w:color w:val="000000"/>
-                <w:sz w:val="20"/>
-                <w:szCs w:val="20"/>
-                <w:lang w:eastAsia="de-AT"/>
-              </w:rPr>
-              <w:t>anfang</w:t>
-            </w:r>
-            <w:proofErr w:type="spellEnd"/>
+              <w:t>Prämien einlösen anfang</w:t>
+            </w:r>
           </w:p>
         </w:tc>
       </w:tr>
@@ -35418,7 +34142,6 @@
         </w:rPr>
       </w:pPr>
       <w:bookmarkStart w:id="108" w:name="_Toc38810388"/>
-      <w:proofErr w:type="spellStart"/>
       <w:r>
         <w:rPr>
           <w:lang w:eastAsia="de-AT"/>
@@ -35427,7 +34150,6 @@
         <w:t>Sonnek</w:t>
       </w:r>
       <w:bookmarkEnd w:id="108"/>
-      <w:proofErr w:type="spellEnd"/>
     </w:p>
     <w:tbl>
       <w:tblPr>
@@ -35461,7 +34183,6 @@
                 <w:lang w:eastAsia="de-AT"/>
               </w:rPr>
             </w:pPr>
-            <w:proofErr w:type="spellStart"/>
             <w:r>
               <w:rPr>
                 <w:rFonts w:ascii="Arial" w:eastAsia="Times New Roman" w:hAnsi="Arial" w:cs="Arial"/>
@@ -35473,7 +34194,6 @@
               </w:rPr>
               <w:t>Sonnek</w:t>
             </w:r>
-            <w:proofErr w:type="spellEnd"/>
           </w:p>
         </w:tc>
       </w:tr>
@@ -35649,27 +34369,7 @@
                 <w:szCs w:val="20"/>
                 <w:lang w:eastAsia="de-AT"/>
               </w:rPr>
-              <w:t xml:space="preserve">Planung des </w:t>
-            </w:r>
-            <w:proofErr w:type="spellStart"/>
-            <w:r>
-              <w:rPr>
-                <w:rFonts w:ascii="Arial" w:eastAsia="Times New Roman" w:hAnsi="Arial" w:cs="Arial"/>
-                <w:sz w:val="20"/>
-                <w:szCs w:val="20"/>
-                <w:lang w:eastAsia="de-AT"/>
-              </w:rPr>
-              <w:t>ersen</w:t>
-            </w:r>
-            <w:proofErr w:type="spellEnd"/>
-            <w:r>
-              <w:rPr>
-                <w:rFonts w:ascii="Arial" w:eastAsia="Times New Roman" w:hAnsi="Arial" w:cs="Arial"/>
-                <w:sz w:val="20"/>
-                <w:szCs w:val="20"/>
-                <w:lang w:eastAsia="de-AT"/>
-              </w:rPr>
-              <w:t xml:space="preserve"> Sprints</w:t>
+              <w:t>Planung des ersen Sprints</w:t>
             </w:r>
           </w:p>
         </w:tc>
@@ -35893,27 +34593,7 @@
                 <w:szCs w:val="20"/>
                 <w:lang w:eastAsia="de-AT"/>
               </w:rPr>
-              <w:t xml:space="preserve">Befüllen mit Testdaten &amp; erstellen des </w:t>
-            </w:r>
-            <w:proofErr w:type="spellStart"/>
-            <w:r>
-              <w:rPr>
-                <w:rFonts w:ascii="Arial" w:eastAsia="Times New Roman" w:hAnsi="Arial" w:cs="Arial"/>
-                <w:sz w:val="20"/>
-                <w:szCs w:val="20"/>
-                <w:lang w:eastAsia="de-AT"/>
-              </w:rPr>
-              <w:t>WebService</w:t>
-            </w:r>
-            <w:proofErr w:type="spellEnd"/>
-            <w:r>
-              <w:rPr>
-                <w:rFonts w:ascii="Arial" w:eastAsia="Times New Roman" w:hAnsi="Arial" w:cs="Arial"/>
-                <w:sz w:val="20"/>
-                <w:szCs w:val="20"/>
-                <w:lang w:eastAsia="de-AT"/>
-              </w:rPr>
-              <w:t>-Projekts</w:t>
+              <w:t>Befüllen mit Testdaten &amp; erstellen des WebService-Projekts</w:t>
             </w:r>
           </w:p>
         </w:tc>
@@ -36186,25 +34866,14 @@
                 <w:lang w:eastAsia="de-AT"/>
               </w:rPr>
             </w:pPr>
-            <w:proofErr w:type="spellStart"/>
-            <w:r>
-              <w:rPr>
-                <w:rFonts w:ascii="Arial" w:eastAsia="Times New Roman" w:hAnsi="Arial" w:cs="Arial"/>
-                <w:sz w:val="20"/>
-                <w:szCs w:val="20"/>
-                <w:lang w:eastAsia="de-AT"/>
-              </w:rPr>
-              <w:t>WebService</w:t>
-            </w:r>
-            <w:proofErr w:type="spellEnd"/>
-            <w:r>
-              <w:rPr>
-                <w:rFonts w:ascii="Arial" w:eastAsia="Times New Roman" w:hAnsi="Arial" w:cs="Arial"/>
-                <w:sz w:val="20"/>
-                <w:szCs w:val="20"/>
-                <w:lang w:eastAsia="de-AT"/>
-              </w:rPr>
-              <w:t xml:space="preserve"> Liste schreiben</w:t>
+            <w:r>
+              <w:rPr>
+                <w:rFonts w:ascii="Arial" w:eastAsia="Times New Roman" w:hAnsi="Arial" w:cs="Arial"/>
+                <w:sz w:val="20"/>
+                <w:szCs w:val="20"/>
+                <w:lang w:eastAsia="de-AT"/>
+              </w:rPr>
+              <w:t>WebService Liste schreiben</w:t>
             </w:r>
           </w:p>
         </w:tc>
@@ -36253,25 +34922,14 @@
                 <w:lang w:eastAsia="de-AT"/>
               </w:rPr>
             </w:pPr>
-            <w:proofErr w:type="gramStart"/>
-            <w:r>
-              <w:rPr>
-                <w:rFonts w:ascii="Arial" w:eastAsia="Times New Roman" w:hAnsi="Arial" w:cs="Arial"/>
-                <w:sz w:val="20"/>
-                <w:szCs w:val="20"/>
-                <w:lang w:eastAsia="de-AT"/>
-              </w:rPr>
-              <w:t>Einbauen</w:t>
-            </w:r>
-            <w:proofErr w:type="gramEnd"/>
-            <w:r>
-              <w:rPr>
-                <w:rFonts w:ascii="Arial" w:eastAsia="Times New Roman" w:hAnsi="Arial" w:cs="Arial"/>
-                <w:sz w:val="20"/>
-                <w:szCs w:val="20"/>
-                <w:lang w:eastAsia="de-AT"/>
-              </w:rPr>
-              <w:t xml:space="preserve"> dass Branchen der Location mitgeladen werden</w:t>
+            <w:r>
+              <w:rPr>
+                <w:rFonts w:ascii="Arial" w:eastAsia="Times New Roman" w:hAnsi="Arial" w:cs="Arial"/>
+                <w:sz w:val="20"/>
+                <w:szCs w:val="20"/>
+                <w:lang w:eastAsia="de-AT"/>
+              </w:rPr>
+              <w:t>Einbauen dass Branchen der Location mitgeladen werden</w:t>
             </w:r>
           </w:p>
         </w:tc>
@@ -36383,19 +35041,8 @@
                 <w:szCs w:val="20"/>
                 <w:lang w:eastAsia="de-AT"/>
               </w:rPr>
-              <w:t>Umbauen der Update Struktur: Neue URL mit /:</w:t>
-            </w:r>
-            <w:proofErr w:type="spellStart"/>
-            <w:r>
-              <w:rPr>
-                <w:rFonts w:ascii="Arial" w:eastAsia="Times New Roman" w:hAnsi="Arial" w:cs="Arial"/>
-                <w:sz w:val="20"/>
-                <w:szCs w:val="20"/>
-                <w:lang w:eastAsia="de-AT"/>
-              </w:rPr>
-              <w:t>id</w:t>
-            </w:r>
-            <w:proofErr w:type="spellEnd"/>
+              <w:t>Umbauen der Update Struktur: Neue URL mit /:id</w:t>
+            </w:r>
           </w:p>
         </w:tc>
       </w:tr>
@@ -36564,20 +35211,8 @@
                 <w:szCs w:val="20"/>
                 <w:lang w:eastAsia="de-AT"/>
               </w:rPr>
-              <w:t xml:space="preserve">Experimentieren mit Oracle </w:t>
-            </w:r>
-            <w:proofErr w:type="spellStart"/>
-            <w:r>
-              <w:rPr>
-                <w:rFonts w:ascii="Arial" w:eastAsia="Times New Roman" w:hAnsi="Arial" w:cs="Arial"/>
-                <w:color w:val="000000"/>
-                <w:sz w:val="20"/>
-                <w:szCs w:val="20"/>
-                <w:lang w:eastAsia="de-AT"/>
-              </w:rPr>
-              <w:t>Spatial</w:t>
-            </w:r>
-            <w:proofErr w:type="spellEnd"/>
+              <w:t>Experimentieren mit Oracle Spatial</w:t>
+            </w:r>
           </w:p>
         </w:tc>
       </w:tr>
@@ -36625,25 +35260,14 @@
                 <w:lang w:eastAsia="de-AT"/>
               </w:rPr>
             </w:pPr>
-            <w:proofErr w:type="spellStart"/>
-            <w:r>
-              <w:rPr>
-                <w:rFonts w:ascii="Arial" w:eastAsia="Times New Roman" w:hAnsi="Arial" w:cs="Arial"/>
-                <w:sz w:val="20"/>
-                <w:szCs w:val="20"/>
-                <w:lang w:eastAsia="de-AT"/>
-              </w:rPr>
-              <w:t>WebService</w:t>
-            </w:r>
-            <w:proofErr w:type="spellEnd"/>
-            <w:r>
-              <w:rPr>
-                <w:rFonts w:ascii="Arial" w:eastAsia="Times New Roman" w:hAnsi="Arial" w:cs="Arial"/>
-                <w:sz w:val="20"/>
-                <w:szCs w:val="20"/>
-                <w:lang w:eastAsia="de-AT"/>
-              </w:rPr>
-              <w:t xml:space="preserve"> Locations filtern: nach Distanz</w:t>
+            <w:r>
+              <w:rPr>
+                <w:rFonts w:ascii="Arial" w:eastAsia="Times New Roman" w:hAnsi="Arial" w:cs="Arial"/>
+                <w:sz w:val="20"/>
+                <w:szCs w:val="20"/>
+                <w:lang w:eastAsia="de-AT"/>
+              </w:rPr>
+              <w:t>WebService Locations filtern: nach Distanz</w:t>
             </w:r>
           </w:p>
         </w:tc>
@@ -36749,7 +35373,6 @@
                 <w:lang w:eastAsia="de-AT"/>
               </w:rPr>
             </w:pPr>
-            <w:proofErr w:type="spellStart"/>
             <w:r>
               <w:rPr>
                 <w:rFonts w:ascii="Arial" w:eastAsia="Times New Roman" w:hAnsi="Arial" w:cs="Arial"/>
@@ -36760,7 +35383,6 @@
               </w:rPr>
               <w:t>Sprintplannung</w:t>
             </w:r>
-            <w:proofErr w:type="spellEnd"/>
           </w:p>
         </w:tc>
       </w:tr>
@@ -36815,27 +35437,7 @@
                 <w:szCs w:val="20"/>
                 <w:lang w:eastAsia="de-AT"/>
               </w:rPr>
-              <w:t xml:space="preserve">Anlegen der </w:t>
-            </w:r>
-            <w:proofErr w:type="spellStart"/>
-            <w:r>
-              <w:rPr>
-                <w:rFonts w:ascii="Arial" w:eastAsia="Times New Roman" w:hAnsi="Arial" w:cs="Arial"/>
-                <w:sz w:val="20"/>
-                <w:szCs w:val="20"/>
-                <w:lang w:eastAsia="de-AT"/>
-              </w:rPr>
-              <w:t>Firestore</w:t>
-            </w:r>
-            <w:proofErr w:type="spellEnd"/>
-            <w:r>
-              <w:rPr>
-                <w:rFonts w:ascii="Arial" w:eastAsia="Times New Roman" w:hAnsi="Arial" w:cs="Arial"/>
-                <w:sz w:val="20"/>
-                <w:szCs w:val="20"/>
-                <w:lang w:eastAsia="de-AT"/>
-              </w:rPr>
-              <w:t xml:space="preserve"> Struktur</w:t>
+              <w:t>Anlegen der Firestore Struktur</w:t>
             </w:r>
           </w:p>
         </w:tc>
@@ -36891,39 +35493,8 @@
                 <w:szCs w:val="20"/>
                 <w:lang w:eastAsia="de-AT"/>
               </w:rPr>
-              <w:t xml:space="preserve">Einlesen </w:t>
-            </w:r>
-            <w:proofErr w:type="spellStart"/>
-            <w:r>
-              <w:rPr>
-                <w:rFonts w:ascii="Arial" w:eastAsia="Times New Roman" w:hAnsi="Arial" w:cs="Arial"/>
-                <w:sz w:val="20"/>
-                <w:szCs w:val="20"/>
-                <w:lang w:eastAsia="de-AT"/>
-              </w:rPr>
-              <w:t>is</w:t>
-            </w:r>
-            <w:proofErr w:type="spellEnd"/>
-            <w:r>
-              <w:rPr>
-                <w:rFonts w:ascii="Arial" w:eastAsia="Times New Roman" w:hAnsi="Arial" w:cs="Arial"/>
-                <w:sz w:val="20"/>
-                <w:szCs w:val="20"/>
-                <w:lang w:eastAsia="de-AT"/>
-              </w:rPr>
-              <w:t xml:space="preserve"> Vue.js &amp; einlesen in die </w:t>
-            </w:r>
-            <w:proofErr w:type="spellStart"/>
-            <w:r>
-              <w:rPr>
-                <w:rFonts w:ascii="Arial" w:eastAsia="Times New Roman" w:hAnsi="Arial" w:cs="Arial"/>
-                <w:sz w:val="20"/>
-                <w:szCs w:val="20"/>
-                <w:lang w:eastAsia="de-AT"/>
-              </w:rPr>
-              <w:t>WebApp</w:t>
-            </w:r>
-            <w:proofErr w:type="spellEnd"/>
+              <w:t>Einlesen is Vue.js &amp; einlesen in die WebApp</w:t>
+            </w:r>
           </w:p>
         </w:tc>
       </w:tr>
@@ -37139,25 +35710,14 @@
                 <w:lang w:eastAsia="de-AT"/>
               </w:rPr>
             </w:pPr>
-            <w:proofErr w:type="spellStart"/>
-            <w:r>
-              <w:rPr>
-                <w:rFonts w:ascii="Arial" w:eastAsia="Times New Roman" w:hAnsi="Arial" w:cs="Arial"/>
-                <w:sz w:val="20"/>
-                <w:szCs w:val="20"/>
-                <w:lang w:eastAsia="de-AT"/>
-              </w:rPr>
-              <w:t>WebServices</w:t>
-            </w:r>
-            <w:proofErr w:type="spellEnd"/>
-            <w:r>
-              <w:rPr>
-                <w:rFonts w:ascii="Arial" w:eastAsia="Times New Roman" w:hAnsi="Arial" w:cs="Arial"/>
-                <w:sz w:val="20"/>
-                <w:szCs w:val="20"/>
-                <w:lang w:eastAsia="de-AT"/>
-              </w:rPr>
-              <w:t xml:space="preserve"> Rezensionen finalisieren</w:t>
+            <w:r>
+              <w:rPr>
+                <w:rFonts w:ascii="Arial" w:eastAsia="Times New Roman" w:hAnsi="Arial" w:cs="Arial"/>
+                <w:sz w:val="20"/>
+                <w:szCs w:val="20"/>
+                <w:lang w:eastAsia="de-AT"/>
+              </w:rPr>
+              <w:t>WebServices Rezensionen finalisieren</w:t>
             </w:r>
           </w:p>
         </w:tc>
@@ -37269,19 +35829,8 @@
                 <w:szCs w:val="20"/>
                 <w:lang w:eastAsia="de-AT"/>
               </w:rPr>
-              <w:t xml:space="preserve">Umschreiben der Datenstruktur: Rezensionen bekommen </w:t>
-            </w:r>
-            <w:proofErr w:type="spellStart"/>
-            <w:r>
-              <w:rPr>
-                <w:rFonts w:ascii="Arial" w:eastAsia="Times New Roman" w:hAnsi="Arial" w:cs="Arial"/>
-                <w:sz w:val="20"/>
-                <w:szCs w:val="20"/>
-                <w:lang w:eastAsia="de-AT"/>
-              </w:rPr>
-              <w:t>text</w:t>
-            </w:r>
-            <w:proofErr w:type="spellEnd"/>
+              <w:t>Umschreiben der Datenstruktur: Rezensionen bekommen text</w:t>
+            </w:r>
           </w:p>
         </w:tc>
       </w:tr>
@@ -37392,27 +35941,7 @@
                 <w:szCs w:val="20"/>
                 <w:lang w:eastAsia="de-AT"/>
               </w:rPr>
-              <w:t xml:space="preserve">Weiterarbeiten in der </w:t>
-            </w:r>
-            <w:proofErr w:type="spellStart"/>
-            <w:r>
-              <w:rPr>
-                <w:rFonts w:ascii="Arial" w:eastAsia="Times New Roman" w:hAnsi="Arial" w:cs="Arial"/>
-                <w:sz w:val="20"/>
-                <w:szCs w:val="20"/>
-                <w:lang w:eastAsia="de-AT"/>
-              </w:rPr>
-              <w:t>WebApp</w:t>
-            </w:r>
-            <w:proofErr w:type="spellEnd"/>
-            <w:r>
-              <w:rPr>
-                <w:rFonts w:ascii="Arial" w:eastAsia="Times New Roman" w:hAnsi="Arial" w:cs="Arial"/>
-                <w:sz w:val="20"/>
-                <w:szCs w:val="20"/>
-                <w:lang w:eastAsia="de-AT"/>
-              </w:rPr>
-              <w:t xml:space="preserve"> am Usermanagement</w:t>
+              <w:t>Weiterarbeiten in der WebApp am Usermanagement</w:t>
             </w:r>
           </w:p>
         </w:tc>
@@ -37478,39 +36007,8 @@
                 <w:lang w:eastAsia="de-AT"/>
               </w:rPr>
               <w:br/>
-              <w:t xml:space="preserve">erweitern der Rezensionen und überarbeiten der </w:t>
-            </w:r>
-            <w:proofErr w:type="spellStart"/>
-            <w:r>
-              <w:rPr>
-                <w:rFonts w:ascii="Arial" w:eastAsia="Times New Roman" w:hAnsi="Arial" w:cs="Arial"/>
-                <w:sz w:val="20"/>
-                <w:szCs w:val="20"/>
-                <w:lang w:eastAsia="de-AT"/>
-              </w:rPr>
-              <w:t>zuegehörigen</w:t>
-            </w:r>
-            <w:proofErr w:type="spellEnd"/>
-            <w:r>
-              <w:rPr>
-                <w:rFonts w:ascii="Arial" w:eastAsia="Times New Roman" w:hAnsi="Arial" w:cs="Arial"/>
-                <w:sz w:val="20"/>
-                <w:szCs w:val="20"/>
-                <w:lang w:eastAsia="de-AT"/>
-              </w:rPr>
-              <w:t xml:space="preserve"> </w:t>
-            </w:r>
-            <w:proofErr w:type="spellStart"/>
-            <w:r>
-              <w:rPr>
-                <w:rFonts w:ascii="Arial" w:eastAsia="Times New Roman" w:hAnsi="Arial" w:cs="Arial"/>
-                <w:sz w:val="20"/>
-                <w:szCs w:val="20"/>
-                <w:lang w:eastAsia="de-AT"/>
-              </w:rPr>
-              <w:t>WebServices</w:t>
-            </w:r>
-            <w:proofErr w:type="spellEnd"/>
+              <w:t>erweitern der Rezensionen und überarbeiten der zuegehörigen WebServices</w:t>
+            </w:r>
           </w:p>
         </w:tc>
       </w:tr>
@@ -37569,20 +36067,8 @@
                 <w:szCs w:val="20"/>
                 <w:lang w:eastAsia="de-AT"/>
               </w:rPr>
-              <w:t xml:space="preserve">Umstrukturieren der Routen im </w:t>
-            </w:r>
-            <w:proofErr w:type="spellStart"/>
-            <w:r>
-              <w:rPr>
-                <w:rFonts w:ascii="Arial" w:eastAsia="Times New Roman" w:hAnsi="Arial" w:cs="Arial"/>
-                <w:color w:val="000000"/>
-                <w:sz w:val="20"/>
-                <w:szCs w:val="20"/>
-                <w:lang w:eastAsia="de-AT"/>
-              </w:rPr>
-              <w:t>WebService</w:t>
-            </w:r>
-            <w:proofErr w:type="spellEnd"/>
+              <w:t>Umstrukturieren der Routen im WebService</w:t>
+            </w:r>
           </w:p>
         </w:tc>
       </w:tr>
@@ -37641,29 +36127,7 @@
                 <w:szCs w:val="20"/>
                 <w:lang w:eastAsia="de-AT"/>
               </w:rPr>
-              <w:t xml:space="preserve">Einbauen von CRUD </w:t>
-            </w:r>
-            <w:proofErr w:type="spellStart"/>
-            <w:r>
-              <w:rPr>
-                <w:rFonts w:ascii="Arial" w:eastAsia="Times New Roman" w:hAnsi="Arial" w:cs="Arial"/>
-                <w:color w:val="000000"/>
-                <w:sz w:val="20"/>
-                <w:szCs w:val="20"/>
-                <w:lang w:eastAsia="de-AT"/>
-              </w:rPr>
-              <w:t>Operations</w:t>
-            </w:r>
-            <w:proofErr w:type="spellEnd"/>
-            <w:r>
-              <w:rPr>
-                <w:rFonts w:ascii="Arial" w:eastAsia="Times New Roman" w:hAnsi="Arial" w:cs="Arial"/>
-                <w:color w:val="000000"/>
-                <w:sz w:val="20"/>
-                <w:szCs w:val="20"/>
-                <w:lang w:eastAsia="de-AT"/>
-              </w:rPr>
-              <w:t xml:space="preserve"> für das Besuchen von Loca</w:t>
+              <w:t>Einbauen von CRUD Operations für das Besuchen von Loca</w:t>
             </w:r>
             <w:r>
               <w:rPr>
@@ -37743,29 +36207,7 @@
                 <w:szCs w:val="20"/>
                 <w:lang w:eastAsia="de-AT"/>
               </w:rPr>
-              <w:t xml:space="preserve">CRUD </w:t>
-            </w:r>
-            <w:proofErr w:type="spellStart"/>
-            <w:r>
-              <w:rPr>
-                <w:rFonts w:ascii="Arial" w:eastAsia="Times New Roman" w:hAnsi="Arial" w:cs="Arial"/>
-                <w:color w:val="000000"/>
-                <w:sz w:val="20"/>
-                <w:szCs w:val="20"/>
-                <w:lang w:eastAsia="de-AT"/>
-              </w:rPr>
-              <w:t>Operations</w:t>
-            </w:r>
-            <w:proofErr w:type="spellEnd"/>
-            <w:r>
-              <w:rPr>
-                <w:rFonts w:ascii="Arial" w:eastAsia="Times New Roman" w:hAnsi="Arial" w:cs="Arial"/>
-                <w:color w:val="000000"/>
-                <w:sz w:val="20"/>
-                <w:szCs w:val="20"/>
-                <w:lang w:eastAsia="de-AT"/>
-              </w:rPr>
-              <w:t xml:space="preserve"> für Einlösen von Aktionen</w:t>
+              <w:t>CRUD Operations für Einlösen von Aktionen</w:t>
             </w:r>
           </w:p>
         </w:tc>
@@ -37825,20 +36267,8 @@
                 <w:szCs w:val="20"/>
                 <w:lang w:eastAsia="de-AT"/>
               </w:rPr>
-              <w:t xml:space="preserve">Beheben von Bugs im </w:t>
-            </w:r>
-            <w:proofErr w:type="spellStart"/>
-            <w:r>
-              <w:rPr>
-                <w:rFonts w:ascii="Arial" w:eastAsia="Times New Roman" w:hAnsi="Arial" w:cs="Arial"/>
-                <w:color w:val="000000"/>
-                <w:sz w:val="20"/>
-                <w:szCs w:val="20"/>
-                <w:lang w:eastAsia="de-AT"/>
-              </w:rPr>
-              <w:t>WerService</w:t>
-            </w:r>
-            <w:proofErr w:type="spellEnd"/>
+              <w:t>Beheben von Bugs im WerService</w:t>
+            </w:r>
           </w:p>
         </w:tc>
       </w:tr>
@@ -38108,15 +36538,7 @@
     </w:p>
     <w:p>
       <w:r>
-        <w:t xml:space="preserve">In diesem Kapitel sind alle Änderungen am Projekt </w:t>
-      </w:r>
-      <w:proofErr w:type="spellStart"/>
-      <w:r>
-        <w:t>festegehalten</w:t>
-      </w:r>
-      <w:proofErr w:type="spellEnd"/>
-      <w:r>
-        <w:t>.</w:t>
+        <w:t>In diesem Kapitel sind alle Änderungen am Projekt festegehalten.</w:t>
       </w:r>
     </w:p>
     <w:p>
@@ -38128,15 +36550,7 @@
         </w:numPr>
       </w:pPr>
       <w:r>
-        <w:t xml:space="preserve">09.12.2019 </w:t>
-      </w:r>
-      <w:proofErr w:type="spellStart"/>
-      <w:r>
-        <w:t>UserStoryMap</w:t>
-      </w:r>
-      <w:proofErr w:type="spellEnd"/>
-      <w:r>
-        <w:t xml:space="preserve"> V1 -&gt; V2 (mit Rezensionen)</w:t>
+        <w:t>09.12.2019 UserStoryMap V1 -&gt; V2 (mit Rezensionen)</w:t>
       </w:r>
     </w:p>
     <w:p>
@@ -38172,15 +36586,7 @@
         </w:numPr>
       </w:pPr>
       <w:r>
-        <w:t>18.01.2019 Location-Detail anzeigen (</w:t>
-      </w:r>
-      <w:proofErr w:type="spellStart"/>
-      <w:r>
-        <w:t>Map</w:t>
-      </w:r>
-      <w:proofErr w:type="spellEnd"/>
-      <w:r>
-        <w:t>) V1 -&gt; V2</w:t>
+        <w:t>18.01.2019 Location-Detail anzeigen (Map) V1 -&gt; V2</w:t>
       </w:r>
     </w:p>
     <w:p>
@@ -38330,14 +36736,7 @@
         <w:rPr>
           <w:lang w:val="en-US"/>
         </w:rPr>
-        <w:t>21.04.2020 Update der Use-Case-</w:t>
-      </w:r>
-      <w:proofErr w:type="spellStart"/>
-      <w:r>
-        <w:rPr>
-          <w:lang w:val="en-US"/>
-        </w:rPr>
-        <w:t>D</w:t>
+        <w:t>21.04.2020 Update der Use-Case-D</w:t>
       </w:r>
       <w:r>
         <w:rPr>
@@ -38345,7 +36744,6 @@
         </w:rPr>
         <w:t>iagrammes</w:t>
       </w:r>
-      <w:proofErr w:type="spellEnd"/>
     </w:p>
     <w:p>
       <w:pPr>
@@ -38381,7 +36779,6 @@
         </w:rPr>
       </w:pPr>
       <w:bookmarkStart w:id="112" w:name="_Toc38810391"/>
-      <w:proofErr w:type="spellStart"/>
       <w:r>
         <w:rPr>
           <w:lang w:eastAsia="de-AT"/>
@@ -38389,7 +36786,6 @@
         <w:t>Gilgenreiner</w:t>
       </w:r>
       <w:bookmarkEnd w:id="112"/>
-      <w:proofErr w:type="spellEnd"/>
     </w:p>
     <w:p>
       <w:pPr>
@@ -38401,21 +36797,7 @@
         <w:rPr>
           <w:lang w:eastAsia="de-AT"/>
         </w:rPr>
-        <w:t xml:space="preserve">Anfangs brauchte ich sehr viel Zeit um mit Vue.js zurecht </w:t>
-      </w:r>
-      <w:proofErr w:type="spellStart"/>
-      <w:r>
-        <w:rPr>
-          <w:lang w:eastAsia="de-AT"/>
-        </w:rPr>
-        <w:t>zukommen</w:t>
-      </w:r>
-      <w:proofErr w:type="spellEnd"/>
-      <w:r>
-        <w:rPr>
-          <w:lang w:eastAsia="de-AT"/>
-        </w:rPr>
-        <w:t xml:space="preserve"> da es vollkommen neu für mich war. Ansonsten konnte ich in Android das bisher gelernte anwenden. Durch die gute Zusammenarbeit mit meinen Projektpartner wurde die Arbeit allerdings sehr vereinfacht, da wir sie uns gut aufgeteilt haben und bei Problemen immer jemand geholfen hat.</w:t>
+        <w:t>Anfangs brauchte ich sehr viel Zeit um mit Vue.js zurecht zukommen da es vollkommen neu für mich war. Ansonsten konnte ich in Android das bisher gelernte anwenden. Durch die gute Zusammenarbeit mit meinen Projektpartner wurde die Arbeit allerdings sehr vereinfacht, da wir sie uns gut aufgeteilt haben und bei Problemen immer jemand geholfen hat.</w:t>
       </w:r>
     </w:p>
     <w:p>
@@ -38448,21 +36830,7 @@
         <w:rPr>
           <w:lang w:val="de-DE" w:eastAsia="de-AT"/>
         </w:rPr>
-        <w:t xml:space="preserve">Die </w:t>
-      </w:r>
-      <w:proofErr w:type="spellStart"/>
-      <w:r>
-        <w:rPr>
-          <w:lang w:val="de-DE" w:eastAsia="de-AT"/>
-        </w:rPr>
-        <w:t>MapBox-Map</w:t>
-      </w:r>
-      <w:proofErr w:type="spellEnd"/>
-      <w:r>
-        <w:rPr>
-          <w:lang w:val="de-DE" w:eastAsia="de-AT"/>
-        </w:rPr>
-        <w:t xml:space="preserve"> war etwas kompliziert und hat sehr viel Zeitaufwand in Anspruch genommen, war jedoch trotzdem die beste kostenfreie Lösung .Einen QR-Code erzeugen lassen und ihn als Datei speichern war auch ein kleiner Kampf, da es für diese Aufgabe keine fertige Lösung gibt. Für den Rest gab es jedoch beste Dokumentation und alles war relativ einfach zu lösen</w:t>
+        <w:t>Die MapBox-Map war etwas kompliziert und hat sehr viel Zeitaufwand in Anspruch genommen, war jedoch trotzdem die beste kostenfreie Lösung .Einen QR-Code erzeugen lassen und ihn als Datei speichern war auch ein kleiner Kampf, da es für diese Aufgabe keine fertige Lösung gibt. Für den Rest gab es jedoch beste Dokumentation und alles war relativ einfach zu lösen</w:t>
       </w:r>
     </w:p>
     <w:p>
@@ -38477,40 +36845,35 @@
         </w:rPr>
       </w:pPr>
       <w:bookmarkStart w:id="114" w:name="_Toc38810393"/>
-      <w:proofErr w:type="spellStart"/>
       <w:r>
         <w:rPr>
           <w:lang w:eastAsia="de-AT"/>
         </w:rPr>
         <w:t>Sonnek</w:t>
       </w:r>
-      <w:bookmarkStart w:id="115" w:name="_GoBack"/>
       <w:bookmarkEnd w:id="114"/>
-      <w:bookmarkEnd w:id="115"/>
-      <w:proofErr w:type="spellEnd"/>
-    </w:p>
-    <w:p>
-      <w:r>
-        <w:t xml:space="preserve">Ein Problem, das bei den Web Services aufgetreten ist (in Kombination mit der Web Applikation) war CORS. Um dieses Problem zu beheben war einiges an Lesearbeit nötig und wenig an Programmierarbeit (nur wenige Zeilen). Ein weiters Problem, das dann nicht mehr gelöst wurde, war die Funktionalität Bilder übers Web Service abzuspeichern. </w:t>
-      </w:r>
-    </w:p>
-    <w:p>
-      <w:r>
-        <w:t xml:space="preserve">Um das Usermanagement in Android sowie Web App einzubauen habe ich mich sowohl in </w:t>
-      </w:r>
-      <w:proofErr w:type="spellStart"/>
-      <w:r>
-        <w:t>Firebase</w:t>
-      </w:r>
-      <w:proofErr w:type="spellEnd"/>
-      <w:r>
-        <w:t xml:space="preserve"> als auch in Vue.js einlesen müssen, was im Endeffekt aber keine </w:t>
-      </w:r>
-      <w:proofErr w:type="spellStart"/>
-      <w:r>
-        <w:t>gröberen</w:t>
-      </w:r>
-      <w:proofErr w:type="spellEnd"/>
+    </w:p>
+    <w:p>
+      <w:r>
+        <w:t xml:space="preserve">Ein Problem, das bei den Web Services aufgetreten ist (in Kombination mit der Web Applikation) war CORS. Um dieses Problem zu beheben war einiges an Lesearbeit nötig und </w:t>
+      </w:r>
+      <w:r>
+        <w:t xml:space="preserve">dagegen </w:t>
+      </w:r>
+      <w:r>
+        <w:t xml:space="preserve">wenig an Programmierarbeit (nur wenige Zeilen). Ein weiters Problem, das dann nicht mehr gelöst wurde, war die Funktionalität Bilder übers Web Service abzuspeichern. </w:t>
+      </w:r>
+      <w:r>
+        <w:t>Wurde nicht mehr umgesetzt, da es für das Endprodukt andere Aufgaben gab, die wichtiger waren, wie eben das Usermanagement und das laufende Umbauen / Beheben von Fehlern im Web Service.</w:t>
+      </w:r>
+    </w:p>
+    <w:p>
+      <w:r>
+        <w:t xml:space="preserve">Um das Usermanagement in Android sowie Web App einzubauen habe ich mich sowohl in Firebase als auch in Vue.js einlesen müssen, was im Endeffekt aber keine </w:t>
+      </w:r>
+      <w:r>
+        <w:t>größeren</w:t>
+      </w:r>
       <w:r>
         <w:t xml:space="preserve"> Probleme darstellte. </w:t>
       </w:r>
@@ -38530,7 +36893,7 @@
 </file>
 
 <file path=word/endnotes.xml><?xml version="1.0" encoding="utf-8"?>
-<w:endnotes xmlns:wpc="http://schemas.microsoft.com/office/word/2010/wordprocessingCanvas" xmlns:cx="http://schemas.microsoft.com/office/drawing/2014/chartex" xmlns:cx1="http://schemas.microsoft.com/office/drawing/2015/9/8/chartex" xmlns:cx2="http://schemas.microsoft.com/office/drawing/2015/10/21/chartex" xmlns:cx3="http://schemas.microsoft.com/office/drawing/2016/5/9/chartex" xmlns:cx4="http://schemas.microsoft.com/office/drawing/2016/5/10/chartex" xmlns:cx5="http://schemas.microsoft.com/office/drawing/2016/5/11/chartex" xmlns:cx6="http://schemas.microsoft.com/office/drawing/2016/5/12/chartex" xmlns:cx7="http://schemas.microsoft.com/office/drawing/2016/5/13/chartex" xmlns:cx8="http://schemas.microsoft.com/office/drawing/2016/5/14/chartex" xmlns:mc="http://schemas.openxmlformats.org/markup-compatibility/2006" xmlns:aink="http://schemas.microsoft.com/office/drawing/2016/ink" xmlns:am3d="http://schemas.microsoft.com/office/drawing/2017/model3d" xmlns:o="urn:schemas-microsoft-com:office:office" xmlns:r="http://schemas.openxmlformats.org/officeDocument/2006/relationships" xmlns:m="http://schemas.openxmlformats.org/officeDocument/2006/math" xmlns:v="urn:schemas-microsoft-com:vml" xmlns:wp14="http://schemas.microsoft.com/office/word/2010/wordprocessingDrawing" xmlns:wp="http://schemas.openxmlformats.org/drawingml/2006/wordprocessingDrawing" xmlns:w10="urn:schemas-microsoft-com:office:word" xmlns:w="http://schemas.openxmlformats.org/wordprocessingml/2006/main" xmlns:w14="http://schemas.microsoft.com/office/word/2010/wordml" xmlns:w15="http://schemas.microsoft.com/office/word/2012/wordml" xmlns:w16cid="http://schemas.microsoft.com/office/word/2016/wordml/cid" xmlns:w16se="http://schemas.microsoft.com/office/word/2015/wordml/symex" xmlns:wpg="http://schemas.microsoft.com/office/word/2010/wordprocessingGroup" xmlns:wpi="http://schemas.microsoft.com/office/word/2010/wordprocessingInk" xmlns:wne="http://schemas.microsoft.com/office/word/2006/wordml" xmlns:wps="http://schemas.microsoft.com/office/word/2010/wordprocessingShape" mc:Ignorable="w14 w15 w16se w16cid wp14">
+<w:endnotes xmlns:wpc="http://schemas.microsoft.com/office/word/2010/wordprocessingCanvas" xmlns:cx="http://schemas.microsoft.com/office/drawing/2014/chartex" xmlns:cx1="http://schemas.microsoft.com/office/drawing/2015/9/8/chartex" xmlns:cx2="http://schemas.microsoft.com/office/drawing/2015/10/21/chartex" xmlns:cx3="http://schemas.microsoft.com/office/drawing/2016/5/9/chartex" xmlns:cx4="http://schemas.microsoft.com/office/drawing/2016/5/10/chartex" xmlns:cx5="http://schemas.microsoft.com/office/drawing/2016/5/11/chartex" xmlns:cx6="http://schemas.microsoft.com/office/drawing/2016/5/12/chartex" xmlns:cx7="http://schemas.microsoft.com/office/drawing/2016/5/13/chartex" xmlns:cx8="http://schemas.microsoft.com/office/drawing/2016/5/14/chartex" xmlns:mc="http://schemas.openxmlformats.org/markup-compatibility/2006" xmlns:aink="http://schemas.microsoft.com/office/drawing/2016/ink" xmlns:am3d="http://schemas.microsoft.com/office/drawing/2017/model3d" xmlns:o="urn:schemas-microsoft-com:office:office" xmlns:r="http://schemas.openxmlformats.org/officeDocument/2006/relationships" xmlns:m="http://schemas.openxmlformats.org/officeDocument/2006/math" xmlns:v="urn:schemas-microsoft-com:vml" xmlns:wp14="http://schemas.microsoft.com/office/word/2010/wordprocessingDrawing" xmlns:wp="http://schemas.openxmlformats.org/drawingml/2006/wordprocessingDrawing" xmlns:w10="urn:schemas-microsoft-com:office:word" xmlns:w="http://schemas.openxmlformats.org/wordprocessingml/2006/main" xmlns:w14="http://schemas.microsoft.com/office/word/2010/wordml" xmlns:w15="http://schemas.microsoft.com/office/word/2012/wordml" xmlns:w16cex="http://schemas.microsoft.com/office/word/2018/wordml/cex" xmlns:w16cid="http://schemas.microsoft.com/office/word/2016/wordml/cid" xmlns:w16="http://schemas.microsoft.com/office/word/2018/wordml" xmlns:w16se="http://schemas.microsoft.com/office/word/2015/wordml/symex" xmlns:wpg="http://schemas.microsoft.com/office/word/2010/wordprocessingGroup" xmlns:wpi="http://schemas.microsoft.com/office/word/2010/wordprocessingInk" xmlns:wne="http://schemas.microsoft.com/office/word/2006/wordml" xmlns:wps="http://schemas.microsoft.com/office/word/2010/wordprocessingShape" mc:Ignorable="w14 w15 w16se w16cid w16 w16cex wp14">
   <w:endnote w:type="separator" w:id="-1">
     <w:p>
       <w:pPr>
@@ -38555,29 +36918,13 @@
 </file>
 
 <file path=word/footer1.xml><?xml version="1.0" encoding="utf-8"?>
-<w:ftr xmlns:wpc="http://schemas.microsoft.com/office/word/2010/wordprocessingCanvas" xmlns:cx="http://schemas.microsoft.com/office/drawing/2014/chartex" xmlns:cx1="http://schemas.microsoft.com/office/drawing/2015/9/8/chartex" xmlns:cx2="http://schemas.microsoft.com/office/drawing/2015/10/21/chartex" xmlns:cx3="http://schemas.microsoft.com/office/drawing/2016/5/9/chartex" xmlns:cx4="http://schemas.microsoft.com/office/drawing/2016/5/10/chartex" xmlns:cx5="http://schemas.microsoft.com/office/drawing/2016/5/11/chartex" xmlns:cx6="http://schemas.microsoft.com/office/drawing/2016/5/12/chartex" xmlns:cx7="http://schemas.microsoft.com/office/drawing/2016/5/13/chartex" xmlns:cx8="http://schemas.microsoft.com/office/drawing/2016/5/14/chartex" xmlns:mc="http://schemas.openxmlformats.org/markup-compatibility/2006" xmlns:aink="http://schemas.microsoft.com/office/drawing/2016/ink" xmlns:am3d="http://schemas.microsoft.com/office/drawing/2017/model3d" xmlns:o="urn:schemas-microsoft-com:office:office" xmlns:r="http://schemas.openxmlformats.org/officeDocument/2006/relationships" xmlns:m="http://schemas.openxmlformats.org/officeDocument/2006/math" xmlns:v="urn:schemas-microsoft-com:vml" xmlns:wp14="http://schemas.microsoft.com/office/word/2010/wordprocessingDrawing" xmlns:wp="http://schemas.openxmlformats.org/drawingml/2006/wordprocessingDrawing" xmlns:w10="urn:schemas-microsoft-com:office:word" xmlns:w="http://schemas.openxmlformats.org/wordprocessingml/2006/main" xmlns:w14="http://schemas.microsoft.com/office/word/2010/wordml" xmlns:w15="http://schemas.microsoft.com/office/word/2012/wordml" xmlns:w16cid="http://schemas.microsoft.com/office/word/2016/wordml/cid" xmlns:w16se="http://schemas.microsoft.com/office/word/2015/wordml/symex" xmlns:wpg="http://schemas.microsoft.com/office/word/2010/wordprocessingGroup" xmlns:wpi="http://schemas.microsoft.com/office/word/2010/wordprocessingInk" xmlns:wne="http://schemas.microsoft.com/office/word/2006/wordml" xmlns:wps="http://schemas.microsoft.com/office/word/2010/wordprocessingShape" mc:Ignorable="w14 w15 w16se w16cid wp14">
+<w:ftr xmlns:wpc="http://schemas.microsoft.com/office/word/2010/wordprocessingCanvas" xmlns:cx="http://schemas.microsoft.com/office/drawing/2014/chartex" xmlns:cx1="http://schemas.microsoft.com/office/drawing/2015/9/8/chartex" xmlns:cx2="http://schemas.microsoft.com/office/drawing/2015/10/21/chartex" xmlns:cx3="http://schemas.microsoft.com/office/drawing/2016/5/9/chartex" xmlns:cx4="http://schemas.microsoft.com/office/drawing/2016/5/10/chartex" xmlns:cx5="http://schemas.microsoft.com/office/drawing/2016/5/11/chartex" xmlns:cx6="http://schemas.microsoft.com/office/drawing/2016/5/12/chartex" xmlns:cx7="http://schemas.microsoft.com/office/drawing/2016/5/13/chartex" xmlns:cx8="http://schemas.microsoft.com/office/drawing/2016/5/14/chartex" xmlns:mc="http://schemas.openxmlformats.org/markup-compatibility/2006" xmlns:aink="http://schemas.microsoft.com/office/drawing/2016/ink" xmlns:am3d="http://schemas.microsoft.com/office/drawing/2017/model3d" xmlns:o="urn:schemas-microsoft-com:office:office" xmlns:r="http://schemas.openxmlformats.org/officeDocument/2006/relationships" xmlns:m="http://schemas.openxmlformats.org/officeDocument/2006/math" xmlns:v="urn:schemas-microsoft-com:vml" xmlns:wp14="http://schemas.microsoft.com/office/word/2010/wordprocessingDrawing" xmlns:wp="http://schemas.openxmlformats.org/drawingml/2006/wordprocessingDrawing" xmlns:w10="urn:schemas-microsoft-com:office:word" xmlns:w="http://schemas.openxmlformats.org/wordprocessingml/2006/main" xmlns:w14="http://schemas.microsoft.com/office/word/2010/wordml" xmlns:w15="http://schemas.microsoft.com/office/word/2012/wordml" xmlns:w16cex="http://schemas.microsoft.com/office/word/2018/wordml/cex" xmlns:w16cid="http://schemas.microsoft.com/office/word/2016/wordml/cid" xmlns:w16="http://schemas.microsoft.com/office/word/2018/wordml" xmlns:w16se="http://schemas.microsoft.com/office/word/2015/wordml/symex" xmlns:wpg="http://schemas.microsoft.com/office/word/2010/wordprocessingGroup" xmlns:wpi="http://schemas.microsoft.com/office/word/2010/wordprocessingInk" xmlns:wne="http://schemas.microsoft.com/office/word/2006/wordml" xmlns:wps="http://schemas.microsoft.com/office/word/2010/wordprocessingShape" mc:Ignorable="w14 w15 w16se w16cid w16 w16cex wp14">
   <w:p>
     <w:pPr>
       <w:pStyle w:val="Fuzeile"/>
     </w:pPr>
     <w:r>
-      <w:t xml:space="preserve">Daniel </w:t>
-    </w:r>
-    <w:proofErr w:type="spellStart"/>
-    <w:r>
-      <w:t>Gilgenreiner</w:t>
-    </w:r>
-    <w:proofErr w:type="spellEnd"/>
-    <w:r>
-      <w:t xml:space="preserve">, Max </w:t>
-    </w:r>
-    <w:proofErr w:type="spellStart"/>
-    <w:r>
-      <w:t>Kleingger</w:t>
-    </w:r>
-    <w:proofErr w:type="spellEnd"/>
-    <w:r>
-      <w:t>, Stefan Sonnek</w:t>
+      <w:t>Daniel Gilgenreiner, Max Kleingger, Stefan Sonnek</w:t>
     </w:r>
     <w:r>
       <w:tab/>
@@ -38608,7 +36955,7 @@
 </file>
 
 <file path=word/footnotes.xml><?xml version="1.0" encoding="utf-8"?>
-<w:footnotes xmlns:wpc="http://schemas.microsoft.com/office/word/2010/wordprocessingCanvas" xmlns:cx="http://schemas.microsoft.com/office/drawing/2014/chartex" xmlns:cx1="http://schemas.microsoft.com/office/drawing/2015/9/8/chartex" xmlns:cx2="http://schemas.microsoft.com/office/drawing/2015/10/21/chartex" xmlns:cx3="http://schemas.microsoft.com/office/drawing/2016/5/9/chartex" xmlns:cx4="http://schemas.microsoft.com/office/drawing/2016/5/10/chartex" xmlns:cx5="http://schemas.microsoft.com/office/drawing/2016/5/11/chartex" xmlns:cx6="http://schemas.microsoft.com/office/drawing/2016/5/12/chartex" xmlns:cx7="http://schemas.microsoft.com/office/drawing/2016/5/13/chartex" xmlns:cx8="http://schemas.microsoft.com/office/drawing/2016/5/14/chartex" xmlns:mc="http://schemas.openxmlformats.org/markup-compatibility/2006" xmlns:aink="http://schemas.microsoft.com/office/drawing/2016/ink" xmlns:am3d="http://schemas.microsoft.com/office/drawing/2017/model3d" xmlns:o="urn:schemas-microsoft-com:office:office" xmlns:r="http://schemas.openxmlformats.org/officeDocument/2006/relationships" xmlns:m="http://schemas.openxmlformats.org/officeDocument/2006/math" xmlns:v="urn:schemas-microsoft-com:vml" xmlns:wp14="http://schemas.microsoft.com/office/word/2010/wordprocessingDrawing" xmlns:wp="http://schemas.openxmlformats.org/drawingml/2006/wordprocessingDrawing" xmlns:w10="urn:schemas-microsoft-com:office:word" xmlns:w="http://schemas.openxmlformats.org/wordprocessingml/2006/main" xmlns:w14="http://schemas.microsoft.com/office/word/2010/wordml" xmlns:w15="http://schemas.microsoft.com/office/word/2012/wordml" xmlns:w16cid="http://schemas.microsoft.com/office/word/2016/wordml/cid" xmlns:w16se="http://schemas.microsoft.com/office/word/2015/wordml/symex" xmlns:wpg="http://schemas.microsoft.com/office/word/2010/wordprocessingGroup" xmlns:wpi="http://schemas.microsoft.com/office/word/2010/wordprocessingInk" xmlns:wne="http://schemas.microsoft.com/office/word/2006/wordml" xmlns:wps="http://schemas.microsoft.com/office/word/2010/wordprocessingShape" mc:Ignorable="w14 w15 w16se w16cid wp14">
+<w:footnotes xmlns:wpc="http://schemas.microsoft.com/office/word/2010/wordprocessingCanvas" xmlns:cx="http://schemas.microsoft.com/office/drawing/2014/chartex" xmlns:cx1="http://schemas.microsoft.com/office/drawing/2015/9/8/chartex" xmlns:cx2="http://schemas.microsoft.com/office/drawing/2015/10/21/chartex" xmlns:cx3="http://schemas.microsoft.com/office/drawing/2016/5/9/chartex" xmlns:cx4="http://schemas.microsoft.com/office/drawing/2016/5/10/chartex" xmlns:cx5="http://schemas.microsoft.com/office/drawing/2016/5/11/chartex" xmlns:cx6="http://schemas.microsoft.com/office/drawing/2016/5/12/chartex" xmlns:cx7="http://schemas.microsoft.com/office/drawing/2016/5/13/chartex" xmlns:cx8="http://schemas.microsoft.com/office/drawing/2016/5/14/chartex" xmlns:mc="http://schemas.openxmlformats.org/markup-compatibility/2006" xmlns:aink="http://schemas.microsoft.com/office/drawing/2016/ink" xmlns:am3d="http://schemas.microsoft.com/office/drawing/2017/model3d" xmlns:o="urn:schemas-microsoft-com:office:office" xmlns:r="http://schemas.openxmlformats.org/officeDocument/2006/relationships" xmlns:m="http://schemas.openxmlformats.org/officeDocument/2006/math" xmlns:v="urn:schemas-microsoft-com:vml" xmlns:wp14="http://schemas.microsoft.com/office/word/2010/wordprocessingDrawing" xmlns:wp="http://schemas.openxmlformats.org/drawingml/2006/wordprocessingDrawing" xmlns:w10="urn:schemas-microsoft-com:office:word" xmlns:w="http://schemas.openxmlformats.org/wordprocessingml/2006/main" xmlns:w14="http://schemas.microsoft.com/office/word/2010/wordml" xmlns:w15="http://schemas.microsoft.com/office/word/2012/wordml" xmlns:w16cex="http://schemas.microsoft.com/office/word/2018/wordml/cex" xmlns:w16cid="http://schemas.microsoft.com/office/word/2016/wordml/cid" xmlns:w16="http://schemas.microsoft.com/office/word/2018/wordml" xmlns:w16se="http://schemas.microsoft.com/office/word/2015/wordml/symex" xmlns:wpg="http://schemas.microsoft.com/office/word/2010/wordprocessingGroup" xmlns:wpi="http://schemas.microsoft.com/office/word/2010/wordprocessingInk" xmlns:wne="http://schemas.microsoft.com/office/word/2006/wordml" xmlns:wps="http://schemas.microsoft.com/office/word/2010/wordprocessingShape" mc:Ignorable="w14 w15 w16se w16cid w16 w16cex wp14">
   <w:footnote w:type="separator" w:id="-1">
     <w:p>
       <w:pPr>
@@ -38633,7 +36980,7 @@
 </file>
 
 <file path=word/header1.xml><?xml version="1.0" encoding="utf-8"?>
-<w:hdr xmlns:wpc="http://schemas.microsoft.com/office/word/2010/wordprocessingCanvas" xmlns:cx="http://schemas.microsoft.com/office/drawing/2014/chartex" xmlns:cx1="http://schemas.microsoft.com/office/drawing/2015/9/8/chartex" xmlns:cx2="http://schemas.microsoft.com/office/drawing/2015/10/21/chartex" xmlns:cx3="http://schemas.microsoft.com/office/drawing/2016/5/9/chartex" xmlns:cx4="http://schemas.microsoft.com/office/drawing/2016/5/10/chartex" xmlns:cx5="http://schemas.microsoft.com/office/drawing/2016/5/11/chartex" xmlns:cx6="http://schemas.microsoft.com/office/drawing/2016/5/12/chartex" xmlns:cx7="http://schemas.microsoft.com/office/drawing/2016/5/13/chartex" xmlns:cx8="http://schemas.microsoft.com/office/drawing/2016/5/14/chartex" xmlns:mc="http://schemas.openxmlformats.org/markup-compatibility/2006" xmlns:aink="http://schemas.microsoft.com/office/drawing/2016/ink" xmlns:am3d="http://schemas.microsoft.com/office/drawing/2017/model3d" xmlns:o="urn:schemas-microsoft-com:office:office" xmlns:r="http://schemas.openxmlformats.org/officeDocument/2006/relationships" xmlns:m="http://schemas.openxmlformats.org/officeDocument/2006/math" xmlns:v="urn:schemas-microsoft-com:vml" xmlns:wp14="http://schemas.microsoft.com/office/word/2010/wordprocessingDrawing" xmlns:wp="http://schemas.openxmlformats.org/drawingml/2006/wordprocessingDrawing" xmlns:w10="urn:schemas-microsoft-com:office:word" xmlns:w="http://schemas.openxmlformats.org/wordprocessingml/2006/main" xmlns:w14="http://schemas.microsoft.com/office/word/2010/wordml" xmlns:w15="http://schemas.microsoft.com/office/word/2012/wordml" xmlns:w16cid="http://schemas.microsoft.com/office/word/2016/wordml/cid" xmlns:w16se="http://schemas.microsoft.com/office/word/2015/wordml/symex" xmlns:wpg="http://schemas.microsoft.com/office/word/2010/wordprocessingGroup" xmlns:wpi="http://schemas.microsoft.com/office/word/2010/wordprocessingInk" xmlns:wne="http://schemas.microsoft.com/office/word/2006/wordml" xmlns:wps="http://schemas.microsoft.com/office/word/2010/wordprocessingShape" mc:Ignorable="w14 w15 w16se w16cid wp14">
+<w:hdr xmlns:wpc="http://schemas.microsoft.com/office/word/2010/wordprocessingCanvas" xmlns:cx="http://schemas.microsoft.com/office/drawing/2014/chartex" xmlns:cx1="http://schemas.microsoft.com/office/drawing/2015/9/8/chartex" xmlns:cx2="http://schemas.microsoft.com/office/drawing/2015/10/21/chartex" xmlns:cx3="http://schemas.microsoft.com/office/drawing/2016/5/9/chartex" xmlns:cx4="http://schemas.microsoft.com/office/drawing/2016/5/10/chartex" xmlns:cx5="http://schemas.microsoft.com/office/drawing/2016/5/11/chartex" xmlns:cx6="http://schemas.microsoft.com/office/drawing/2016/5/12/chartex" xmlns:cx7="http://schemas.microsoft.com/office/drawing/2016/5/13/chartex" xmlns:cx8="http://schemas.microsoft.com/office/drawing/2016/5/14/chartex" xmlns:mc="http://schemas.openxmlformats.org/markup-compatibility/2006" xmlns:aink="http://schemas.microsoft.com/office/drawing/2016/ink" xmlns:am3d="http://schemas.microsoft.com/office/drawing/2017/model3d" xmlns:o="urn:schemas-microsoft-com:office:office" xmlns:r="http://schemas.openxmlformats.org/officeDocument/2006/relationships" xmlns:m="http://schemas.openxmlformats.org/officeDocument/2006/math" xmlns:v="urn:schemas-microsoft-com:vml" xmlns:wp14="http://schemas.microsoft.com/office/word/2010/wordprocessingDrawing" xmlns:wp="http://schemas.openxmlformats.org/drawingml/2006/wordprocessingDrawing" xmlns:w10="urn:schemas-microsoft-com:office:word" xmlns:w="http://schemas.openxmlformats.org/wordprocessingml/2006/main" xmlns:w14="http://schemas.microsoft.com/office/word/2010/wordml" xmlns:w15="http://schemas.microsoft.com/office/word/2012/wordml" xmlns:w16cex="http://schemas.microsoft.com/office/word/2018/wordml/cex" xmlns:w16cid="http://schemas.microsoft.com/office/word/2016/wordml/cid" xmlns:w16="http://schemas.microsoft.com/office/word/2018/wordml" xmlns:w16se="http://schemas.microsoft.com/office/word/2015/wordml/symex" xmlns:wpg="http://schemas.microsoft.com/office/word/2010/wordprocessingGroup" xmlns:wpi="http://schemas.microsoft.com/office/word/2010/wordprocessingInk" xmlns:wne="http://schemas.microsoft.com/office/word/2006/wordml" xmlns:wps="http://schemas.microsoft.com/office/word/2010/wordprocessingShape" mc:Ignorable="w14 w15 w16se w16cid w16 w16cex wp14">
   <w:p>
     <w:pPr>
       <w:pStyle w:val="Kopfzeile"/>
@@ -38732,7 +37079,7 @@
 </file>
 
 <file path=word/numbering.xml><?xml version="1.0" encoding="utf-8"?>
-<w:numbering xmlns:wpc="http://schemas.microsoft.com/office/word/2010/wordprocessingCanvas" xmlns:cx="http://schemas.microsoft.com/office/drawing/2014/chartex" xmlns:cx1="http://schemas.microsoft.com/office/drawing/2015/9/8/chartex" xmlns:cx2="http://schemas.microsoft.com/office/drawing/2015/10/21/chartex" xmlns:cx3="http://schemas.microsoft.com/office/drawing/2016/5/9/chartex" xmlns:cx4="http://schemas.microsoft.com/office/drawing/2016/5/10/chartex" xmlns:cx5="http://schemas.microsoft.com/office/drawing/2016/5/11/chartex" xmlns:cx6="http://schemas.microsoft.com/office/drawing/2016/5/12/chartex" xmlns:cx7="http://schemas.microsoft.com/office/drawing/2016/5/13/chartex" xmlns:cx8="http://schemas.microsoft.com/office/drawing/2016/5/14/chartex" xmlns:mc="http://schemas.openxmlformats.org/markup-compatibility/2006" xmlns:aink="http://schemas.microsoft.com/office/drawing/2016/ink" xmlns:am3d="http://schemas.microsoft.com/office/drawing/2017/model3d" xmlns:o="urn:schemas-microsoft-com:office:office" xmlns:r="http://schemas.openxmlformats.org/officeDocument/2006/relationships" xmlns:m="http://schemas.openxmlformats.org/officeDocument/2006/math" xmlns:v="urn:schemas-microsoft-com:vml" xmlns:wp14="http://schemas.microsoft.com/office/word/2010/wordprocessingDrawing" xmlns:wp="http://schemas.openxmlformats.org/drawingml/2006/wordprocessingDrawing" xmlns:w10="urn:schemas-microsoft-com:office:word" xmlns:w="http://schemas.openxmlformats.org/wordprocessingml/2006/main" xmlns:w14="http://schemas.microsoft.com/office/word/2010/wordml" xmlns:w15="http://schemas.microsoft.com/office/word/2012/wordml" xmlns:w16cid="http://schemas.microsoft.com/office/word/2016/wordml/cid" xmlns:w16se="http://schemas.microsoft.com/office/word/2015/wordml/symex" xmlns:wpg="http://schemas.microsoft.com/office/word/2010/wordprocessingGroup" xmlns:wpi="http://schemas.microsoft.com/office/word/2010/wordprocessingInk" xmlns:wne="http://schemas.microsoft.com/office/word/2006/wordml" xmlns:wps="http://schemas.microsoft.com/office/word/2010/wordprocessingShape" mc:Ignorable="w14 w15 w16se w16cid wp14">
+<w:numbering xmlns:wpc="http://schemas.microsoft.com/office/word/2010/wordprocessingCanvas" xmlns:cx="http://schemas.microsoft.com/office/drawing/2014/chartex" xmlns:cx1="http://schemas.microsoft.com/office/drawing/2015/9/8/chartex" xmlns:cx2="http://schemas.microsoft.com/office/drawing/2015/10/21/chartex" xmlns:cx3="http://schemas.microsoft.com/office/drawing/2016/5/9/chartex" xmlns:cx4="http://schemas.microsoft.com/office/drawing/2016/5/10/chartex" xmlns:cx5="http://schemas.microsoft.com/office/drawing/2016/5/11/chartex" xmlns:cx6="http://schemas.microsoft.com/office/drawing/2016/5/12/chartex" xmlns:cx7="http://schemas.microsoft.com/office/drawing/2016/5/13/chartex" xmlns:cx8="http://schemas.microsoft.com/office/drawing/2016/5/14/chartex" xmlns:mc="http://schemas.openxmlformats.org/markup-compatibility/2006" xmlns:aink="http://schemas.microsoft.com/office/drawing/2016/ink" xmlns:am3d="http://schemas.microsoft.com/office/drawing/2017/model3d" xmlns:o="urn:schemas-microsoft-com:office:office" xmlns:r="http://schemas.openxmlformats.org/officeDocument/2006/relationships" xmlns:m="http://schemas.openxmlformats.org/officeDocument/2006/math" xmlns:v="urn:schemas-microsoft-com:vml" xmlns:wp14="http://schemas.microsoft.com/office/word/2010/wordprocessingDrawing" xmlns:wp="http://schemas.openxmlformats.org/drawingml/2006/wordprocessingDrawing" xmlns:w10="urn:schemas-microsoft-com:office:word" xmlns:w="http://schemas.openxmlformats.org/wordprocessingml/2006/main" xmlns:w14="http://schemas.microsoft.com/office/word/2010/wordml" xmlns:w15="http://schemas.microsoft.com/office/word/2012/wordml" xmlns:w16cex="http://schemas.microsoft.com/office/word/2018/wordml/cex" xmlns:w16cid="http://schemas.microsoft.com/office/word/2016/wordml/cid" xmlns:w16="http://schemas.microsoft.com/office/word/2018/wordml" xmlns:w16se="http://schemas.microsoft.com/office/word/2015/wordml/symex" xmlns:wpg="http://schemas.microsoft.com/office/word/2010/wordprocessingGroup" xmlns:wpi="http://schemas.microsoft.com/office/word/2010/wordprocessingInk" xmlns:wne="http://schemas.microsoft.com/office/word/2006/wordml" xmlns:wps="http://schemas.microsoft.com/office/word/2010/wordprocessingShape" mc:Ignorable="w14 w15 w16se w16cid w16 w16cex wp14">
   <w:abstractNum w:abstractNumId="0" w15:restartNumberingAfterBreak="0">
     <w:nsid w:val="170C67FB"/>
     <w:multiLevelType w:val="multilevel"/>
@@ -40391,7 +38738,7 @@
 </file>
 
 <file path=word/styles.xml><?xml version="1.0" encoding="utf-8"?>
-<w:styles xmlns:mc="http://schemas.openxmlformats.org/markup-compatibility/2006" xmlns:r="http://schemas.openxmlformats.org/officeDocument/2006/relationships" xmlns:w="http://schemas.openxmlformats.org/wordprocessingml/2006/main" xmlns:w14="http://schemas.microsoft.com/office/word/2010/wordml" xmlns:w15="http://schemas.microsoft.com/office/word/2012/wordml" xmlns:w16cid="http://schemas.microsoft.com/office/word/2016/wordml/cid" xmlns:w16se="http://schemas.microsoft.com/office/word/2015/wordml/symex" mc:Ignorable="w14 w15 w16se w16cid">
+<w:styles xmlns:mc="http://schemas.openxmlformats.org/markup-compatibility/2006" xmlns:r="http://schemas.openxmlformats.org/officeDocument/2006/relationships" xmlns:w="http://schemas.openxmlformats.org/wordprocessingml/2006/main" xmlns:w14="http://schemas.microsoft.com/office/word/2010/wordml" xmlns:w15="http://schemas.microsoft.com/office/word/2012/wordml" xmlns:w16cex="http://schemas.microsoft.com/office/word/2018/wordml/cex" xmlns:w16cid="http://schemas.microsoft.com/office/word/2016/wordml/cid" xmlns:w16="http://schemas.microsoft.com/office/word/2018/wordml" xmlns:w16se="http://schemas.microsoft.com/office/word/2015/wordml/symex" mc:Ignorable="w14 w15 w16se w16cid w16 w16cex">
   <w:docDefaults>
     <w:rPrDefault>
       <w:rPr>
@@ -40879,6 +39226,7 @@
   <w:style w:type="character" w:default="1" w:styleId="Absatz-Standardschriftart">
     <w:name w:val="Default Paragraph Font"/>
     <w:uiPriority w:val="1"/>
+    <w:semiHidden/>
     <w:unhideWhenUsed/>
   </w:style>
   <w:style w:type="table" w:default="1" w:styleId="NormaleTabelle">
@@ -41564,7 +39912,7 @@
 </file>
 
 <file path=customXml/itemProps2.xml><?xml version="1.0" encoding="utf-8"?>
-<ds:datastoreItem xmlns:ds="http://schemas.openxmlformats.org/officeDocument/2006/customXml" ds:itemID="{9FA9AFFE-6200-4009-8FC7-1A7BE2C494C6}">
+<ds:datastoreItem xmlns:ds="http://schemas.openxmlformats.org/officeDocument/2006/customXml" ds:itemID="{69B45054-7049-4E4E-9124-CC5636CBF7F6}">
   <ds:schemaRefs>
     <ds:schemaRef ds:uri="http://schemas.openxmlformats.org/officeDocument/2006/bibliography"/>
   </ds:schemaRefs>

</xml_diff>